<commit_message>
Edited the fonts on chapter 44
</commit_message>
<xml_diff>
--- a/Notes for JS.docx
+++ b/Notes for JS.docx
@@ -13076,51 +13076,71 @@
       <w:pPr>
         <w:rPr>
           <w:b/>
-          <w:sz w:val="24"/>
+          <w:sz w:val="28"/>
           <w:u w:val="single"/>
         </w:rPr>
       </w:pPr>
       <w:r>
         <w:tab/>
+      </w:r>
+      <w:bookmarkStart w:id="1" w:name="_GoBack"/>
+      <w:r>
+        <w:rPr>
+          <w:sz w:val="24"/>
+        </w:rPr>
         <w:t xml:space="preserve">All the user actions such as moving the cursor, typing a key or entering, changing from one filed to another, </w:t>
       </w:r>
       <w:r>
+        <w:rPr>
+          <w:sz w:val="24"/>
+        </w:rPr>
         <w:t xml:space="preserve">selecting an option, these are called </w:t>
       </w:r>
       <w:r>
         <w:rPr>
           <w:b/>
-          <w:sz w:val="24"/>
+          <w:sz w:val="28"/>
           <w:u w:val="single"/>
         </w:rPr>
-        <w:t>Events</w:t>
-      </w:r>
-      <w:r>
-        <w:rPr>
-          <w:b/>
-          <w:sz w:val="24"/>
-          <w:u w:val="single"/>
-        </w:rPr>
-        <w:t>.</w:t>
-      </w:r>
-    </w:p>
+        <w:t>Events.</w:t>
+      </w:r>
+    </w:p>
+    <w:bookmarkEnd w:id="1"/>
     <w:p>
       <w:pPr>
         <w:pStyle w:val="Heading1"/>
       </w:pPr>
       <w:r>
+        <w:lastRenderedPageBreak/>
         <w:t>Event Handler</w:t>
       </w:r>
     </w:p>
     <w:p>
+      <w:pPr>
+        <w:rPr>
+          <w:sz w:val="24"/>
+        </w:rPr>
+      </w:pPr>
       <w:r>
         <w:tab/>
+      </w:r>
+      <w:r>
+        <w:rPr>
+          <w:sz w:val="24"/>
+        </w:rPr>
         <w:t>The JS code that responds to the event is called an event handler.</w:t>
       </w:r>
     </w:p>
     <w:p>
-      <w:r>
-        <w:lastRenderedPageBreak/>
+      <w:pPr>
+        <w:rPr>
+          <w:sz w:val="24"/>
+        </w:rPr>
+      </w:pPr>
+      <w:r>
+        <w:rPr>
+          <w:sz w:val="24"/>
+        </w:rPr>
         <w:t>Now there are different type of JS event handlings</w:t>
       </w:r>
     </w:p>
@@ -13131,8 +13151,14 @@
           <w:ilvl w:val="3"/>
           <w:numId w:val="3"/>
         </w:numPr>
-      </w:pPr>
-      <w:r>
+        <w:rPr>
+          <w:sz w:val="24"/>
+        </w:rPr>
+      </w:pPr>
+      <w:r>
+        <w:rPr>
+          <w:sz w:val="24"/>
+        </w:rPr>
         <w:t>Inline-handing</w:t>
       </w:r>
     </w:p>
@@ -13143,61 +13169,146 @@
           <w:ilvl w:val="3"/>
           <w:numId w:val="3"/>
         </w:numPr>
-      </w:pPr>
-      <w:r>
+        <w:rPr>
+          <w:sz w:val="24"/>
+        </w:rPr>
+      </w:pPr>
+      <w:r>
+        <w:rPr>
+          <w:sz w:val="24"/>
+        </w:rPr>
         <w:t>Handling by Scripting</w:t>
       </w:r>
     </w:p>
-    <w:p/>
-    <w:p>
-      <w:r>
+    <w:p>
+      <w:pPr>
+        <w:rPr>
+          <w:sz w:val="24"/>
+        </w:rPr>
+      </w:pPr>
+    </w:p>
+    <w:p>
+      <w:pPr>
+        <w:rPr>
+          <w:sz w:val="24"/>
+        </w:rPr>
+      </w:pPr>
+      <w:r>
+        <w:rPr>
+          <w:sz w:val="24"/>
+        </w:rPr>
         <w:t xml:space="preserve">For now we’ll use inline handling. </w:t>
       </w:r>
     </w:p>
-    <w:p/>
-    <w:p>
-      <w:r>
+    <w:p>
+      <w:pPr>
+        <w:rPr>
+          <w:sz w:val="24"/>
+        </w:rPr>
+      </w:pPr>
+    </w:p>
+    <w:p>
+      <w:pPr>
+        <w:rPr>
+          <w:sz w:val="24"/>
+        </w:rPr>
+      </w:pPr>
+      <w:r>
+        <w:rPr>
+          <w:sz w:val="24"/>
+        </w:rPr>
         <w:t xml:space="preserve">We simply use the keywords </w:t>
       </w:r>
       <w:proofErr w:type="spellStart"/>
       <w:r>
+        <w:rPr>
+          <w:sz w:val="24"/>
+        </w:rPr>
         <w:t>onClick</w:t>
       </w:r>
       <w:proofErr w:type="spellEnd"/>
       <w:r>
+        <w:rPr>
+          <w:sz w:val="24"/>
+        </w:rPr>
         <w:t>=”</w:t>
       </w:r>
       <w:proofErr w:type="spellStart"/>
       <w:r>
+        <w:rPr>
+          <w:sz w:val="24"/>
+        </w:rPr>
         <w:t>anyFunction</w:t>
       </w:r>
       <w:proofErr w:type="spellEnd"/>
       <w:r>
+        <w:rPr>
+          <w:sz w:val="24"/>
+        </w:rPr>
         <w:t>()” with the HTML opening tag and bam it is a functional event.</w:t>
       </w:r>
     </w:p>
     <w:p>
-      <w:r>
+      <w:pPr>
+        <w:rPr>
+          <w:sz w:val="24"/>
+        </w:rPr>
+      </w:pPr>
+      <w:r>
+        <w:rPr>
+          <w:sz w:val="24"/>
+        </w:rPr>
         <w:t xml:space="preserve">We can also define and code the </w:t>
       </w:r>
       <w:r>
+        <w:rPr>
+          <w:sz w:val="24"/>
+        </w:rPr>
         <w:t xml:space="preserve">whole </w:t>
       </w:r>
       <w:r>
+        <w:rPr>
+          <w:sz w:val="24"/>
+        </w:rPr>
         <w:t>function within the quotes</w:t>
       </w:r>
       <w:r>
+        <w:rPr>
+          <w:sz w:val="24"/>
+        </w:rPr>
         <w:t xml:space="preserve"> too.</w:t>
       </w:r>
     </w:p>
     <w:p>
-      <w:r>
+      <w:pPr>
+        <w:rPr>
+          <w:sz w:val="24"/>
+        </w:rPr>
+      </w:pPr>
+      <w:r>
+        <w:rPr>
+          <w:sz w:val="24"/>
+        </w:rPr>
         <w:t>Since you cannot nest double quotes within double quotes or single within single hence we use singles within doubles and all the more reason not to define functions inline.</w:t>
       </w:r>
     </w:p>
-    <w:p/>
-    <w:p>
-      <w:r>
+    <w:p>
+      <w:pPr>
+        <w:rPr>
+          <w:sz w:val="24"/>
+        </w:rPr>
+      </w:pPr>
+    </w:p>
+    <w:p>
+      <w:pPr>
+        <w:rPr>
+          <w:sz w:val="24"/>
+        </w:rPr>
+      </w:pPr>
+      <w:r>
+        <w:rPr>
+          <w:sz w:val="24"/>
+        </w:rPr>
         <w:t>Therefore we only refer to the functions even if we use inline event handlers.</w:t>
       </w:r>
     </w:p>
@@ -13349,6 +13460,7 @@
         <w:rPr>
           <w:sz w:val="24"/>
         </w:rPr>
+        <w:lastRenderedPageBreak/>
         <w:t xml:space="preserve">&lt;a </w:t>
       </w:r>
       <w:proofErr w:type="spellStart"/>
@@ -13425,7 +13537,6 @@
         <w:rPr>
           <w:sz w:val="24"/>
         </w:rPr>
-        <w:lastRenderedPageBreak/>
         <w:t>Now you can apply this to an image, a button, a link any element but the point is it will work.</w:t>
       </w:r>
     </w:p>
@@ -13769,76 +13880,864 @@
         <w:pStyle w:val="Title"/>
       </w:pPr>
       <w:r>
+        <w:t>50. Setting Field Value</w:t>
+      </w:r>
+    </w:p>
+    <w:p>
+      <w:pPr>
+        <w:rPr>
+          <w:sz w:val="24"/>
+        </w:rPr>
+      </w:pPr>
+      <w:r>
+        <w:rPr>
+          <w:sz w:val="24"/>
+        </w:rPr>
+        <w:t>Suppose that your user enters a value in one field and now you want to automatically enter the value of another field based on that field. Like a zip code automatically enters the town name or city name.</w:t>
+      </w:r>
+    </w:p>
+    <w:p>
+      <w:pPr>
+        <w:rPr>
+          <w:sz w:val="24"/>
+        </w:rPr>
+      </w:pPr>
+    </w:p>
+    <w:p>
+      <w:pPr>
+        <w:rPr>
+          <w:sz w:val="24"/>
+        </w:rPr>
+      </w:pPr>
+      <w:proofErr w:type="spellStart"/>
+      <w:r>
+        <w:rPr>
+          <w:sz w:val="24"/>
+        </w:rPr>
+        <w:t>d</w:t>
+      </w:r>
+      <w:r>
+        <w:rPr>
+          <w:sz w:val="24"/>
+        </w:rPr>
+        <w:t>ocument.getElementById</w:t>
+      </w:r>
+      <w:proofErr w:type="spellEnd"/>
+      <w:r>
+        <w:rPr>
+          <w:sz w:val="24"/>
+        </w:rPr>
+        <w:t>(“</w:t>
+      </w:r>
+      <w:proofErr w:type="spellStart"/>
+      <w:r>
+        <w:rPr>
+          <w:sz w:val="24"/>
+        </w:rPr>
+        <w:t>anyThing</w:t>
+      </w:r>
+      <w:proofErr w:type="spellEnd"/>
+      <w:r>
+        <w:rPr>
+          <w:sz w:val="24"/>
+        </w:rPr>
+        <w:t xml:space="preserve">”).value = </w:t>
+      </w:r>
+      <w:proofErr w:type="spellStart"/>
+      <w:r>
+        <w:rPr>
+          <w:sz w:val="24"/>
+        </w:rPr>
+        <w:t>theCity</w:t>
+      </w:r>
+      <w:proofErr w:type="spellEnd"/>
+      <w:r>
+        <w:rPr>
+          <w:sz w:val="24"/>
+        </w:rPr>
+        <w:t>;</w:t>
+      </w:r>
+    </w:p>
+    <w:p>
+      <w:pPr>
+        <w:rPr>
+          <w:sz w:val="24"/>
+        </w:rPr>
+      </w:pPr>
+    </w:p>
+    <w:p>
+      <w:pPr>
+        <w:pStyle w:val="Title"/>
+      </w:pPr>
+      <w:r>
+        <w:t>51. Setting para text</w:t>
+      </w:r>
+    </w:p>
+    <w:p>
+      <w:pPr>
+        <w:rPr>
+          <w:sz w:val="24"/>
+        </w:rPr>
+      </w:pPr>
+      <w:r>
+        <w:rPr>
+          <w:sz w:val="24"/>
+        </w:rPr>
+        <w:t>Suppose you have an incomplete paragraph with click for more at the end.</w:t>
+      </w:r>
+    </w:p>
+    <w:p>
+      <w:pPr>
+        <w:rPr>
+          <w:sz w:val="24"/>
+        </w:rPr>
+      </w:pPr>
+    </w:p>
+    <w:p>
+      <w:pPr>
+        <w:rPr>
+          <w:sz w:val="24"/>
+        </w:rPr>
+      </w:pPr>
+      <w:r>
+        <w:rPr>
+          <w:sz w:val="24"/>
+        </w:rPr>
+        <w:t>Now that click for more has a click for more at the end of it.</w:t>
+      </w:r>
+    </w:p>
+    <w:p>
+      <w:pPr>
+        <w:rPr>
+          <w:sz w:val="24"/>
+        </w:rPr>
+      </w:pPr>
+    </w:p>
+    <w:p>
+      <w:pPr>
+        <w:rPr>
+          <w:sz w:val="24"/>
+        </w:rPr>
+      </w:pPr>
+      <w:r>
+        <w:rPr>
+          <w:sz w:val="24"/>
+        </w:rPr>
+        <w:t xml:space="preserve">Remember that this anchor tag does not have a # in the </w:t>
+      </w:r>
+      <w:proofErr w:type="spellStart"/>
+      <w:r>
+        <w:rPr>
+          <w:sz w:val="24"/>
+        </w:rPr>
+        <w:t>href</w:t>
+      </w:r>
+      <w:proofErr w:type="spellEnd"/>
+      <w:r>
+        <w:rPr>
+          <w:sz w:val="24"/>
+        </w:rPr>
+        <w:t xml:space="preserve"> but a </w:t>
+      </w:r>
+      <w:proofErr w:type="spellStart"/>
+      <w:r>
+        <w:rPr>
+          <w:sz w:val="24"/>
+        </w:rPr>
+        <w:t>JavaScript:void</w:t>
+      </w:r>
+      <w:proofErr w:type="spellEnd"/>
+      <w:r>
+        <w:rPr>
+          <w:sz w:val="24"/>
+        </w:rPr>
+        <w:t>(0); in it.</w:t>
+      </w:r>
+    </w:p>
+    <w:p>
+      <w:pPr>
+        <w:rPr>
+          <w:sz w:val="24"/>
+        </w:rPr>
+      </w:pPr>
+      <w:r>
+        <w:rPr>
+          <w:sz w:val="24"/>
+        </w:rPr>
+        <w:t xml:space="preserve">Just get the element and change the </w:t>
+      </w:r>
+      <w:proofErr w:type="spellStart"/>
+      <w:r>
+        <w:rPr>
+          <w:sz w:val="24"/>
+        </w:rPr>
+        <w:t>innerHTML</w:t>
+      </w:r>
+      <w:proofErr w:type="spellEnd"/>
+      <w:r>
+        <w:rPr>
+          <w:sz w:val="24"/>
+        </w:rPr>
+        <w:t>.</w:t>
+      </w:r>
+    </w:p>
+    <w:p>
+      <w:pPr>
+        <w:rPr>
+          <w:sz w:val="24"/>
+        </w:rPr>
+      </w:pPr>
+    </w:p>
+    <w:p>
+      <w:pPr>
+        <w:rPr>
+          <w:sz w:val="24"/>
+        </w:rPr>
+      </w:pPr>
+      <w:r>
+        <w:rPr>
+          <w:sz w:val="24"/>
+        </w:rPr>
+        <w:t xml:space="preserve">If you do not want to simply replace the whole text use </w:t>
+      </w:r>
+      <w:proofErr w:type="spellStart"/>
+      <w:r>
+        <w:rPr>
+          <w:sz w:val="24"/>
+        </w:rPr>
+        <w:t>use</w:t>
+      </w:r>
+      <w:proofErr w:type="spellEnd"/>
+      <w:r>
+        <w:rPr>
+          <w:sz w:val="24"/>
+        </w:rPr>
+        <w:t xml:space="preserve"> += after the </w:t>
+      </w:r>
+      <w:proofErr w:type="spellStart"/>
+      <w:r>
+        <w:rPr>
+          <w:sz w:val="24"/>
+        </w:rPr>
+        <w:t>innerHTML</w:t>
+      </w:r>
+      <w:proofErr w:type="spellEnd"/>
+      <w:r>
+        <w:rPr>
+          <w:sz w:val="24"/>
+        </w:rPr>
+        <w:t>.</w:t>
+      </w:r>
+    </w:p>
+    <w:p>
+      <w:pPr>
+        <w:rPr>
+          <w:sz w:val="24"/>
+        </w:rPr>
+      </w:pPr>
+    </w:p>
+    <w:p>
+      <w:pPr>
+        <w:pStyle w:val="Title"/>
+      </w:pPr>
+      <w:r>
+        <w:t>52. Playing with images &amp; text</w:t>
+      </w:r>
+    </w:p>
+    <w:p>
+      <w:pPr>
+        <w:rPr>
+          <w:sz w:val="24"/>
+        </w:rPr>
+      </w:pPr>
+      <w:r>
+        <w:rPr>
+          <w:sz w:val="24"/>
+        </w:rPr>
+        <w:t>Remember since we mani</w:t>
+      </w:r>
+      <w:r>
+        <w:rPr>
+          <w:sz w:val="24"/>
+        </w:rPr>
+        <w:t>pulate the styles and stuff of elements hence it is absolutely necessary for us to give all the elements (to be changed) unique IDs.</w:t>
+      </w:r>
+    </w:p>
+    <w:p>
+      <w:pPr>
+        <w:rPr>
+          <w:sz w:val="24"/>
+        </w:rPr>
+      </w:pPr>
+    </w:p>
+    <w:p>
+      <w:pPr>
+        <w:rPr>
+          <w:sz w:val="24"/>
+        </w:rPr>
+      </w:pPr>
+      <w:r>
+        <w:rPr>
+          <w:sz w:val="24"/>
+        </w:rPr>
         <w:lastRenderedPageBreak/>
-        <w:t>50. Setting Field Value</w:t>
-      </w:r>
-    </w:p>
-    <w:p>
-      <w:pPr>
-        <w:rPr>
-          <w:sz w:val="24"/>
-        </w:rPr>
-      </w:pPr>
-      <w:r>
-        <w:rPr>
-          <w:sz w:val="24"/>
-        </w:rPr>
-        <w:t>Suppose that your user enters a value in one field and now you want to automatically enter the value of another field based on that field. Like a zip code automatically enters the town name or city name.</w:t>
-      </w:r>
-    </w:p>
-    <w:p>
-      <w:pPr>
-        <w:rPr>
-          <w:sz w:val="24"/>
-        </w:rPr>
-      </w:pPr>
-    </w:p>
-    <w:p>
-      <w:pPr>
-        <w:rPr>
-          <w:sz w:val="24"/>
-        </w:rPr>
-      </w:pPr>
-      <w:proofErr w:type="spellStart"/>
-      <w:r>
-        <w:rPr>
-          <w:sz w:val="24"/>
-        </w:rPr>
-        <w:t>d</w:t>
-      </w:r>
-      <w:r>
-        <w:rPr>
-          <w:sz w:val="24"/>
-        </w:rPr>
-        <w:t>ocument.getElementById</w:t>
-      </w:r>
-      <w:proofErr w:type="spellEnd"/>
-      <w:r>
-        <w:rPr>
-          <w:sz w:val="24"/>
-        </w:rPr>
-        <w:t>(“</w:t>
-      </w:r>
-      <w:proofErr w:type="spellStart"/>
-      <w:r>
-        <w:rPr>
-          <w:sz w:val="24"/>
-        </w:rPr>
-        <w:t>anyThing</w:t>
-      </w:r>
-      <w:proofErr w:type="spellEnd"/>
-      <w:r>
-        <w:rPr>
-          <w:sz w:val="24"/>
-        </w:rPr>
-        <w:t xml:space="preserve">”).value = </w:t>
-      </w:r>
-      <w:proofErr w:type="spellStart"/>
-      <w:r>
-        <w:rPr>
-          <w:sz w:val="24"/>
-        </w:rPr>
-        <w:t>theCity</w:t>
+        <w:t xml:space="preserve">Now to put a certain class on the text or the image to change its properties like zoom in the picture and zoom out </w:t>
+      </w:r>
+      <w:proofErr w:type="spellStart"/>
+      <w:r>
+        <w:rPr>
+          <w:sz w:val="24"/>
+        </w:rPr>
+        <w:t>etc</w:t>
+      </w:r>
+      <w:proofErr w:type="spellEnd"/>
+      <w:r>
+        <w:rPr>
+          <w:sz w:val="24"/>
+        </w:rPr>
+        <w:t xml:space="preserve"> so for that we have to add on a class to the element.</w:t>
+      </w:r>
+    </w:p>
+    <w:p>
+      <w:pPr>
+        <w:rPr>
+          <w:sz w:val="24"/>
+        </w:rPr>
+      </w:pPr>
+      <w:r>
+        <w:rPr>
+          <w:sz w:val="24"/>
+        </w:rPr>
+        <w:t>So to add a class to the element and remove all others we use:</w:t>
+      </w:r>
+    </w:p>
+    <w:p>
+      <w:pPr>
+        <w:rPr>
+          <w:sz w:val="24"/>
+        </w:rPr>
+      </w:pPr>
+    </w:p>
+    <w:p>
+      <w:pPr>
+        <w:rPr>
+          <w:sz w:val="24"/>
+        </w:rPr>
+      </w:pPr>
+      <w:proofErr w:type="spellStart"/>
+      <w:r>
+        <w:rPr>
+          <w:sz w:val="24"/>
+        </w:rPr>
+        <w:t>document.getElementById</w:t>
+      </w:r>
+      <w:proofErr w:type="spellEnd"/>
+      <w:r>
+        <w:rPr>
+          <w:sz w:val="24"/>
+        </w:rPr>
+        <w:t>(“pic”).</w:t>
+      </w:r>
+      <w:proofErr w:type="spellStart"/>
+      <w:r>
+        <w:rPr>
+          <w:sz w:val="24"/>
+        </w:rPr>
+        <w:t>className</w:t>
+      </w:r>
+      <w:proofErr w:type="spellEnd"/>
+      <w:r>
+        <w:rPr>
+          <w:sz w:val="24"/>
+        </w:rPr>
+        <w:t xml:space="preserve"> = “zoom”;</w:t>
+      </w:r>
+    </w:p>
+    <w:p>
+      <w:pPr>
+        <w:rPr>
+          <w:sz w:val="24"/>
+        </w:rPr>
+      </w:pPr>
+    </w:p>
+    <w:p>
+      <w:pPr>
+        <w:rPr>
+          <w:sz w:val="24"/>
+        </w:rPr>
+      </w:pPr>
+      <w:r>
+        <w:rPr>
+          <w:sz w:val="24"/>
+        </w:rPr>
+        <w:t>Now if we want to add the zoom class and not remove the others we use a += instead of an = and a space before the class we write like “ zoom”.</w:t>
+      </w:r>
+    </w:p>
+    <w:p>
+      <w:pPr>
+        <w:pStyle w:val="Title"/>
+      </w:pPr>
+      <w:r>
+        <w:t>53. Swapping Images</w:t>
+      </w:r>
+    </w:p>
+    <w:p>
+      <w:pPr>
+        <w:rPr>
+          <w:sz w:val="24"/>
+        </w:rPr>
+      </w:pPr>
+      <w:r>
+        <w:rPr>
+          <w:sz w:val="24"/>
+        </w:rPr>
+        <w:t xml:space="preserve">To change an image on click or on hovering mouse or stuff we simply use the </w:t>
+      </w:r>
+      <w:proofErr w:type="spellStart"/>
+      <w:r>
+        <w:rPr>
+          <w:sz w:val="24"/>
+        </w:rPr>
+        <w:t>onMouseover</w:t>
+      </w:r>
+      <w:proofErr w:type="spellEnd"/>
+      <w:r>
+        <w:rPr>
+          <w:sz w:val="24"/>
+        </w:rPr>
+        <w:t xml:space="preserve"> and </w:t>
+      </w:r>
+      <w:proofErr w:type="spellStart"/>
+      <w:r>
+        <w:rPr>
+          <w:sz w:val="24"/>
+        </w:rPr>
+        <w:t>onMouseout</w:t>
+      </w:r>
+      <w:proofErr w:type="spellEnd"/>
+      <w:r>
+        <w:rPr>
+          <w:sz w:val="24"/>
+        </w:rPr>
+        <w:t xml:space="preserve"> on the element.</w:t>
+      </w:r>
+    </w:p>
+    <w:p>
+      <w:pPr>
+        <w:rPr>
+          <w:sz w:val="24"/>
+        </w:rPr>
+      </w:pPr>
+    </w:p>
+    <w:p>
+      <w:pPr>
+        <w:rPr>
+          <w:sz w:val="24"/>
+        </w:rPr>
+      </w:pPr>
+      <w:r>
+        <w:rPr>
+          <w:sz w:val="24"/>
+        </w:rPr>
+        <w:t>&lt;</w:t>
+      </w:r>
+      <w:proofErr w:type="spellStart"/>
+      <w:r>
+        <w:rPr>
+          <w:sz w:val="24"/>
+        </w:rPr>
+        <w:t>img</w:t>
+      </w:r>
+      <w:proofErr w:type="spellEnd"/>
+      <w:r>
+        <w:rPr>
+          <w:sz w:val="24"/>
+        </w:rPr>
+        <w:t xml:space="preserve"> </w:t>
+      </w:r>
+      <w:proofErr w:type="spellStart"/>
+      <w:r>
+        <w:rPr>
+          <w:sz w:val="24"/>
+        </w:rPr>
+        <w:t>src</w:t>
+      </w:r>
+      <w:proofErr w:type="spellEnd"/>
+      <w:r>
+        <w:rPr>
+          <w:sz w:val="24"/>
+        </w:rPr>
+        <w:t xml:space="preserve">=”img1.jpg” </w:t>
+      </w:r>
+      <w:r>
+        <w:rPr>
+          <w:sz w:val="24"/>
+        </w:rPr>
+        <w:t xml:space="preserve">id=”pic” </w:t>
+      </w:r>
+      <w:proofErr w:type="spellStart"/>
+      <w:r>
+        <w:rPr>
+          <w:sz w:val="24"/>
+        </w:rPr>
+        <w:t>onMouseover</w:t>
+      </w:r>
+      <w:proofErr w:type="spellEnd"/>
+      <w:r>
+        <w:rPr>
+          <w:sz w:val="24"/>
+        </w:rPr>
+        <w:t>=”</w:t>
+      </w:r>
+      <w:proofErr w:type="spellStart"/>
+      <w:r>
+        <w:rPr>
+          <w:sz w:val="24"/>
+        </w:rPr>
+        <w:t>src</w:t>
+      </w:r>
+      <w:proofErr w:type="spellEnd"/>
+      <w:r>
+        <w:rPr>
+          <w:sz w:val="24"/>
+        </w:rPr>
+        <w:t>=’img2.jpg’”&gt;</w:t>
+      </w:r>
+    </w:p>
+    <w:p>
+      <w:pPr>
+        <w:rPr>
+          <w:sz w:val="24"/>
+        </w:rPr>
+      </w:pPr>
+    </w:p>
+    <w:p>
+      <w:pPr>
+        <w:rPr>
+          <w:sz w:val="24"/>
+        </w:rPr>
+      </w:pPr>
+      <w:r>
+        <w:rPr>
+          <w:sz w:val="24"/>
+        </w:rPr>
+        <w:t>If we do not want do this inline we can use a function which then later on changes the image.</w:t>
+      </w:r>
+    </w:p>
+    <w:p>
+      <w:pPr>
+        <w:rPr>
+          <w:sz w:val="24"/>
+        </w:rPr>
+      </w:pPr>
+    </w:p>
+    <w:p>
+      <w:pPr>
+        <w:rPr>
+          <w:sz w:val="24"/>
+        </w:rPr>
+      </w:pPr>
+      <w:r>
+        <w:rPr>
+          <w:sz w:val="24"/>
+        </w:rPr>
+        <w:t>&lt;</w:t>
+      </w:r>
+      <w:proofErr w:type="spellStart"/>
+      <w:r>
+        <w:rPr>
+          <w:sz w:val="24"/>
+        </w:rPr>
+        <w:t>img</w:t>
+      </w:r>
+      <w:proofErr w:type="spellEnd"/>
+      <w:r>
+        <w:rPr>
+          <w:sz w:val="24"/>
+        </w:rPr>
+        <w:t xml:space="preserve"> </w:t>
+      </w:r>
+      <w:proofErr w:type="spellStart"/>
+      <w:r>
+        <w:rPr>
+          <w:sz w:val="24"/>
+        </w:rPr>
+        <w:t>src</w:t>
+      </w:r>
+      <w:proofErr w:type="spellEnd"/>
+      <w:r>
+        <w:rPr>
+          <w:sz w:val="24"/>
+        </w:rPr>
+        <w:t xml:space="preserve">=”img1.jpg” id=”pic” </w:t>
+      </w:r>
+      <w:proofErr w:type="spellStart"/>
+      <w:r>
+        <w:rPr>
+          <w:sz w:val="24"/>
+        </w:rPr>
+        <w:t>onMouseover</w:t>
+      </w:r>
+      <w:proofErr w:type="spellEnd"/>
+      <w:r>
+        <w:rPr>
+          <w:sz w:val="24"/>
+        </w:rPr>
+        <w:t>=”change(Id,’</w:t>
+      </w:r>
+      <w:proofErr w:type="spellStart"/>
+      <w:r>
+        <w:rPr>
+          <w:sz w:val="24"/>
+        </w:rPr>
+        <w:t>img</w:t>
+      </w:r>
+      <w:proofErr w:type="spellEnd"/>
+      <w:r>
+        <w:rPr>
+          <w:sz w:val="24"/>
+        </w:rPr>
+        <w:t xml:space="preserve"> </w:t>
+      </w:r>
+      <w:proofErr w:type="spellStart"/>
+      <w:r>
+        <w:rPr>
+          <w:sz w:val="24"/>
+        </w:rPr>
+        <w:t>Src</w:t>
+      </w:r>
+      <w:proofErr w:type="spellEnd"/>
+      <w:r>
+        <w:rPr>
+          <w:sz w:val="24"/>
+        </w:rPr>
+        <w:t>’)”;</w:t>
+      </w:r>
+    </w:p>
+    <w:p>
+      <w:pPr>
+        <w:rPr>
+          <w:sz w:val="24"/>
+        </w:rPr>
+      </w:pPr>
+    </w:p>
+    <w:p>
+      <w:pPr>
+        <w:rPr>
+          <w:sz w:val="24"/>
+        </w:rPr>
+      </w:pPr>
+      <w:r>
+        <w:rPr>
+          <w:sz w:val="24"/>
+        </w:rPr>
+        <w:t>change(</w:t>
+      </w:r>
+      <w:proofErr w:type="spellStart"/>
+      <w:r>
+        <w:rPr>
+          <w:sz w:val="24"/>
+        </w:rPr>
+        <w:t>a,b</w:t>
+      </w:r>
+      <w:proofErr w:type="spellEnd"/>
+      <w:r>
+        <w:rPr>
+          <w:sz w:val="24"/>
+        </w:rPr>
+        <w:t>){</w:t>
+      </w:r>
+    </w:p>
+    <w:p>
+      <w:pPr>
+        <w:rPr>
+          <w:sz w:val="24"/>
+        </w:rPr>
+      </w:pPr>
+      <w:r>
+        <w:rPr>
+          <w:sz w:val="24"/>
+        </w:rPr>
+        <w:tab/>
+      </w:r>
+      <w:proofErr w:type="spellStart"/>
+      <w:r>
+        <w:rPr>
+          <w:sz w:val="24"/>
+        </w:rPr>
+        <w:t>document.getElementById</w:t>
+      </w:r>
+      <w:proofErr w:type="spellEnd"/>
+      <w:r>
+        <w:rPr>
+          <w:sz w:val="24"/>
+        </w:rPr>
+        <w:t>(a).</w:t>
+      </w:r>
+      <w:proofErr w:type="spellStart"/>
+      <w:r>
+        <w:rPr>
+          <w:sz w:val="24"/>
+        </w:rPr>
+        <w:t>src</w:t>
+      </w:r>
+      <w:proofErr w:type="spellEnd"/>
+      <w:r>
+        <w:rPr>
+          <w:sz w:val="24"/>
+        </w:rPr>
+        <w:t xml:space="preserve"> = b;</w:t>
+      </w:r>
+    </w:p>
+    <w:p>
+      <w:pPr>
+        <w:rPr>
+          <w:sz w:val="24"/>
+        </w:rPr>
+      </w:pPr>
+      <w:r>
+        <w:rPr>
+          <w:sz w:val="24"/>
+        </w:rPr>
+        <w:t>}</w:t>
+      </w:r>
+    </w:p>
+    <w:p>
+      <w:pPr>
+        <w:rPr>
+          <w:sz w:val="24"/>
+        </w:rPr>
+      </w:pPr>
+    </w:p>
+    <w:p>
+      <w:pPr>
+        <w:pStyle w:val="Title"/>
+      </w:pPr>
+      <w:r>
+        <w:t>54. getting Elements by id in style</w:t>
+      </w:r>
+    </w:p>
+    <w:p>
+      <w:pPr>
+        <w:rPr>
+          <w:sz w:val="24"/>
+        </w:rPr>
+      </w:pPr>
+      <w:r>
+        <w:rPr>
+          <w:sz w:val="24"/>
+        </w:rPr>
+        <w:lastRenderedPageBreak/>
+        <w:t xml:space="preserve">Simply put the </w:t>
+      </w:r>
+      <w:proofErr w:type="spellStart"/>
+      <w:r>
+        <w:rPr>
+          <w:sz w:val="24"/>
+        </w:rPr>
+        <w:t>document.getElementById</w:t>
+      </w:r>
+      <w:proofErr w:type="spellEnd"/>
+      <w:r>
+        <w:rPr>
+          <w:sz w:val="24"/>
+        </w:rPr>
+        <w:t>(“pic”) in a var and use it elsewhere in the whole function, simply by</w:t>
+      </w:r>
+    </w:p>
+    <w:p>
+      <w:pPr>
+        <w:rPr>
+          <w:sz w:val="24"/>
+        </w:rPr>
+      </w:pPr>
+      <w:proofErr w:type="spellStart"/>
+      <w:r>
+        <w:rPr>
+          <w:sz w:val="24"/>
+        </w:rPr>
+        <w:t>a.src</w:t>
+      </w:r>
+      <w:proofErr w:type="spellEnd"/>
+      <w:r>
+        <w:rPr>
+          <w:sz w:val="24"/>
+        </w:rPr>
+        <w:t xml:space="preserve"> = “img2.jpg”;</w:t>
+      </w:r>
+    </w:p>
+    <w:p>
+      <w:pPr>
+        <w:rPr>
+          <w:sz w:val="24"/>
+        </w:rPr>
+      </w:pPr>
+    </w:p>
+    <w:p>
+      <w:pPr>
+        <w:rPr>
+          <w:sz w:val="24"/>
+        </w:rPr>
+      </w:pPr>
+    </w:p>
+    <w:p>
+      <w:pPr>
+        <w:rPr>
+          <w:sz w:val="24"/>
+        </w:rPr>
+      </w:pPr>
+      <w:r>
+        <w:rPr>
+          <w:sz w:val="24"/>
+        </w:rPr>
+        <w:t xml:space="preserve">similarly we can also extract the </w:t>
+      </w:r>
+      <w:proofErr w:type="spellStart"/>
+      <w:r>
+        <w:rPr>
+          <w:sz w:val="24"/>
+        </w:rPr>
+        <w:t>href</w:t>
+      </w:r>
+      <w:proofErr w:type="spellEnd"/>
+      <w:r>
+        <w:rPr>
+          <w:sz w:val="24"/>
+        </w:rPr>
+        <w:t xml:space="preserve"> from a</w:t>
+      </w:r>
+      <w:r>
+        <w:rPr>
+          <w:sz w:val="24"/>
+        </w:rPr>
+        <w:t>n anchor tag by</w:t>
+      </w:r>
+    </w:p>
+    <w:p>
+      <w:pPr>
+        <w:rPr>
+          <w:sz w:val="24"/>
+        </w:rPr>
+      </w:pPr>
+    </w:p>
+    <w:p>
+      <w:pPr>
+        <w:rPr>
+          <w:sz w:val="24"/>
+        </w:rPr>
+      </w:pPr>
+      <w:r>
+        <w:rPr>
+          <w:sz w:val="24"/>
+        </w:rPr>
+        <w:t xml:space="preserve">var b = </w:t>
+      </w:r>
+      <w:proofErr w:type="spellStart"/>
+      <w:r>
+        <w:rPr>
+          <w:sz w:val="24"/>
+        </w:rPr>
+        <w:t>a.href</w:t>
       </w:r>
       <w:proofErr w:type="spellEnd"/>
       <w:r>
@@ -13860,163 +14759,544 @@
         <w:pStyle w:val="Title"/>
       </w:pPr>
       <w:r>
-        <w:t>51. Setting para text</w:t>
-      </w:r>
-    </w:p>
-    <w:p>
-      <w:pPr>
-        <w:rPr>
-          <w:sz w:val="24"/>
-        </w:rPr>
-      </w:pPr>
-      <w:r>
-        <w:rPr>
-          <w:sz w:val="24"/>
-        </w:rPr>
-        <w:t>Suppose you have an incomplete paragraph with click for more at the end.</w:t>
-      </w:r>
-    </w:p>
-    <w:p>
-      <w:pPr>
-        <w:rPr>
-          <w:sz w:val="24"/>
-        </w:rPr>
-      </w:pPr>
-    </w:p>
-    <w:p>
-      <w:pPr>
-        <w:rPr>
-          <w:sz w:val="24"/>
-        </w:rPr>
-      </w:pPr>
-      <w:r>
-        <w:rPr>
-          <w:sz w:val="24"/>
-        </w:rPr>
-        <w:t>Now that click for more has a click for more at the end of it.</w:t>
-      </w:r>
-    </w:p>
-    <w:p>
-      <w:pPr>
-        <w:rPr>
-          <w:sz w:val="24"/>
-        </w:rPr>
-      </w:pPr>
-    </w:p>
-    <w:p>
-      <w:pPr>
-        <w:rPr>
-          <w:sz w:val="24"/>
-        </w:rPr>
-      </w:pPr>
-      <w:r>
-        <w:rPr>
-          <w:sz w:val="24"/>
-        </w:rPr>
-        <w:t xml:space="preserve">Remember that this anchor tag does not have a # in the </w:t>
-      </w:r>
-      <w:proofErr w:type="spellStart"/>
-      <w:r>
-        <w:rPr>
-          <w:sz w:val="24"/>
-        </w:rPr>
-        <w:t>href</w:t>
-      </w:r>
-      <w:proofErr w:type="spellEnd"/>
-      <w:r>
-        <w:rPr>
-          <w:sz w:val="24"/>
-        </w:rPr>
-        <w:t xml:space="preserve"> but a </w:t>
-      </w:r>
-      <w:proofErr w:type="spellStart"/>
-      <w:r>
-        <w:rPr>
-          <w:sz w:val="24"/>
-        </w:rPr>
-        <w:t>JavaScript:void</w:t>
-      </w:r>
-      <w:proofErr w:type="spellEnd"/>
-      <w:r>
-        <w:rPr>
-          <w:sz w:val="24"/>
-        </w:rPr>
-        <w:t>(0); in it.</w:t>
-      </w:r>
-    </w:p>
-    <w:p>
-      <w:pPr>
-        <w:rPr>
-          <w:sz w:val="24"/>
-        </w:rPr>
-      </w:pPr>
-      <w:r>
-        <w:rPr>
-          <w:sz w:val="24"/>
-        </w:rPr>
-        <w:t xml:space="preserve">Just get the element and change the </w:t>
-      </w:r>
-      <w:proofErr w:type="spellStart"/>
-      <w:r>
-        <w:rPr>
-          <w:sz w:val="24"/>
-        </w:rPr>
-        <w:t>innerHTML</w:t>
-      </w:r>
-      <w:proofErr w:type="spellEnd"/>
+        <w:t>55. Setting Styles</w:t>
+      </w:r>
+    </w:p>
+    <w:p>
+      <w:pPr>
+        <w:rPr>
+          <w:sz w:val="24"/>
+        </w:rPr>
+      </w:pPr>
+      <w:r>
+        <w:rPr>
+          <w:sz w:val="24"/>
+        </w:rPr>
+        <w:t>Now suppose you don’t want to change the whole class of the element instead just change a parameter a value of a certain property.</w:t>
+      </w:r>
+    </w:p>
+    <w:p>
+      <w:pPr>
+        <w:rPr>
+          <w:sz w:val="24"/>
+        </w:rPr>
+      </w:pPr>
+    </w:p>
+    <w:p>
+      <w:pPr>
+        <w:rPr>
+          <w:sz w:val="24"/>
+        </w:rPr>
+      </w:pPr>
+      <w:r>
+        <w:rPr>
+          <w:sz w:val="24"/>
+        </w:rPr>
+        <w:t>For that we use</w:t>
+      </w:r>
+    </w:p>
+    <w:p>
+      <w:pPr>
+        <w:rPr>
+          <w:sz w:val="24"/>
+        </w:rPr>
+      </w:pPr>
+    </w:p>
+    <w:p>
+      <w:pPr>
+        <w:rPr>
+          <w:sz w:val="24"/>
+        </w:rPr>
+      </w:pPr>
+      <w:proofErr w:type="spellStart"/>
+      <w:r>
+        <w:rPr>
+          <w:sz w:val="24"/>
+        </w:rPr>
+        <w:t>document.getElementById</w:t>
+      </w:r>
+      <w:proofErr w:type="spellEnd"/>
+      <w:r>
+        <w:rPr>
+          <w:sz w:val="24"/>
+        </w:rPr>
+        <w:t>(“this”).</w:t>
+      </w:r>
+      <w:proofErr w:type="spellStart"/>
+      <w:r>
+        <w:rPr>
+          <w:sz w:val="24"/>
+        </w:rPr>
+        <w:t>style.fontSize</w:t>
+      </w:r>
+      <w:proofErr w:type="spellEnd"/>
+      <w:r>
+        <w:rPr>
+          <w:sz w:val="24"/>
+        </w:rPr>
+        <w:t xml:space="preserve"> = “2em”;</w:t>
+      </w:r>
+    </w:p>
+    <w:p>
+      <w:pPr>
+        <w:rPr>
+          <w:sz w:val="24"/>
+        </w:rPr>
+      </w:pPr>
+      <w:r>
+        <w:rPr>
+          <w:sz w:val="24"/>
+        </w:rPr>
+        <w:t xml:space="preserve">Or </w:t>
+      </w:r>
+    </w:p>
+    <w:p>
+      <w:pPr>
+        <w:rPr>
+          <w:sz w:val="24"/>
+        </w:rPr>
+      </w:pPr>
+      <w:proofErr w:type="spellStart"/>
+      <w:r>
+        <w:rPr>
+          <w:sz w:val="24"/>
+        </w:rPr>
+        <w:t>document.getElementById</w:t>
+      </w:r>
+      <w:proofErr w:type="spellEnd"/>
+      <w:r>
+        <w:rPr>
+          <w:sz w:val="24"/>
+        </w:rPr>
+        <w:t>(“that”).</w:t>
+      </w:r>
+      <w:proofErr w:type="spellStart"/>
+      <w:r>
+        <w:rPr>
+          <w:sz w:val="24"/>
+        </w:rPr>
+        <w:t>cssFloat</w:t>
+      </w:r>
+      <w:proofErr w:type="spellEnd"/>
+      <w:r>
+        <w:rPr>
+          <w:sz w:val="24"/>
+        </w:rPr>
+        <w:t xml:space="preserve"> = “left”;</w:t>
+      </w:r>
+    </w:p>
+    <w:p>
+      <w:pPr>
+        <w:rPr>
+          <w:sz w:val="24"/>
+        </w:rPr>
+      </w:pPr>
+    </w:p>
+    <w:p>
+      <w:pPr>
+        <w:rPr>
+          <w:sz w:val="24"/>
+        </w:rPr>
+      </w:pPr>
+      <w:proofErr w:type="spellStart"/>
+      <w:r>
+        <w:rPr>
+          <w:sz w:val="24"/>
+        </w:rPr>
+        <w:t>document.getElementById</w:t>
+      </w:r>
+      <w:proofErr w:type="spellEnd"/>
+      <w:r>
+        <w:rPr>
+          <w:sz w:val="24"/>
+        </w:rPr>
+        <w:t>(“that”).visibility = “left”;</w:t>
+      </w:r>
+    </w:p>
+    <w:p>
+      <w:pPr>
+        <w:rPr>
+          <w:sz w:val="24"/>
+        </w:rPr>
+      </w:pPr>
+    </w:p>
+    <w:p>
+      <w:pPr>
+        <w:rPr>
+          <w:sz w:val="24"/>
+        </w:rPr>
+      </w:pPr>
+      <w:proofErr w:type="spellStart"/>
+      <w:r>
+        <w:rPr>
+          <w:sz w:val="24"/>
+        </w:rPr>
+        <w:t>document.getElementById</w:t>
+      </w:r>
+      <w:proofErr w:type="spellEnd"/>
+      <w:r>
+        <w:rPr>
+          <w:sz w:val="24"/>
+        </w:rPr>
+        <w:t>(“that”).margin = “0 10px”;</w:t>
+      </w:r>
+    </w:p>
+    <w:p/>
+    <w:p>
+      <w:pPr>
+        <w:rPr>
+          <w:sz w:val="24"/>
+        </w:rPr>
+      </w:pPr>
+      <w:r>
+        <w:rPr>
+          <w:sz w:val="24"/>
+        </w:rPr>
+        <w:t>In case you just want to read the value</w:t>
+      </w:r>
+    </w:p>
+    <w:p>
+      <w:pPr>
+        <w:rPr>
+          <w:sz w:val="24"/>
+        </w:rPr>
+      </w:pPr>
+    </w:p>
+    <w:p>
+      <w:pPr>
+        <w:rPr>
+          <w:sz w:val="24"/>
+        </w:rPr>
+      </w:pPr>
+      <w:r>
+        <w:rPr>
+          <w:sz w:val="24"/>
+        </w:rPr>
+        <w:t xml:space="preserve">Like </w:t>
+      </w:r>
+      <w:proofErr w:type="spellStart"/>
+      <w:r>
+        <w:rPr>
+          <w:sz w:val="24"/>
+        </w:rPr>
+        <w:t>a.style.margin</w:t>
+      </w:r>
+      <w:proofErr w:type="spellEnd"/>
+      <w:r>
+        <w:rPr>
+          <w:sz w:val="24"/>
+        </w:rPr>
+        <w:t xml:space="preserve"> or .</w:t>
+      </w:r>
+      <w:proofErr w:type="spellStart"/>
+      <w:r>
+        <w:rPr>
+          <w:sz w:val="24"/>
+        </w:rPr>
+        <w:t>cssFloat</w:t>
+      </w:r>
+      <w:proofErr w:type="spellEnd"/>
+      <w:r>
+        <w:rPr>
+          <w:sz w:val="24"/>
+        </w:rPr>
+        <w:t xml:space="preserve"> or something, it does not tell you the value of the style in an external file or a internal style. It only gives you the properties of the </w:t>
+      </w:r>
+      <w:proofErr w:type="spellStart"/>
+      <w:r>
+        <w:rPr>
+          <w:sz w:val="24"/>
+        </w:rPr>
+        <w:t>inine</w:t>
+      </w:r>
+      <w:proofErr w:type="spellEnd"/>
+      <w:r>
+        <w:rPr>
+          <w:sz w:val="24"/>
+        </w:rPr>
+        <w:t xml:space="preserve"> styling.</w:t>
+      </w:r>
+    </w:p>
+    <w:p>
+      <w:pPr>
+        <w:rPr>
+          <w:sz w:val="24"/>
+        </w:rPr>
+      </w:pPr>
+    </w:p>
+    <w:p>
+      <w:pPr>
+        <w:rPr>
+          <w:sz w:val="24"/>
+        </w:rPr>
+      </w:pPr>
+      <w:r>
+        <w:rPr>
+          <w:sz w:val="24"/>
+        </w:rPr>
+        <w:t xml:space="preserve">Although if you do want to get the styles of an elements which are not written inline then you use </w:t>
+      </w:r>
+      <w:proofErr w:type="spellStart"/>
+      <w:r>
+        <w:rPr>
+          <w:sz w:val="24"/>
+        </w:rPr>
+        <w:t>document.getComputedStyle</w:t>
+      </w:r>
+      <w:proofErr w:type="spellEnd"/>
+      <w:r>
+        <w:rPr>
+          <w:sz w:val="24"/>
+        </w:rPr>
+        <w:t>(“id”).margin or whichever property.</w:t>
+      </w:r>
+    </w:p>
+    <w:p>
+      <w:pPr>
+        <w:rPr>
+          <w:sz w:val="24"/>
+        </w:rPr>
+      </w:pPr>
+    </w:p>
+    <w:p>
+      <w:pPr>
+        <w:rPr>
+          <w:sz w:val="24"/>
+        </w:rPr>
+      </w:pPr>
+      <w:r>
+        <w:rPr>
+          <w:sz w:val="24"/>
+        </w:rPr>
+        <w:t xml:space="preserve">Now you should get the whole list of how certain </w:t>
+      </w:r>
+      <w:proofErr w:type="spellStart"/>
+      <w:r>
+        <w:rPr>
+          <w:sz w:val="24"/>
+        </w:rPr>
+        <w:t>css</w:t>
+      </w:r>
+      <w:proofErr w:type="spellEnd"/>
+      <w:r>
+        <w:rPr>
+          <w:sz w:val="24"/>
+        </w:rPr>
+        <w:t xml:space="preserve"> properties are referred-to by JS.</w:t>
+      </w:r>
+    </w:p>
+    <w:p>
+      <w:pPr>
+        <w:rPr>
+          <w:sz w:val="24"/>
+        </w:rPr>
+      </w:pPr>
+    </w:p>
+    <w:p>
+      <w:pPr>
+        <w:pStyle w:val="Title"/>
+      </w:pPr>
+      <w:r>
+        <w:t xml:space="preserve">56. </w:t>
+      </w:r>
+      <w:r>
+        <w:t>Targeting</w:t>
+      </w:r>
+      <w:r>
+        <w:t xml:space="preserve"> all elements by tag names</w:t>
+      </w:r>
+    </w:p>
+    <w:p>
+      <w:pPr>
+        <w:rPr>
+          <w:sz w:val="24"/>
+        </w:rPr>
+      </w:pPr>
+    </w:p>
+    <w:p>
+      <w:pPr>
+        <w:rPr>
+          <w:sz w:val="24"/>
+        </w:rPr>
+      </w:pPr>
       <w:r>
         <w:rPr>
           <w:sz w:val="24"/>
         </w:rPr>
         <w:t>.</w:t>
       </w:r>
-    </w:p>
-    <w:p>
-      <w:pPr>
-        <w:rPr>
-          <w:sz w:val="24"/>
-        </w:rPr>
-      </w:pPr>
-    </w:p>
-    <w:p>
-      <w:pPr>
-        <w:rPr>
-          <w:sz w:val="24"/>
-        </w:rPr>
-      </w:pPr>
-      <w:r>
-        <w:rPr>
-          <w:sz w:val="24"/>
-        </w:rPr>
-        <w:t xml:space="preserve">If you do not want to simply replace the whole text use </w:t>
-      </w:r>
-      <w:proofErr w:type="spellStart"/>
-      <w:r>
-        <w:rPr>
-          <w:sz w:val="24"/>
-        </w:rPr>
-        <w:t>use</w:t>
-      </w:r>
-      <w:proofErr w:type="spellEnd"/>
-      <w:r>
-        <w:rPr>
-          <w:sz w:val="24"/>
-        </w:rPr>
-        <w:t xml:space="preserve"> += after the </w:t>
-      </w:r>
-      <w:proofErr w:type="spellStart"/>
-      <w:r>
-        <w:rPr>
-          <w:sz w:val="24"/>
-        </w:rPr>
-        <w:t>innerHTML</w:t>
-      </w:r>
-      <w:proofErr w:type="spellEnd"/>
-      <w:r>
-        <w:rPr>
-          <w:sz w:val="24"/>
-        </w:rPr>
-        <w:t>.</w:t>
+      <w:proofErr w:type="spellStart"/>
+      <w:r>
+        <w:rPr>
+          <w:sz w:val="24"/>
+        </w:rPr>
+        <w:t>getElementsByTagName</w:t>
+      </w:r>
+      <w:proofErr w:type="spellEnd"/>
+      <w:r>
+        <w:rPr>
+          <w:sz w:val="24"/>
+        </w:rPr>
+        <w:t>(“p”);</w:t>
+      </w:r>
+    </w:p>
+    <w:p>
+      <w:pPr>
+        <w:rPr>
+          <w:sz w:val="24"/>
+        </w:rPr>
+      </w:pPr>
+    </w:p>
+    <w:p>
+      <w:pPr>
+        <w:rPr>
+          <w:sz w:val="24"/>
+        </w:rPr>
+      </w:pPr>
+      <w:r>
+        <w:rPr>
+          <w:sz w:val="24"/>
+        </w:rPr>
+        <w:t>Now that is the syntax.</w:t>
+      </w:r>
+    </w:p>
+    <w:p>
+      <w:pPr>
+        <w:rPr>
+          <w:sz w:val="24"/>
+        </w:rPr>
+      </w:pPr>
+      <w:r>
+        <w:rPr>
+          <w:sz w:val="24"/>
+        </w:rPr>
+        <w:t xml:space="preserve">But in actual practice we assign the </w:t>
+      </w:r>
+      <w:proofErr w:type="spellStart"/>
+      <w:r>
+        <w:rPr>
+          <w:sz w:val="24"/>
+        </w:rPr>
+        <w:t>getElementsByTagName</w:t>
+      </w:r>
+      <w:proofErr w:type="spellEnd"/>
+      <w:r>
+        <w:rPr>
+          <w:sz w:val="24"/>
+        </w:rPr>
+        <w:t xml:space="preserve"> to a variable (Which is an array in actual).</w:t>
+      </w:r>
+    </w:p>
+    <w:p>
+      <w:pPr>
+        <w:rPr>
+          <w:sz w:val="24"/>
+        </w:rPr>
+      </w:pPr>
+    </w:p>
+    <w:p>
+      <w:pPr>
+        <w:rPr>
+          <w:sz w:val="24"/>
+        </w:rPr>
+      </w:pPr>
+      <w:r>
+        <w:rPr>
+          <w:sz w:val="24"/>
+        </w:rPr>
+        <w:t>Like</w:t>
+      </w:r>
+    </w:p>
+    <w:p>
+      <w:pPr>
+        <w:rPr>
+          <w:sz w:val="24"/>
+        </w:rPr>
+      </w:pPr>
+      <w:r>
+        <w:rPr>
+          <w:sz w:val="24"/>
+        </w:rPr>
+        <w:t xml:space="preserve"> var para = </w:t>
+      </w:r>
+      <w:proofErr w:type="spellStart"/>
+      <w:r>
+        <w:rPr>
+          <w:sz w:val="24"/>
+        </w:rPr>
+        <w:t>document.getElementsByTagName</w:t>
+      </w:r>
+      <w:proofErr w:type="spellEnd"/>
+      <w:r>
+        <w:rPr>
+          <w:sz w:val="24"/>
+        </w:rPr>
+        <w:t>(“p”);</w:t>
+      </w:r>
+    </w:p>
+    <w:p>
+      <w:pPr>
+        <w:rPr>
+          <w:sz w:val="24"/>
+        </w:rPr>
+      </w:pPr>
+    </w:p>
+    <w:p>
+      <w:pPr>
+        <w:rPr>
+          <w:sz w:val="24"/>
+        </w:rPr>
+      </w:pPr>
+      <w:r>
+        <w:rPr>
+          <w:sz w:val="24"/>
+        </w:rPr>
+        <w:t>now para is an array with the first para being para[0], second being para[1] and so on.</w:t>
+      </w:r>
+    </w:p>
+    <w:p>
+      <w:pPr>
+        <w:rPr>
+          <w:sz w:val="24"/>
+        </w:rPr>
+      </w:pPr>
+    </w:p>
+    <w:p>
+      <w:pPr>
+        <w:rPr>
+          <w:sz w:val="24"/>
+        </w:rPr>
+      </w:pPr>
+      <w:r>
+        <w:rPr>
+          <w:sz w:val="24"/>
+        </w:rPr>
+        <w:t>Now here you can use a loop to apply a certain style to each paragraph.</w:t>
+      </w:r>
+    </w:p>
+    <w:p>
+      <w:pPr>
+        <w:rPr>
+          <w:sz w:val="24"/>
+        </w:rPr>
+      </w:pPr>
+      <w:r>
+        <w:rPr>
+          <w:sz w:val="24"/>
+        </w:rPr>
+        <w:t>(Note it doesn’t allow to apply it directly without loop, I tried it</w:t>
+      </w:r>
+      <w:r>
+        <w:rPr>
+          <w:sz w:val="24"/>
+        </w:rPr>
+        <w:t>!</w:t>
+      </w:r>
+      <w:r>
+        <w:rPr>
+          <w:sz w:val="24"/>
+        </w:rPr>
+        <w:t>)</w:t>
       </w:r>
     </w:p>
     <w:p>
@@ -14031,1178 +15311,6 @@
         <w:pStyle w:val="Title"/>
       </w:pPr>
       <w:r>
-        <w:t>52. Playing with images &amp; text</w:t>
-      </w:r>
-    </w:p>
-    <w:p>
-      <w:pPr>
-        <w:rPr>
-          <w:sz w:val="24"/>
-        </w:rPr>
-      </w:pPr>
-      <w:r>
-        <w:rPr>
-          <w:sz w:val="24"/>
-        </w:rPr>
-        <w:t>Remember since we mani</w:t>
-      </w:r>
-      <w:r>
-        <w:rPr>
-          <w:sz w:val="24"/>
-        </w:rPr>
-        <w:t>pulate the styles and stuff of elements hence it is absolutely necessary for us to give all the elements (to be changed) unique IDs.</w:t>
-      </w:r>
-    </w:p>
-    <w:p>
-      <w:pPr>
-        <w:rPr>
-          <w:sz w:val="24"/>
-        </w:rPr>
-      </w:pPr>
-    </w:p>
-    <w:p>
-      <w:pPr>
-        <w:rPr>
-          <w:sz w:val="24"/>
-        </w:rPr>
-      </w:pPr>
-      <w:r>
-        <w:rPr>
-          <w:sz w:val="24"/>
-        </w:rPr>
-        <w:t xml:space="preserve">Now to put a certain class on the text or the image to change its properties like zoom in the picture and zoom out </w:t>
-      </w:r>
-      <w:proofErr w:type="spellStart"/>
-      <w:r>
-        <w:rPr>
-          <w:sz w:val="24"/>
-        </w:rPr>
-        <w:t>etc</w:t>
-      </w:r>
-      <w:proofErr w:type="spellEnd"/>
-      <w:r>
-        <w:rPr>
-          <w:sz w:val="24"/>
-        </w:rPr>
-        <w:t xml:space="preserve"> so for that we have to add on a class to the element.</w:t>
-      </w:r>
-    </w:p>
-    <w:p>
-      <w:pPr>
-        <w:rPr>
-          <w:sz w:val="24"/>
-        </w:rPr>
-      </w:pPr>
-      <w:r>
-        <w:rPr>
-          <w:sz w:val="24"/>
-        </w:rPr>
-        <w:lastRenderedPageBreak/>
-        <w:t>So to add a class to the element and remove all others we use:</w:t>
-      </w:r>
-    </w:p>
-    <w:p>
-      <w:pPr>
-        <w:rPr>
-          <w:sz w:val="24"/>
-        </w:rPr>
-      </w:pPr>
-    </w:p>
-    <w:p>
-      <w:pPr>
-        <w:rPr>
-          <w:sz w:val="24"/>
-        </w:rPr>
-      </w:pPr>
-      <w:proofErr w:type="spellStart"/>
-      <w:r>
-        <w:rPr>
-          <w:sz w:val="24"/>
-        </w:rPr>
-        <w:t>document.getElementById</w:t>
-      </w:r>
-      <w:proofErr w:type="spellEnd"/>
-      <w:r>
-        <w:rPr>
-          <w:sz w:val="24"/>
-        </w:rPr>
-        <w:t>(“pic”).</w:t>
-      </w:r>
-      <w:proofErr w:type="spellStart"/>
-      <w:r>
-        <w:rPr>
-          <w:sz w:val="24"/>
-        </w:rPr>
-        <w:t>className</w:t>
-      </w:r>
-      <w:proofErr w:type="spellEnd"/>
-      <w:r>
-        <w:rPr>
-          <w:sz w:val="24"/>
-        </w:rPr>
-        <w:t xml:space="preserve"> = “zoom”;</w:t>
-      </w:r>
-    </w:p>
-    <w:p>
-      <w:pPr>
-        <w:rPr>
-          <w:sz w:val="24"/>
-        </w:rPr>
-      </w:pPr>
-    </w:p>
-    <w:p>
-      <w:pPr>
-        <w:rPr>
-          <w:sz w:val="24"/>
-        </w:rPr>
-      </w:pPr>
-      <w:r>
-        <w:rPr>
-          <w:sz w:val="24"/>
-        </w:rPr>
-        <w:t>Now if we want to add the zoom class and not remove the others we use a += instead of an = and a space before the class we write like “ zoom”.</w:t>
-      </w:r>
-    </w:p>
-    <w:p>
-      <w:pPr>
-        <w:pStyle w:val="Title"/>
-      </w:pPr>
-      <w:r>
-        <w:t>53. Swapping Images</w:t>
-      </w:r>
-    </w:p>
-    <w:p>
-      <w:pPr>
-        <w:rPr>
-          <w:sz w:val="24"/>
-        </w:rPr>
-      </w:pPr>
-      <w:r>
-        <w:rPr>
-          <w:sz w:val="24"/>
-        </w:rPr>
-        <w:t xml:space="preserve">To change an image on click or on hovering mouse or stuff we simply use the </w:t>
-      </w:r>
-      <w:proofErr w:type="spellStart"/>
-      <w:r>
-        <w:rPr>
-          <w:sz w:val="24"/>
-        </w:rPr>
-        <w:t>onMouseover</w:t>
-      </w:r>
-      <w:proofErr w:type="spellEnd"/>
-      <w:r>
-        <w:rPr>
-          <w:sz w:val="24"/>
-        </w:rPr>
-        <w:t xml:space="preserve"> and </w:t>
-      </w:r>
-      <w:proofErr w:type="spellStart"/>
-      <w:r>
-        <w:rPr>
-          <w:sz w:val="24"/>
-        </w:rPr>
-        <w:t>onMouseout</w:t>
-      </w:r>
-      <w:proofErr w:type="spellEnd"/>
-      <w:r>
-        <w:rPr>
-          <w:sz w:val="24"/>
-        </w:rPr>
-        <w:t xml:space="preserve"> on the element.</w:t>
-      </w:r>
-    </w:p>
-    <w:p>
-      <w:pPr>
-        <w:rPr>
-          <w:sz w:val="24"/>
-        </w:rPr>
-      </w:pPr>
-    </w:p>
-    <w:p>
-      <w:pPr>
-        <w:rPr>
-          <w:sz w:val="24"/>
-        </w:rPr>
-      </w:pPr>
-      <w:r>
-        <w:rPr>
-          <w:sz w:val="24"/>
-        </w:rPr>
-        <w:t>&lt;</w:t>
-      </w:r>
-      <w:proofErr w:type="spellStart"/>
-      <w:r>
-        <w:rPr>
-          <w:sz w:val="24"/>
-        </w:rPr>
-        <w:t>img</w:t>
-      </w:r>
-      <w:proofErr w:type="spellEnd"/>
-      <w:r>
-        <w:rPr>
-          <w:sz w:val="24"/>
-        </w:rPr>
-        <w:t xml:space="preserve"> </w:t>
-      </w:r>
-      <w:proofErr w:type="spellStart"/>
-      <w:r>
-        <w:rPr>
-          <w:sz w:val="24"/>
-        </w:rPr>
-        <w:t>src</w:t>
-      </w:r>
-      <w:proofErr w:type="spellEnd"/>
-      <w:r>
-        <w:rPr>
-          <w:sz w:val="24"/>
-        </w:rPr>
-        <w:t xml:space="preserve">=”img1.jpg” </w:t>
-      </w:r>
-      <w:r>
-        <w:rPr>
-          <w:sz w:val="24"/>
-        </w:rPr>
-        <w:t xml:space="preserve">id=”pic” </w:t>
-      </w:r>
-      <w:proofErr w:type="spellStart"/>
-      <w:r>
-        <w:rPr>
-          <w:sz w:val="24"/>
-        </w:rPr>
-        <w:t>onMouseover</w:t>
-      </w:r>
-      <w:proofErr w:type="spellEnd"/>
-      <w:r>
-        <w:rPr>
-          <w:sz w:val="24"/>
-        </w:rPr>
-        <w:t>=”</w:t>
-      </w:r>
-      <w:proofErr w:type="spellStart"/>
-      <w:r>
-        <w:rPr>
-          <w:sz w:val="24"/>
-        </w:rPr>
-        <w:t>src</w:t>
-      </w:r>
-      <w:proofErr w:type="spellEnd"/>
-      <w:r>
-        <w:rPr>
-          <w:sz w:val="24"/>
-        </w:rPr>
-        <w:t>=’img2.jpg’”&gt;</w:t>
-      </w:r>
-    </w:p>
-    <w:p>
-      <w:pPr>
-        <w:rPr>
-          <w:sz w:val="24"/>
-        </w:rPr>
-      </w:pPr>
-    </w:p>
-    <w:p>
-      <w:pPr>
-        <w:rPr>
-          <w:sz w:val="24"/>
-        </w:rPr>
-      </w:pPr>
-      <w:r>
-        <w:rPr>
-          <w:sz w:val="24"/>
-        </w:rPr>
-        <w:t>If we do not want do this inline we can use a function which then later on changes the image.</w:t>
-      </w:r>
-    </w:p>
-    <w:p>
-      <w:pPr>
-        <w:rPr>
-          <w:sz w:val="24"/>
-        </w:rPr>
-      </w:pPr>
-    </w:p>
-    <w:p>
-      <w:pPr>
-        <w:rPr>
-          <w:sz w:val="24"/>
-        </w:rPr>
-      </w:pPr>
-      <w:r>
-        <w:rPr>
-          <w:sz w:val="24"/>
-        </w:rPr>
-        <w:t>&lt;</w:t>
-      </w:r>
-      <w:proofErr w:type="spellStart"/>
-      <w:r>
-        <w:rPr>
-          <w:sz w:val="24"/>
-        </w:rPr>
-        <w:t>img</w:t>
-      </w:r>
-      <w:proofErr w:type="spellEnd"/>
-      <w:r>
-        <w:rPr>
-          <w:sz w:val="24"/>
-        </w:rPr>
-        <w:t xml:space="preserve"> </w:t>
-      </w:r>
-      <w:proofErr w:type="spellStart"/>
-      <w:r>
-        <w:rPr>
-          <w:sz w:val="24"/>
-        </w:rPr>
-        <w:t>src</w:t>
-      </w:r>
-      <w:proofErr w:type="spellEnd"/>
-      <w:r>
-        <w:rPr>
-          <w:sz w:val="24"/>
-        </w:rPr>
-        <w:t xml:space="preserve">=”img1.jpg” id=”pic” </w:t>
-      </w:r>
-      <w:proofErr w:type="spellStart"/>
-      <w:r>
-        <w:rPr>
-          <w:sz w:val="24"/>
-        </w:rPr>
-        <w:t>onMouseover</w:t>
-      </w:r>
-      <w:proofErr w:type="spellEnd"/>
-      <w:r>
-        <w:rPr>
-          <w:sz w:val="24"/>
-        </w:rPr>
-        <w:t>=”change(Id,’</w:t>
-      </w:r>
-      <w:proofErr w:type="spellStart"/>
-      <w:r>
-        <w:rPr>
-          <w:sz w:val="24"/>
-        </w:rPr>
-        <w:t>img</w:t>
-      </w:r>
-      <w:proofErr w:type="spellEnd"/>
-      <w:r>
-        <w:rPr>
-          <w:sz w:val="24"/>
-        </w:rPr>
-        <w:t xml:space="preserve"> </w:t>
-      </w:r>
-      <w:proofErr w:type="spellStart"/>
-      <w:r>
-        <w:rPr>
-          <w:sz w:val="24"/>
-        </w:rPr>
-        <w:t>Src</w:t>
-      </w:r>
-      <w:proofErr w:type="spellEnd"/>
-      <w:r>
-        <w:rPr>
-          <w:sz w:val="24"/>
-        </w:rPr>
-        <w:t>’)”;</w:t>
-      </w:r>
-    </w:p>
-    <w:p>
-      <w:pPr>
-        <w:rPr>
-          <w:sz w:val="24"/>
-        </w:rPr>
-      </w:pPr>
-    </w:p>
-    <w:p>
-      <w:pPr>
-        <w:rPr>
-          <w:sz w:val="24"/>
-        </w:rPr>
-      </w:pPr>
-      <w:r>
-        <w:rPr>
-          <w:sz w:val="24"/>
-        </w:rPr>
-        <w:t>change(</w:t>
-      </w:r>
-      <w:proofErr w:type="spellStart"/>
-      <w:r>
-        <w:rPr>
-          <w:sz w:val="24"/>
-        </w:rPr>
-        <w:t>a,b</w:t>
-      </w:r>
-      <w:proofErr w:type="spellEnd"/>
-      <w:r>
-        <w:rPr>
-          <w:sz w:val="24"/>
-        </w:rPr>
-        <w:t>){</w:t>
-      </w:r>
-    </w:p>
-    <w:p>
-      <w:pPr>
-        <w:rPr>
-          <w:sz w:val="24"/>
-        </w:rPr>
-      </w:pPr>
-      <w:r>
-        <w:rPr>
-          <w:sz w:val="24"/>
-        </w:rPr>
-        <w:tab/>
-      </w:r>
-      <w:proofErr w:type="spellStart"/>
-      <w:r>
-        <w:rPr>
-          <w:sz w:val="24"/>
-        </w:rPr>
-        <w:t>document.getElementById</w:t>
-      </w:r>
-      <w:proofErr w:type="spellEnd"/>
-      <w:r>
-        <w:rPr>
-          <w:sz w:val="24"/>
-        </w:rPr>
-        <w:t>(a).</w:t>
-      </w:r>
-      <w:proofErr w:type="spellStart"/>
-      <w:r>
-        <w:rPr>
-          <w:sz w:val="24"/>
-        </w:rPr>
-        <w:t>src</w:t>
-      </w:r>
-      <w:proofErr w:type="spellEnd"/>
-      <w:r>
-        <w:rPr>
-          <w:sz w:val="24"/>
-        </w:rPr>
-        <w:t xml:space="preserve"> = b;</w:t>
-      </w:r>
-    </w:p>
-    <w:p>
-      <w:pPr>
-        <w:rPr>
-          <w:sz w:val="24"/>
-        </w:rPr>
-      </w:pPr>
-      <w:r>
-        <w:rPr>
-          <w:sz w:val="24"/>
-        </w:rPr>
-        <w:t>}</w:t>
-      </w:r>
-    </w:p>
-    <w:p>
-      <w:pPr>
-        <w:rPr>
-          <w:sz w:val="24"/>
-        </w:rPr>
-      </w:pPr>
-    </w:p>
-    <w:p>
-      <w:pPr>
-        <w:pStyle w:val="Title"/>
-      </w:pPr>
-      <w:r>
-        <w:t>54. getting Elements by id in style</w:t>
-      </w:r>
-    </w:p>
-    <w:p>
-      <w:pPr>
-        <w:rPr>
-          <w:sz w:val="24"/>
-        </w:rPr>
-      </w:pPr>
-      <w:r>
-        <w:rPr>
-          <w:sz w:val="24"/>
-        </w:rPr>
-        <w:t xml:space="preserve">Simply put the </w:t>
-      </w:r>
-      <w:proofErr w:type="spellStart"/>
-      <w:r>
-        <w:rPr>
-          <w:sz w:val="24"/>
-        </w:rPr>
-        <w:t>document.getElementById</w:t>
-      </w:r>
-      <w:proofErr w:type="spellEnd"/>
-      <w:r>
-        <w:rPr>
-          <w:sz w:val="24"/>
-        </w:rPr>
-        <w:t>(“pic”) in a var and use it elsewhere in the whole function, simply by</w:t>
-      </w:r>
-    </w:p>
-    <w:p>
-      <w:pPr>
-        <w:rPr>
-          <w:sz w:val="24"/>
-        </w:rPr>
-      </w:pPr>
-      <w:proofErr w:type="spellStart"/>
-      <w:r>
-        <w:rPr>
-          <w:sz w:val="24"/>
-        </w:rPr>
-        <w:lastRenderedPageBreak/>
-        <w:t>a.src</w:t>
-      </w:r>
-      <w:proofErr w:type="spellEnd"/>
-      <w:r>
-        <w:rPr>
-          <w:sz w:val="24"/>
-        </w:rPr>
-        <w:t xml:space="preserve"> = “img2.jpg”;</w:t>
-      </w:r>
-    </w:p>
-    <w:p>
-      <w:pPr>
-        <w:rPr>
-          <w:sz w:val="24"/>
-        </w:rPr>
-      </w:pPr>
-    </w:p>
-    <w:p>
-      <w:pPr>
-        <w:rPr>
-          <w:sz w:val="24"/>
-        </w:rPr>
-      </w:pPr>
-    </w:p>
-    <w:p>
-      <w:pPr>
-        <w:rPr>
-          <w:sz w:val="24"/>
-        </w:rPr>
-      </w:pPr>
-      <w:r>
-        <w:rPr>
-          <w:sz w:val="24"/>
-        </w:rPr>
-        <w:t xml:space="preserve">similarly we can also extract the </w:t>
-      </w:r>
-      <w:proofErr w:type="spellStart"/>
-      <w:r>
-        <w:rPr>
-          <w:sz w:val="24"/>
-        </w:rPr>
-        <w:t>href</w:t>
-      </w:r>
-      <w:proofErr w:type="spellEnd"/>
-      <w:r>
-        <w:rPr>
-          <w:sz w:val="24"/>
-        </w:rPr>
-        <w:t xml:space="preserve"> from a</w:t>
-      </w:r>
-      <w:r>
-        <w:rPr>
-          <w:sz w:val="24"/>
-        </w:rPr>
-        <w:t>n anchor tag by</w:t>
-      </w:r>
-    </w:p>
-    <w:p>
-      <w:pPr>
-        <w:rPr>
-          <w:sz w:val="24"/>
-        </w:rPr>
-      </w:pPr>
-    </w:p>
-    <w:p>
-      <w:pPr>
-        <w:rPr>
-          <w:sz w:val="24"/>
-        </w:rPr>
-      </w:pPr>
-      <w:r>
-        <w:rPr>
-          <w:sz w:val="24"/>
-        </w:rPr>
-        <w:t xml:space="preserve">var b = </w:t>
-      </w:r>
-      <w:proofErr w:type="spellStart"/>
-      <w:r>
-        <w:rPr>
-          <w:sz w:val="24"/>
-        </w:rPr>
-        <w:t>a.href</w:t>
-      </w:r>
-      <w:proofErr w:type="spellEnd"/>
-      <w:r>
-        <w:rPr>
-          <w:sz w:val="24"/>
-        </w:rPr>
-        <w:t>;</w:t>
-      </w:r>
-    </w:p>
-    <w:p>
-      <w:pPr>
-        <w:rPr>
-          <w:sz w:val="24"/>
-        </w:rPr>
-      </w:pPr>
-    </w:p>
-    <w:p>
-      <w:pPr>
-        <w:pStyle w:val="Title"/>
-      </w:pPr>
-      <w:r>
-        <w:t>55. Setting Styles</w:t>
-      </w:r>
-    </w:p>
-    <w:p>
-      <w:pPr>
-        <w:rPr>
-          <w:sz w:val="24"/>
-        </w:rPr>
-      </w:pPr>
-      <w:r>
-        <w:rPr>
-          <w:sz w:val="24"/>
-        </w:rPr>
-        <w:t>Now suppose you don’t want to change the whole class of the element instead just change a parameter a value of a certain property.</w:t>
-      </w:r>
-    </w:p>
-    <w:p>
-      <w:pPr>
-        <w:rPr>
-          <w:sz w:val="24"/>
-        </w:rPr>
-      </w:pPr>
-    </w:p>
-    <w:p>
-      <w:pPr>
-        <w:rPr>
-          <w:sz w:val="24"/>
-        </w:rPr>
-      </w:pPr>
-      <w:r>
-        <w:rPr>
-          <w:sz w:val="24"/>
-        </w:rPr>
-        <w:t>For that we use</w:t>
-      </w:r>
-    </w:p>
-    <w:p>
-      <w:pPr>
-        <w:rPr>
-          <w:sz w:val="24"/>
-        </w:rPr>
-      </w:pPr>
-    </w:p>
-    <w:p>
-      <w:pPr>
-        <w:rPr>
-          <w:sz w:val="24"/>
-        </w:rPr>
-      </w:pPr>
-      <w:proofErr w:type="spellStart"/>
-      <w:r>
-        <w:rPr>
-          <w:sz w:val="24"/>
-        </w:rPr>
-        <w:t>document.getElementById</w:t>
-      </w:r>
-      <w:proofErr w:type="spellEnd"/>
-      <w:r>
-        <w:rPr>
-          <w:sz w:val="24"/>
-        </w:rPr>
-        <w:t>(“this”).</w:t>
-      </w:r>
-      <w:proofErr w:type="spellStart"/>
-      <w:r>
-        <w:rPr>
-          <w:sz w:val="24"/>
-        </w:rPr>
-        <w:t>style.fontSize</w:t>
-      </w:r>
-      <w:proofErr w:type="spellEnd"/>
-      <w:r>
-        <w:rPr>
-          <w:sz w:val="24"/>
-        </w:rPr>
-        <w:t xml:space="preserve"> = “2em”;</w:t>
-      </w:r>
-    </w:p>
-    <w:p>
-      <w:pPr>
-        <w:rPr>
-          <w:sz w:val="24"/>
-        </w:rPr>
-      </w:pPr>
-      <w:r>
-        <w:rPr>
-          <w:sz w:val="24"/>
-        </w:rPr>
-        <w:t xml:space="preserve">Or </w:t>
-      </w:r>
-    </w:p>
-    <w:p>
-      <w:pPr>
-        <w:rPr>
-          <w:sz w:val="24"/>
-        </w:rPr>
-      </w:pPr>
-      <w:proofErr w:type="spellStart"/>
-      <w:r>
-        <w:rPr>
-          <w:sz w:val="24"/>
-        </w:rPr>
-        <w:t>document.getElementById</w:t>
-      </w:r>
-      <w:proofErr w:type="spellEnd"/>
-      <w:r>
-        <w:rPr>
-          <w:sz w:val="24"/>
-        </w:rPr>
-        <w:t>(“that”).</w:t>
-      </w:r>
-      <w:proofErr w:type="spellStart"/>
-      <w:r>
-        <w:rPr>
-          <w:sz w:val="24"/>
-        </w:rPr>
-        <w:t>cssFloat</w:t>
-      </w:r>
-      <w:proofErr w:type="spellEnd"/>
-      <w:r>
-        <w:rPr>
-          <w:sz w:val="24"/>
-        </w:rPr>
-        <w:t xml:space="preserve"> = “left”;</w:t>
-      </w:r>
-    </w:p>
-    <w:p>
-      <w:pPr>
-        <w:rPr>
-          <w:sz w:val="24"/>
-        </w:rPr>
-      </w:pPr>
-    </w:p>
-    <w:p>
-      <w:pPr>
-        <w:rPr>
-          <w:sz w:val="24"/>
-        </w:rPr>
-      </w:pPr>
-      <w:proofErr w:type="spellStart"/>
-      <w:r>
-        <w:rPr>
-          <w:sz w:val="24"/>
-        </w:rPr>
-        <w:t>document.getElementById</w:t>
-      </w:r>
-      <w:proofErr w:type="spellEnd"/>
-      <w:r>
-        <w:rPr>
-          <w:sz w:val="24"/>
-        </w:rPr>
-        <w:t>(“that”).visibility = “left”;</w:t>
-      </w:r>
-    </w:p>
-    <w:p>
-      <w:pPr>
-        <w:rPr>
-          <w:sz w:val="24"/>
-        </w:rPr>
-      </w:pPr>
-    </w:p>
-    <w:p>
-      <w:pPr>
-        <w:rPr>
-          <w:sz w:val="24"/>
-        </w:rPr>
-      </w:pPr>
-      <w:proofErr w:type="spellStart"/>
-      <w:r>
-        <w:rPr>
-          <w:sz w:val="24"/>
-        </w:rPr>
-        <w:t>document.getElementById</w:t>
-      </w:r>
-      <w:proofErr w:type="spellEnd"/>
-      <w:r>
-        <w:rPr>
-          <w:sz w:val="24"/>
-        </w:rPr>
-        <w:t>(“that”).margin = “0 10px”;</w:t>
-      </w:r>
-    </w:p>
-    <w:p/>
-    <w:p>
-      <w:pPr>
-        <w:rPr>
-          <w:sz w:val="24"/>
-        </w:rPr>
-      </w:pPr>
-      <w:r>
-        <w:rPr>
-          <w:sz w:val="24"/>
-        </w:rPr>
-        <w:t>In case you just want to read the value</w:t>
-      </w:r>
-    </w:p>
-    <w:p>
-      <w:pPr>
-        <w:rPr>
-          <w:sz w:val="24"/>
-        </w:rPr>
-      </w:pPr>
-    </w:p>
-    <w:p>
-      <w:pPr>
-        <w:rPr>
-          <w:sz w:val="24"/>
-        </w:rPr>
-      </w:pPr>
-      <w:r>
-        <w:rPr>
-          <w:sz w:val="24"/>
-        </w:rPr>
-        <w:lastRenderedPageBreak/>
-        <w:t xml:space="preserve">Like </w:t>
-      </w:r>
-      <w:proofErr w:type="spellStart"/>
-      <w:r>
-        <w:rPr>
-          <w:sz w:val="24"/>
-        </w:rPr>
-        <w:t>a.style.margin</w:t>
-      </w:r>
-      <w:proofErr w:type="spellEnd"/>
-      <w:r>
-        <w:rPr>
-          <w:sz w:val="24"/>
-        </w:rPr>
-        <w:t xml:space="preserve"> or .</w:t>
-      </w:r>
-      <w:proofErr w:type="spellStart"/>
-      <w:r>
-        <w:rPr>
-          <w:sz w:val="24"/>
-        </w:rPr>
-        <w:t>cssFloat</w:t>
-      </w:r>
-      <w:proofErr w:type="spellEnd"/>
-      <w:r>
-        <w:rPr>
-          <w:sz w:val="24"/>
-        </w:rPr>
-        <w:t xml:space="preserve"> or something, it does not tell you the value of the style in an external file or a internal style. It only gives you the properties of the </w:t>
-      </w:r>
-      <w:proofErr w:type="spellStart"/>
-      <w:r>
-        <w:rPr>
-          <w:sz w:val="24"/>
-        </w:rPr>
-        <w:t>inine</w:t>
-      </w:r>
-      <w:proofErr w:type="spellEnd"/>
-      <w:r>
-        <w:rPr>
-          <w:sz w:val="24"/>
-        </w:rPr>
-        <w:t xml:space="preserve"> styling.</w:t>
-      </w:r>
-    </w:p>
-    <w:p>
-      <w:pPr>
-        <w:rPr>
-          <w:sz w:val="24"/>
-        </w:rPr>
-      </w:pPr>
-    </w:p>
-    <w:p>
-      <w:pPr>
-        <w:rPr>
-          <w:sz w:val="24"/>
-        </w:rPr>
-      </w:pPr>
-      <w:r>
-        <w:rPr>
-          <w:sz w:val="24"/>
-        </w:rPr>
-        <w:t xml:space="preserve">Although if you do want to get the styles of an elements which are not written inline then you use </w:t>
-      </w:r>
-      <w:proofErr w:type="spellStart"/>
-      <w:r>
-        <w:rPr>
-          <w:sz w:val="24"/>
-        </w:rPr>
-        <w:t>document.getComputedStyle</w:t>
-      </w:r>
-      <w:proofErr w:type="spellEnd"/>
-      <w:r>
-        <w:rPr>
-          <w:sz w:val="24"/>
-        </w:rPr>
-        <w:t>(“id”).margin or whichever property.</w:t>
-      </w:r>
-    </w:p>
-    <w:p>
-      <w:pPr>
-        <w:rPr>
-          <w:sz w:val="24"/>
-        </w:rPr>
-      </w:pPr>
-    </w:p>
-    <w:p>
-      <w:pPr>
-        <w:rPr>
-          <w:sz w:val="24"/>
-        </w:rPr>
-      </w:pPr>
-      <w:r>
-        <w:rPr>
-          <w:sz w:val="24"/>
-        </w:rPr>
-        <w:t xml:space="preserve">Now you should get the whole list of how certain </w:t>
-      </w:r>
-      <w:proofErr w:type="spellStart"/>
-      <w:r>
-        <w:rPr>
-          <w:sz w:val="24"/>
-        </w:rPr>
-        <w:t>css</w:t>
-      </w:r>
-      <w:proofErr w:type="spellEnd"/>
-      <w:r>
-        <w:rPr>
-          <w:sz w:val="24"/>
-        </w:rPr>
-        <w:t xml:space="preserve"> properties are referred-to by JS.</w:t>
-      </w:r>
-    </w:p>
-    <w:p>
-      <w:pPr>
-        <w:rPr>
-          <w:sz w:val="24"/>
-        </w:rPr>
-      </w:pPr>
-    </w:p>
-    <w:p>
-      <w:pPr>
-        <w:pStyle w:val="Title"/>
-      </w:pPr>
-      <w:r>
-        <w:t xml:space="preserve">56. </w:t>
-      </w:r>
-      <w:r>
-        <w:t>Targeting</w:t>
-      </w:r>
-      <w:r>
-        <w:t xml:space="preserve"> all elements by tag names</w:t>
-      </w:r>
-    </w:p>
-    <w:p>
-      <w:pPr>
-        <w:rPr>
-          <w:sz w:val="24"/>
-        </w:rPr>
-      </w:pPr>
-    </w:p>
-    <w:p>
-      <w:pPr>
-        <w:rPr>
-          <w:sz w:val="24"/>
-        </w:rPr>
-      </w:pPr>
-      <w:r>
-        <w:rPr>
-          <w:sz w:val="24"/>
-        </w:rPr>
-        <w:t>.</w:t>
-      </w:r>
-      <w:proofErr w:type="spellStart"/>
-      <w:r>
-        <w:rPr>
-          <w:sz w:val="24"/>
-        </w:rPr>
-        <w:t>getElementsByTagName</w:t>
-      </w:r>
-      <w:proofErr w:type="spellEnd"/>
-      <w:r>
-        <w:rPr>
-          <w:sz w:val="24"/>
-        </w:rPr>
-        <w:t>(“p”);</w:t>
-      </w:r>
-    </w:p>
-    <w:p>
-      <w:pPr>
-        <w:rPr>
-          <w:sz w:val="24"/>
-        </w:rPr>
-      </w:pPr>
-    </w:p>
-    <w:p>
-      <w:pPr>
-        <w:rPr>
-          <w:sz w:val="24"/>
-        </w:rPr>
-      </w:pPr>
-      <w:r>
-        <w:rPr>
-          <w:sz w:val="24"/>
-        </w:rPr>
-        <w:t>Now that is the syntax.</w:t>
-      </w:r>
-    </w:p>
-    <w:p>
-      <w:pPr>
-        <w:rPr>
-          <w:sz w:val="24"/>
-        </w:rPr>
-      </w:pPr>
-      <w:r>
-        <w:rPr>
-          <w:sz w:val="24"/>
-        </w:rPr>
-        <w:t xml:space="preserve">But in actual practice we assign the </w:t>
-      </w:r>
-      <w:proofErr w:type="spellStart"/>
-      <w:r>
-        <w:rPr>
-          <w:sz w:val="24"/>
-        </w:rPr>
-        <w:t>getElementsByTagName</w:t>
-      </w:r>
-      <w:proofErr w:type="spellEnd"/>
-      <w:r>
-        <w:rPr>
-          <w:sz w:val="24"/>
-        </w:rPr>
-        <w:t xml:space="preserve"> to a variable (Which is an array in actual).</w:t>
-      </w:r>
-    </w:p>
-    <w:p>
-      <w:pPr>
-        <w:rPr>
-          <w:sz w:val="24"/>
-        </w:rPr>
-      </w:pPr>
-    </w:p>
-    <w:p>
-      <w:pPr>
-        <w:rPr>
-          <w:sz w:val="24"/>
-        </w:rPr>
-      </w:pPr>
-      <w:r>
-        <w:rPr>
-          <w:sz w:val="24"/>
-        </w:rPr>
-        <w:t>Like</w:t>
-      </w:r>
-    </w:p>
-    <w:p>
-      <w:pPr>
-        <w:rPr>
-          <w:sz w:val="24"/>
-        </w:rPr>
-      </w:pPr>
-      <w:r>
-        <w:rPr>
-          <w:sz w:val="24"/>
-        </w:rPr>
-        <w:t xml:space="preserve"> var para = </w:t>
-      </w:r>
-      <w:proofErr w:type="spellStart"/>
-      <w:r>
-        <w:rPr>
-          <w:sz w:val="24"/>
-        </w:rPr>
-        <w:t>document.getElementsByTagName</w:t>
-      </w:r>
-      <w:proofErr w:type="spellEnd"/>
-      <w:r>
-        <w:rPr>
-          <w:sz w:val="24"/>
-        </w:rPr>
-        <w:t>(“p”);</w:t>
-      </w:r>
-    </w:p>
-    <w:p>
-      <w:pPr>
-        <w:rPr>
-          <w:sz w:val="24"/>
-        </w:rPr>
-      </w:pPr>
-    </w:p>
-    <w:p>
-      <w:pPr>
-        <w:rPr>
-          <w:sz w:val="24"/>
-        </w:rPr>
-      </w:pPr>
-      <w:r>
-        <w:rPr>
-          <w:sz w:val="24"/>
-        </w:rPr>
-        <w:t>now para is an array with the first para being para[0], second being para[1] and so on.</w:t>
-      </w:r>
-    </w:p>
-    <w:p>
-      <w:pPr>
-        <w:rPr>
-          <w:sz w:val="24"/>
-        </w:rPr>
-      </w:pPr>
-    </w:p>
-    <w:p>
-      <w:pPr>
-        <w:rPr>
-          <w:sz w:val="24"/>
-        </w:rPr>
-      </w:pPr>
-      <w:r>
-        <w:rPr>
-          <w:sz w:val="24"/>
-        </w:rPr>
-        <w:t>Now here you can use a loop to apply a certain style to each paragraph.</w:t>
-      </w:r>
-    </w:p>
-    <w:p>
-      <w:pPr>
-        <w:rPr>
-          <w:sz w:val="24"/>
-        </w:rPr>
-      </w:pPr>
-      <w:r>
-        <w:rPr>
-          <w:sz w:val="24"/>
-        </w:rPr>
-        <w:t>(Note it doesn’t allow to apply it directly without loop, I tried it</w:t>
-      </w:r>
-      <w:r>
-        <w:rPr>
-          <w:sz w:val="24"/>
-        </w:rPr>
-        <w:t>!</w:t>
-      </w:r>
-      <w:r>
-        <w:rPr>
-          <w:sz w:val="24"/>
-        </w:rPr>
-        <w:t>)</w:t>
-      </w:r>
-    </w:p>
-    <w:p>
-      <w:pPr>
-        <w:rPr>
-          <w:sz w:val="24"/>
-        </w:rPr>
-      </w:pPr>
-    </w:p>
-    <w:p>
-      <w:pPr>
-        <w:pStyle w:val="Title"/>
-      </w:pPr>
-      <w:r>
-        <w:lastRenderedPageBreak/>
         <w:t xml:space="preserve">57. </w:t>
       </w:r>
       <w:r>
@@ -15584,6 +15692,7 @@
         <w:rPr>
           <w:sz w:val="24"/>
         </w:rPr>
+        <w:lastRenderedPageBreak/>
         <w:t>Title (4</w:t>
       </w:r>
       <w:r>
@@ -15615,7 +15724,6 @@
         <w:rPr>
           <w:sz w:val="24"/>
         </w:rPr>
-        <w:lastRenderedPageBreak/>
         <w:t>Title text (5</w:t>
       </w:r>
       <w:r>
@@ -17170,8 +17278,6 @@
         </w:rPr>
         <w:t xml:space="preserve">If the node is text </w:t>
       </w:r>
-      <w:bookmarkStart w:id="1" w:name="_GoBack"/>
-      <w:bookmarkEnd w:id="1"/>
     </w:p>
     <w:sectPr>
       <w:pgSz w:w="12240" w:h="15840"/>
@@ -21415,7 +21521,7 @@
 </file>
 
 <file path=customXml/itemProps2.xml><?xml version="1.0" encoding="utf-8"?>
-<ds:datastoreItem xmlns:ds="http://schemas.openxmlformats.org/officeDocument/2006/customXml" ds:itemID="{05B6D111-648A-44DA-9E2C-8CD07A19E130}">
+<ds:datastoreItem xmlns:ds="http://schemas.openxmlformats.org/officeDocument/2006/customXml" ds:itemID="{91650395-62CE-416B-9C21-70E790CFA4D7}">
   <ds:schemaRefs>
     <ds:schemaRef ds:uri="http://schemas.openxmlformats.org/officeDocument/2006/bibliography"/>
   </ds:schemaRefs>

</xml_diff>

<commit_message>
Added chapters 69 - 81
</commit_message>
<xml_diff>
--- a/Notes for JS.docx
+++ b/Notes for JS.docx
@@ -19725,6 +19725,4724 @@
           <w:sz w:val="24"/>
         </w:rPr>
       </w:pPr>
+    </w:p>
+    <w:p>
+      <w:pPr>
+        <w:pStyle w:val="Title"/>
+      </w:pPr>
+      <w:r>
+        <w:t>69. Objects</w:t>
+      </w:r>
+    </w:p>
+    <w:p>
+      <w:pPr>
+        <w:rPr>
+          <w:sz w:val="24"/>
+        </w:rPr>
+      </w:pPr>
+      <w:r>
+        <w:rPr>
+          <w:sz w:val="24"/>
+        </w:rPr>
+        <w:t>Objects are a combination of variables that contain the sub-variables of themselves. For example:</w:t>
+      </w:r>
+    </w:p>
+    <w:p>
+      <w:pPr>
+        <w:rPr>
+          <w:sz w:val="24"/>
+        </w:rPr>
+      </w:pPr>
+      <w:r>
+        <w:rPr>
+          <w:sz w:val="24"/>
+        </w:rPr>
+        <w:tab/>
+        <w:t>school.name = “my school”</w:t>
+      </w:r>
+    </w:p>
+    <w:p>
+      <w:pPr>
+        <w:rPr>
+          <w:sz w:val="24"/>
+        </w:rPr>
+      </w:pPr>
+      <w:r>
+        <w:rPr>
+          <w:sz w:val="24"/>
+        </w:rPr>
+        <w:tab/>
+      </w:r>
+      <w:proofErr w:type="spellStart"/>
+      <w:r>
+        <w:rPr>
+          <w:sz w:val="24"/>
+        </w:rPr>
+        <w:t>school.students</w:t>
+      </w:r>
+      <w:proofErr w:type="spellEnd"/>
+      <w:r>
+        <w:rPr>
+          <w:sz w:val="24"/>
+        </w:rPr>
+        <w:t xml:space="preserve"> = 500</w:t>
+      </w:r>
+    </w:p>
+    <w:p>
+      <w:pPr>
+        <w:rPr>
+          <w:sz w:val="24"/>
+        </w:rPr>
+      </w:pPr>
+      <w:r>
+        <w:rPr>
+          <w:sz w:val="24"/>
+        </w:rPr>
+        <w:tab/>
+      </w:r>
+      <w:proofErr w:type="spellStart"/>
+      <w:r>
+        <w:rPr>
+          <w:sz w:val="24"/>
+        </w:rPr>
+        <w:t>school.fees</w:t>
+      </w:r>
+      <w:proofErr w:type="spellEnd"/>
+      <w:r>
+        <w:rPr>
+          <w:sz w:val="24"/>
+        </w:rPr>
+        <w:t xml:space="preserve"> = “$100”</w:t>
+      </w:r>
+    </w:p>
+    <w:p>
+      <w:pPr>
+        <w:rPr>
+          <w:sz w:val="24"/>
+        </w:rPr>
+      </w:pPr>
+      <w:r>
+        <w:rPr>
+          <w:sz w:val="24"/>
+        </w:rPr>
+        <w:tab/>
+      </w:r>
+      <w:proofErr w:type="spellStart"/>
+      <w:r>
+        <w:rPr>
+          <w:sz w:val="24"/>
+        </w:rPr>
+        <w:t>school.classes</w:t>
+      </w:r>
+      <w:proofErr w:type="spellEnd"/>
+      <w:r>
+        <w:rPr>
+          <w:sz w:val="24"/>
+        </w:rPr>
+        <w:t xml:space="preserve"> = “1-10”</w:t>
+      </w:r>
+    </w:p>
+    <w:p>
+      <w:pPr>
+        <w:rPr>
+          <w:sz w:val="24"/>
+        </w:rPr>
+      </w:pPr>
+      <w:r>
+        <w:rPr>
+          <w:sz w:val="24"/>
+        </w:rPr>
+        <w:t>Here as you can guess, school is the object, the word after the object name is the property while the rest is the value.</w:t>
+      </w:r>
+    </w:p>
+    <w:p>
+      <w:pPr>
+        <w:rPr>
+          <w:sz w:val="24"/>
+        </w:rPr>
+      </w:pPr>
+    </w:p>
+    <w:p>
+      <w:pPr>
+        <w:pStyle w:val="Heading1"/>
+      </w:pPr>
+      <w:r>
+        <w:t>How to declare?</w:t>
+      </w:r>
+    </w:p>
+    <w:p>
+      <w:r>
+        <w:tab/>
+      </w:r>
+    </w:p>
+    <w:p>
+      <w:pPr>
+        <w:rPr>
+          <w:sz w:val="24"/>
+        </w:rPr>
+      </w:pPr>
+      <w:r>
+        <w:tab/>
+      </w:r>
+      <w:r>
+        <w:rPr>
+          <w:sz w:val="24"/>
+        </w:rPr>
+        <w:t>var school = {</w:t>
+      </w:r>
+    </w:p>
+    <w:p>
+      <w:pPr>
+        <w:rPr>
+          <w:sz w:val="24"/>
+        </w:rPr>
+      </w:pPr>
+      <w:r>
+        <w:rPr>
+          <w:sz w:val="24"/>
+        </w:rPr>
+        <w:tab/>
+      </w:r>
+      <w:r>
+        <w:rPr>
+          <w:sz w:val="24"/>
+        </w:rPr>
+        <w:tab/>
+        <w:t>name: “my school”,</w:t>
+      </w:r>
+    </w:p>
+    <w:p>
+      <w:pPr>
+        <w:rPr>
+          <w:sz w:val="24"/>
+        </w:rPr>
+      </w:pPr>
+      <w:r>
+        <w:rPr>
+          <w:sz w:val="24"/>
+        </w:rPr>
+        <w:lastRenderedPageBreak/>
+        <w:tab/>
+      </w:r>
+      <w:r>
+        <w:rPr>
+          <w:sz w:val="24"/>
+        </w:rPr>
+        <w:tab/>
+        <w:t>students: 500,</w:t>
+      </w:r>
+    </w:p>
+    <w:p>
+      <w:pPr>
+        <w:rPr>
+          <w:sz w:val="24"/>
+        </w:rPr>
+      </w:pPr>
+      <w:r>
+        <w:rPr>
+          <w:sz w:val="24"/>
+        </w:rPr>
+        <w:tab/>
+      </w:r>
+      <w:r>
+        <w:rPr>
+          <w:sz w:val="24"/>
+        </w:rPr>
+        <w:tab/>
+        <w:t>fees: “$100”,</w:t>
+      </w:r>
+    </w:p>
+    <w:p>
+      <w:pPr>
+        <w:rPr>
+          <w:sz w:val="24"/>
+        </w:rPr>
+      </w:pPr>
+      <w:r>
+        <w:rPr>
+          <w:sz w:val="24"/>
+        </w:rPr>
+        <w:tab/>
+      </w:r>
+      <w:r>
+        <w:rPr>
+          <w:sz w:val="24"/>
+        </w:rPr>
+        <w:tab/>
+        <w:t>classes: “1-10”</w:t>
+      </w:r>
+    </w:p>
+    <w:p>
+      <w:pPr>
+        <w:rPr>
+          <w:sz w:val="24"/>
+        </w:rPr>
+      </w:pPr>
+      <w:r>
+        <w:rPr>
+          <w:sz w:val="24"/>
+        </w:rPr>
+        <w:tab/>
+        <w:t>}</w:t>
+      </w:r>
+    </w:p>
+    <w:p>
+      <w:pPr>
+        <w:rPr>
+          <w:sz w:val="24"/>
+        </w:rPr>
+      </w:pPr>
+      <w:r>
+        <w:rPr>
+          <w:sz w:val="24"/>
+        </w:rPr>
+        <w:t>You can also allot an array, Boolean, number or string to the property of an object.</w:t>
+      </w:r>
+    </w:p>
+    <w:p>
+      <w:pPr>
+        <w:rPr>
+          <w:sz w:val="24"/>
+        </w:rPr>
+      </w:pPr>
+    </w:p>
+    <w:p>
+      <w:pPr>
+        <w:pStyle w:val="Title"/>
+      </w:pPr>
+      <w:r>
+        <w:t>70. Objects: Properties</w:t>
+      </w:r>
+    </w:p>
+    <w:p>
+      <w:pPr>
+        <w:rPr>
+          <w:sz w:val="24"/>
+        </w:rPr>
+      </w:pPr>
+      <w:r>
+        <w:rPr>
+          <w:sz w:val="24"/>
+        </w:rPr>
+        <w:t>To declare a new property in an object, var is not required as the object has already been declared.</w:t>
+      </w:r>
+    </w:p>
+    <w:p>
+      <w:pPr>
+        <w:rPr>
+          <w:sz w:val="24"/>
+        </w:rPr>
+      </w:pPr>
+      <w:proofErr w:type="spellStart"/>
+      <w:r>
+        <w:rPr>
+          <w:sz w:val="24"/>
+        </w:rPr>
+        <w:t>school.area</w:t>
+      </w:r>
+      <w:proofErr w:type="spellEnd"/>
+      <w:r>
+        <w:rPr>
+          <w:sz w:val="24"/>
+        </w:rPr>
+        <w:t xml:space="preserve"> = “3000 </w:t>
+      </w:r>
+      <w:proofErr w:type="spellStart"/>
+      <w:r>
+        <w:rPr>
+          <w:sz w:val="24"/>
+        </w:rPr>
+        <w:t>sq</w:t>
+      </w:r>
+      <w:proofErr w:type="spellEnd"/>
+      <w:r>
+        <w:rPr>
+          <w:sz w:val="24"/>
+        </w:rPr>
+        <w:t xml:space="preserve"> ft”</w:t>
+      </w:r>
+    </w:p>
+    <w:p>
+      <w:pPr>
+        <w:rPr>
+          <w:sz w:val="24"/>
+        </w:rPr>
+      </w:pPr>
+    </w:p>
+    <w:p>
+      <w:pPr>
+        <w:rPr>
+          <w:sz w:val="24"/>
+        </w:rPr>
+      </w:pPr>
+      <w:r>
+        <w:rPr>
+          <w:sz w:val="24"/>
+        </w:rPr>
+        <w:t>Similar to an array or a variable, you can also declare an empty object.</w:t>
+      </w:r>
+    </w:p>
+    <w:p>
+      <w:pPr>
+        <w:rPr>
+          <w:sz w:val="24"/>
+        </w:rPr>
+      </w:pPr>
+      <w:r>
+        <w:rPr>
+          <w:sz w:val="24"/>
+        </w:rPr>
+        <w:t xml:space="preserve">var </w:t>
+      </w:r>
+      <w:proofErr w:type="spellStart"/>
+      <w:r>
+        <w:rPr>
+          <w:sz w:val="24"/>
+        </w:rPr>
+        <w:t>myObject</w:t>
+      </w:r>
+      <w:proofErr w:type="spellEnd"/>
+      <w:r>
+        <w:rPr>
+          <w:sz w:val="24"/>
+        </w:rPr>
+        <w:t xml:space="preserve"> = {}</w:t>
+      </w:r>
+    </w:p>
+    <w:p>
+      <w:pPr>
+        <w:rPr>
+          <w:sz w:val="24"/>
+        </w:rPr>
+      </w:pPr>
+    </w:p>
+    <w:p>
+      <w:pPr>
+        <w:rPr>
+          <w:sz w:val="24"/>
+        </w:rPr>
+      </w:pPr>
+      <w:r>
+        <w:rPr>
+          <w:sz w:val="24"/>
+        </w:rPr>
+        <w:t>but if you want to leave a property empty this is how you do it:</w:t>
+      </w:r>
+    </w:p>
+    <w:p>
+      <w:pPr>
+        <w:rPr>
+          <w:sz w:val="24"/>
+        </w:rPr>
+      </w:pPr>
+      <w:r>
+        <w:rPr>
+          <w:sz w:val="24"/>
+        </w:rPr>
+        <w:t>myObject.prop1 = undefined;</w:t>
+      </w:r>
+    </w:p>
+    <w:p>
+      <w:pPr>
+        <w:rPr>
+          <w:sz w:val="24"/>
+        </w:rPr>
+      </w:pPr>
+    </w:p>
+    <w:p>
+      <w:pPr>
+        <w:rPr>
+          <w:sz w:val="24"/>
+        </w:rPr>
+      </w:pPr>
+      <w:r>
+        <w:rPr>
+          <w:sz w:val="24"/>
+        </w:rPr>
+        <w:t>To delete it you can use</w:t>
+      </w:r>
+    </w:p>
+    <w:p>
+      <w:pPr>
+        <w:rPr>
+          <w:sz w:val="24"/>
+        </w:rPr>
+      </w:pPr>
+      <w:r>
+        <w:rPr>
+          <w:sz w:val="24"/>
+        </w:rPr>
+        <w:t>delete myObject.prop1;</w:t>
+      </w:r>
+    </w:p>
+    <w:p>
+      <w:pPr>
+        <w:rPr>
+          <w:sz w:val="24"/>
+        </w:rPr>
+      </w:pPr>
+    </w:p>
+    <w:p>
+      <w:pPr>
+        <w:rPr>
+          <w:sz w:val="24"/>
+        </w:rPr>
+      </w:pPr>
+      <w:r>
+        <w:rPr>
+          <w:sz w:val="24"/>
+        </w:rPr>
+        <w:t>To check whether a property exists or not we use the in keyword</w:t>
+      </w:r>
+    </w:p>
+    <w:p>
+      <w:pPr>
+        <w:rPr>
+          <w:sz w:val="24"/>
+        </w:rPr>
+      </w:pPr>
+    </w:p>
+    <w:p>
+      <w:pPr>
+        <w:rPr>
+          <w:sz w:val="24"/>
+        </w:rPr>
+      </w:pPr>
+      <w:r>
+        <w:rPr>
+          <w:sz w:val="24"/>
+        </w:rPr>
+        <w:t xml:space="preserve">var x = “prop1” in </w:t>
+      </w:r>
+      <w:proofErr w:type="spellStart"/>
+      <w:r>
+        <w:rPr>
+          <w:sz w:val="24"/>
+        </w:rPr>
+        <w:t>myObject</w:t>
+      </w:r>
+      <w:proofErr w:type="spellEnd"/>
+      <w:r>
+        <w:rPr>
+          <w:sz w:val="24"/>
+        </w:rPr>
+        <w:t>;</w:t>
+      </w:r>
+    </w:p>
+    <w:p>
+      <w:pPr>
+        <w:rPr>
+          <w:sz w:val="24"/>
+        </w:rPr>
+      </w:pPr>
+    </w:p>
+    <w:p>
+      <w:pPr>
+        <w:rPr>
+          <w:sz w:val="24"/>
+        </w:rPr>
+      </w:pPr>
+      <w:r>
+        <w:rPr>
+          <w:sz w:val="24"/>
+        </w:rPr>
+        <w:lastRenderedPageBreak/>
+        <w:t>The variable x will either return true or false.</w:t>
+      </w:r>
+    </w:p>
+    <w:p>
+      <w:pPr>
+        <w:rPr>
+          <w:sz w:val="24"/>
+        </w:rPr>
+      </w:pPr>
+    </w:p>
+    <w:p>
+      <w:pPr>
+        <w:pStyle w:val="Title"/>
+      </w:pPr>
+      <w:r>
+        <w:t>71. Objects: Methods</w:t>
+      </w:r>
+    </w:p>
+    <w:p>
+      <w:pPr>
+        <w:rPr>
+          <w:sz w:val="24"/>
+        </w:rPr>
+      </w:pPr>
+      <w:r>
+        <w:rPr>
+          <w:sz w:val="24"/>
+        </w:rPr>
+        <w:t xml:space="preserve">We can use the </w:t>
+      </w:r>
+      <w:proofErr w:type="spellStart"/>
+      <w:r>
+        <w:rPr>
+          <w:sz w:val="24"/>
+        </w:rPr>
+        <w:t>onject.property</w:t>
+      </w:r>
+      <w:proofErr w:type="spellEnd"/>
+      <w:r>
+        <w:rPr>
+          <w:sz w:val="24"/>
+        </w:rPr>
+        <w:t xml:space="preserve"> with another variable for example multiply it or add it or anything.</w:t>
+      </w:r>
+    </w:p>
+    <w:p>
+      <w:pPr>
+        <w:rPr>
+          <w:sz w:val="24"/>
+        </w:rPr>
+      </w:pPr>
+    </w:p>
+    <w:p>
+      <w:pPr>
+        <w:rPr>
+          <w:sz w:val="24"/>
+        </w:rPr>
+      </w:pPr>
+      <w:r>
+        <w:rPr>
+          <w:sz w:val="24"/>
+        </w:rPr>
+        <w:t>We can also set the property of an object as a function.</w:t>
+      </w:r>
+    </w:p>
+    <w:p>
+      <w:pPr>
+        <w:rPr>
+          <w:sz w:val="24"/>
+        </w:rPr>
+      </w:pPr>
+    </w:p>
+    <w:p>
+      <w:pPr>
+        <w:rPr>
+          <w:sz w:val="24"/>
+        </w:rPr>
+      </w:pPr>
+      <w:r>
+        <w:rPr>
+          <w:sz w:val="24"/>
+        </w:rPr>
+        <w:t>var plan1 = {</w:t>
+      </w:r>
+    </w:p>
+    <w:p>
+      <w:pPr>
+        <w:rPr>
+          <w:sz w:val="24"/>
+        </w:rPr>
+      </w:pPr>
+      <w:r>
+        <w:rPr>
+          <w:sz w:val="24"/>
+        </w:rPr>
+        <w:t>name: "Basic",</w:t>
+      </w:r>
+    </w:p>
+    <w:p>
+      <w:pPr>
+        <w:rPr>
+          <w:sz w:val="24"/>
+        </w:rPr>
+      </w:pPr>
+      <w:r>
+        <w:rPr>
+          <w:sz w:val="24"/>
+        </w:rPr>
+        <w:t>price: 3.99,</w:t>
+      </w:r>
+    </w:p>
+    <w:p>
+      <w:pPr>
+        <w:rPr>
+          <w:sz w:val="24"/>
+        </w:rPr>
+      </w:pPr>
+      <w:r>
+        <w:rPr>
+          <w:sz w:val="24"/>
+        </w:rPr>
+        <w:t>space: 100,</w:t>
+      </w:r>
+    </w:p>
+    <w:p>
+      <w:pPr>
+        <w:rPr>
+          <w:sz w:val="24"/>
+        </w:rPr>
+      </w:pPr>
+      <w:r>
+        <w:rPr>
+          <w:sz w:val="24"/>
+        </w:rPr>
+        <w:t>transfer: 1000,</w:t>
+      </w:r>
+    </w:p>
+    <w:p>
+      <w:pPr>
+        <w:rPr>
+          <w:sz w:val="24"/>
+        </w:rPr>
+      </w:pPr>
+      <w:r>
+        <w:rPr>
+          <w:sz w:val="24"/>
+        </w:rPr>
+        <w:t>pages: 10,</w:t>
+      </w:r>
+    </w:p>
+    <w:p>
+      <w:pPr>
+        <w:rPr>
+          <w:sz w:val="24"/>
+        </w:rPr>
+      </w:pPr>
+      <w:proofErr w:type="spellStart"/>
+      <w:r>
+        <w:rPr>
+          <w:sz w:val="24"/>
+        </w:rPr>
+        <w:t>discountMonths</w:t>
+      </w:r>
+      <w:proofErr w:type="spellEnd"/>
+      <w:r>
+        <w:rPr>
+          <w:sz w:val="24"/>
+        </w:rPr>
+        <w:t>: [6, 7],</w:t>
+      </w:r>
+    </w:p>
+    <w:p>
+      <w:pPr>
+        <w:rPr>
+          <w:sz w:val="24"/>
+          <w:highlight w:val="yellow"/>
+        </w:rPr>
+      </w:pPr>
+      <w:proofErr w:type="spellStart"/>
+      <w:r>
+        <w:rPr>
+          <w:sz w:val="24"/>
+          <w:highlight w:val="yellow"/>
+        </w:rPr>
+        <w:t>calcAnnual</w:t>
+      </w:r>
+      <w:proofErr w:type="spellEnd"/>
+      <w:r>
+        <w:rPr>
+          <w:sz w:val="24"/>
+          <w:highlight w:val="yellow"/>
+        </w:rPr>
+        <w:t>: function(</w:t>
+      </w:r>
+      <w:proofErr w:type="spellStart"/>
+      <w:r>
+        <w:rPr>
+          <w:sz w:val="24"/>
+          <w:highlight w:val="yellow"/>
+        </w:rPr>
+        <w:t>percentIfDisc</w:t>
+      </w:r>
+      <w:proofErr w:type="spellEnd"/>
+      <w:r>
+        <w:rPr>
+          <w:sz w:val="24"/>
+          <w:highlight w:val="yellow"/>
+        </w:rPr>
+        <w:t>) {</w:t>
+      </w:r>
+    </w:p>
+    <w:p>
+      <w:pPr>
+        <w:ind w:firstLine="720"/>
+        <w:rPr>
+          <w:sz w:val="24"/>
+          <w:highlight w:val="yellow"/>
+        </w:rPr>
+      </w:pPr>
+      <w:r>
+        <w:rPr>
+          <w:sz w:val="24"/>
+          <w:highlight w:val="yellow"/>
+        </w:rPr>
+        <w:t xml:space="preserve">var </w:t>
+      </w:r>
+      <w:proofErr w:type="spellStart"/>
+      <w:r>
+        <w:rPr>
+          <w:sz w:val="24"/>
+          <w:highlight w:val="yellow"/>
+        </w:rPr>
+        <w:t>bestPrice</w:t>
+      </w:r>
+      <w:proofErr w:type="spellEnd"/>
+      <w:r>
+        <w:rPr>
+          <w:sz w:val="24"/>
+          <w:highlight w:val="yellow"/>
+        </w:rPr>
+        <w:t xml:space="preserve"> = </w:t>
+      </w:r>
+      <w:proofErr w:type="spellStart"/>
+      <w:r>
+        <w:rPr>
+          <w:color w:val="FF0000"/>
+          <w:sz w:val="24"/>
+        </w:rPr>
+        <w:t>this</w:t>
+      </w:r>
+      <w:r>
+        <w:rPr>
+          <w:sz w:val="24"/>
+          <w:highlight w:val="yellow"/>
+        </w:rPr>
+        <w:t>.price</w:t>
+      </w:r>
+      <w:proofErr w:type="spellEnd"/>
+      <w:r>
+        <w:rPr>
+          <w:sz w:val="24"/>
+          <w:highlight w:val="yellow"/>
+        </w:rPr>
+        <w:t>;</w:t>
+      </w:r>
+    </w:p>
+    <w:p>
+      <w:pPr>
+        <w:ind w:firstLine="720"/>
+        <w:rPr>
+          <w:sz w:val="24"/>
+          <w:highlight w:val="yellow"/>
+        </w:rPr>
+      </w:pPr>
+      <w:r>
+        <w:rPr>
+          <w:sz w:val="24"/>
+          <w:highlight w:val="yellow"/>
+        </w:rPr>
+        <w:t xml:space="preserve">var </w:t>
+      </w:r>
+      <w:proofErr w:type="spellStart"/>
+      <w:r>
+        <w:rPr>
+          <w:sz w:val="24"/>
+          <w:highlight w:val="yellow"/>
+        </w:rPr>
+        <w:t>currDate</w:t>
+      </w:r>
+      <w:proofErr w:type="spellEnd"/>
+      <w:r>
+        <w:rPr>
+          <w:sz w:val="24"/>
+          <w:highlight w:val="yellow"/>
+        </w:rPr>
+        <w:t xml:space="preserve"> = new Date();</w:t>
+      </w:r>
+    </w:p>
+    <w:p>
+      <w:pPr>
+        <w:ind w:firstLine="720"/>
+        <w:rPr>
+          <w:sz w:val="24"/>
+          <w:highlight w:val="yellow"/>
+        </w:rPr>
+      </w:pPr>
+      <w:r>
+        <w:rPr>
+          <w:sz w:val="24"/>
+          <w:highlight w:val="yellow"/>
+        </w:rPr>
+        <w:t xml:space="preserve">var </w:t>
+      </w:r>
+      <w:proofErr w:type="spellStart"/>
+      <w:r>
+        <w:rPr>
+          <w:color w:val="FF0000"/>
+          <w:sz w:val="24"/>
+        </w:rPr>
+        <w:t>this</w:t>
+      </w:r>
+      <w:r>
+        <w:rPr>
+          <w:sz w:val="24"/>
+          <w:highlight w:val="yellow"/>
+        </w:rPr>
+        <w:t>Mo</w:t>
+      </w:r>
+      <w:proofErr w:type="spellEnd"/>
+      <w:r>
+        <w:rPr>
+          <w:sz w:val="24"/>
+          <w:highlight w:val="yellow"/>
+        </w:rPr>
+        <w:t xml:space="preserve"> = </w:t>
+      </w:r>
+      <w:proofErr w:type="spellStart"/>
+      <w:r>
+        <w:rPr>
+          <w:sz w:val="24"/>
+          <w:highlight w:val="yellow"/>
+        </w:rPr>
+        <w:t>currDate.getMonth</w:t>
+      </w:r>
+      <w:proofErr w:type="spellEnd"/>
+      <w:r>
+        <w:rPr>
+          <w:sz w:val="24"/>
+          <w:highlight w:val="yellow"/>
+        </w:rPr>
+        <w:t>();</w:t>
+      </w:r>
+    </w:p>
+    <w:p>
+      <w:pPr>
+        <w:ind w:firstLine="720"/>
+        <w:rPr>
+          <w:sz w:val="24"/>
+          <w:highlight w:val="yellow"/>
+        </w:rPr>
+      </w:pPr>
+      <w:r>
+        <w:rPr>
+          <w:sz w:val="24"/>
+          <w:highlight w:val="yellow"/>
+        </w:rPr>
+        <w:t xml:space="preserve">for (var </w:t>
+      </w:r>
+      <w:proofErr w:type="spellStart"/>
+      <w:r>
+        <w:rPr>
+          <w:sz w:val="24"/>
+          <w:highlight w:val="yellow"/>
+        </w:rPr>
+        <w:t>i</w:t>
+      </w:r>
+      <w:proofErr w:type="spellEnd"/>
+      <w:r>
+        <w:rPr>
+          <w:sz w:val="24"/>
+          <w:highlight w:val="yellow"/>
+        </w:rPr>
+        <w:t xml:space="preserve"> = 0; </w:t>
+      </w:r>
+      <w:proofErr w:type="spellStart"/>
+      <w:r>
+        <w:rPr>
+          <w:sz w:val="24"/>
+          <w:highlight w:val="yellow"/>
+        </w:rPr>
+        <w:t>i</w:t>
+      </w:r>
+      <w:proofErr w:type="spellEnd"/>
+      <w:r>
+        <w:rPr>
+          <w:sz w:val="24"/>
+          <w:highlight w:val="yellow"/>
+        </w:rPr>
+        <w:t xml:space="preserve"> &lt; </w:t>
+      </w:r>
+      <w:proofErr w:type="spellStart"/>
+      <w:r>
+        <w:rPr>
+          <w:color w:val="FF0000"/>
+          <w:sz w:val="24"/>
+        </w:rPr>
+        <w:t>this</w:t>
+      </w:r>
+      <w:r>
+        <w:rPr>
+          <w:sz w:val="24"/>
+          <w:highlight w:val="yellow"/>
+        </w:rPr>
+        <w:t>.discountMonths.length</w:t>
+      </w:r>
+      <w:proofErr w:type="spellEnd"/>
+      <w:r>
+        <w:rPr>
+          <w:sz w:val="24"/>
+          <w:highlight w:val="yellow"/>
+        </w:rPr>
+        <w:t xml:space="preserve">; </w:t>
+      </w:r>
+      <w:proofErr w:type="spellStart"/>
+      <w:r>
+        <w:rPr>
+          <w:sz w:val="24"/>
+          <w:highlight w:val="yellow"/>
+        </w:rPr>
+        <w:t>i</w:t>
+      </w:r>
+      <w:proofErr w:type="spellEnd"/>
+      <w:r>
+        <w:rPr>
+          <w:sz w:val="24"/>
+          <w:highlight w:val="yellow"/>
+        </w:rPr>
+        <w:t>++) {</w:t>
+      </w:r>
+    </w:p>
+    <w:p>
+      <w:pPr>
+        <w:ind w:left="720" w:firstLine="720"/>
+        <w:rPr>
+          <w:sz w:val="24"/>
+          <w:highlight w:val="yellow"/>
+        </w:rPr>
+      </w:pPr>
+      <w:r>
+        <w:rPr>
+          <w:sz w:val="24"/>
+          <w:highlight w:val="yellow"/>
+        </w:rPr>
+        <w:t>if (</w:t>
+      </w:r>
+      <w:proofErr w:type="spellStart"/>
+      <w:r>
+        <w:rPr>
+          <w:color w:val="FF0000"/>
+          <w:sz w:val="24"/>
+        </w:rPr>
+        <w:t>this</w:t>
+      </w:r>
+      <w:r>
+        <w:rPr>
+          <w:sz w:val="24"/>
+          <w:highlight w:val="yellow"/>
+        </w:rPr>
+        <w:t>.discountMonths</w:t>
+      </w:r>
+      <w:proofErr w:type="spellEnd"/>
+      <w:r>
+        <w:rPr>
+          <w:sz w:val="24"/>
+          <w:highlight w:val="yellow"/>
+        </w:rPr>
+        <w:t>[</w:t>
+      </w:r>
+      <w:proofErr w:type="spellStart"/>
+      <w:r>
+        <w:rPr>
+          <w:sz w:val="24"/>
+          <w:highlight w:val="yellow"/>
+        </w:rPr>
+        <w:t>i</w:t>
+      </w:r>
+      <w:proofErr w:type="spellEnd"/>
+      <w:r>
+        <w:rPr>
+          <w:sz w:val="24"/>
+          <w:highlight w:val="yellow"/>
+        </w:rPr>
+        <w:t xml:space="preserve">] === </w:t>
+      </w:r>
+      <w:proofErr w:type="spellStart"/>
+      <w:r>
+        <w:rPr>
+          <w:sz w:val="24"/>
+          <w:highlight w:val="yellow"/>
+        </w:rPr>
+        <w:t>thisMo</w:t>
+      </w:r>
+      <w:proofErr w:type="spellEnd"/>
+      <w:r>
+        <w:rPr>
+          <w:sz w:val="24"/>
+          <w:highlight w:val="yellow"/>
+        </w:rPr>
+        <w:t>) {</w:t>
+      </w:r>
+    </w:p>
+    <w:p>
+      <w:pPr>
+        <w:ind w:left="1440" w:firstLine="720"/>
+        <w:rPr>
+          <w:sz w:val="24"/>
+          <w:highlight w:val="yellow"/>
+        </w:rPr>
+      </w:pPr>
+      <w:proofErr w:type="spellStart"/>
+      <w:r>
+        <w:rPr>
+          <w:sz w:val="24"/>
+          <w:highlight w:val="yellow"/>
+        </w:rPr>
+        <w:t>bestPrice</w:t>
+      </w:r>
+      <w:proofErr w:type="spellEnd"/>
+      <w:r>
+        <w:rPr>
+          <w:sz w:val="24"/>
+          <w:highlight w:val="yellow"/>
+        </w:rPr>
+        <w:t xml:space="preserve"> = </w:t>
+      </w:r>
+      <w:proofErr w:type="spellStart"/>
+      <w:r>
+        <w:rPr>
+          <w:sz w:val="24"/>
+          <w:highlight w:val="yellow"/>
+        </w:rPr>
+        <w:t>this</w:t>
+      </w:r>
+      <w:r>
+        <w:rPr>
+          <w:sz w:val="24"/>
+          <w:highlight w:val="yellow"/>
+        </w:rPr>
+        <w:t>.price</w:t>
+      </w:r>
+      <w:proofErr w:type="spellEnd"/>
+      <w:r>
+        <w:rPr>
+          <w:sz w:val="24"/>
+          <w:highlight w:val="yellow"/>
+        </w:rPr>
+        <w:t xml:space="preserve"> * </w:t>
+      </w:r>
+      <w:proofErr w:type="spellStart"/>
+      <w:r>
+        <w:rPr>
+          <w:sz w:val="24"/>
+          <w:highlight w:val="yellow"/>
+        </w:rPr>
+        <w:t>percentIfDisc</w:t>
+      </w:r>
+      <w:proofErr w:type="spellEnd"/>
+      <w:r>
+        <w:rPr>
+          <w:sz w:val="24"/>
+          <w:highlight w:val="yellow"/>
+        </w:rPr>
+        <w:t>;</w:t>
+      </w:r>
+    </w:p>
+    <w:p>
+      <w:pPr>
+        <w:ind w:left="1440" w:firstLine="720"/>
+        <w:rPr>
+          <w:sz w:val="24"/>
+          <w:highlight w:val="yellow"/>
+        </w:rPr>
+      </w:pPr>
+      <w:r>
+        <w:rPr>
+          <w:sz w:val="24"/>
+          <w:highlight w:val="yellow"/>
+        </w:rPr>
+        <w:t>break;</w:t>
+      </w:r>
+    </w:p>
+    <w:p>
+      <w:pPr>
+        <w:ind w:left="720" w:firstLine="720"/>
+        <w:rPr>
+          <w:sz w:val="24"/>
+          <w:highlight w:val="yellow"/>
+        </w:rPr>
+      </w:pPr>
+      <w:r>
+        <w:rPr>
+          <w:sz w:val="24"/>
+          <w:highlight w:val="yellow"/>
+        </w:rPr>
+        <w:t>}</w:t>
+      </w:r>
+    </w:p>
+    <w:p>
+      <w:pPr>
+        <w:ind w:firstLine="720"/>
+        <w:rPr>
+          <w:sz w:val="24"/>
+          <w:highlight w:val="yellow"/>
+        </w:rPr>
+      </w:pPr>
+      <w:r>
+        <w:rPr>
+          <w:sz w:val="24"/>
+          <w:highlight w:val="yellow"/>
+        </w:rPr>
+        <w:lastRenderedPageBreak/>
+        <w:t>}</w:t>
+      </w:r>
+    </w:p>
+    <w:p>
+      <w:pPr>
+        <w:rPr>
+          <w:sz w:val="24"/>
+          <w:highlight w:val="yellow"/>
+        </w:rPr>
+      </w:pPr>
+      <w:r>
+        <w:rPr>
+          <w:sz w:val="24"/>
+          <w:highlight w:val="yellow"/>
+        </w:rPr>
+        <w:t xml:space="preserve">return </w:t>
+      </w:r>
+      <w:proofErr w:type="spellStart"/>
+      <w:r>
+        <w:rPr>
+          <w:sz w:val="24"/>
+          <w:highlight w:val="yellow"/>
+        </w:rPr>
+        <w:t>bestPrice</w:t>
+      </w:r>
+      <w:proofErr w:type="spellEnd"/>
+      <w:r>
+        <w:rPr>
+          <w:sz w:val="24"/>
+          <w:highlight w:val="yellow"/>
+        </w:rPr>
+        <w:t xml:space="preserve"> * 12;</w:t>
+      </w:r>
+    </w:p>
+    <w:p>
+      <w:pPr>
+        <w:rPr>
+          <w:sz w:val="24"/>
+        </w:rPr>
+      </w:pPr>
+      <w:r>
+        <w:rPr>
+          <w:sz w:val="24"/>
+          <w:highlight w:val="yellow"/>
+        </w:rPr>
+        <w:t>}</w:t>
+      </w:r>
+    </w:p>
+    <w:p>
+      <w:pPr>
+        <w:rPr>
+          <w:sz w:val="24"/>
+        </w:rPr>
+      </w:pPr>
+      <w:r>
+        <w:rPr>
+          <w:sz w:val="24"/>
+        </w:rPr>
+        <w:t>};</w:t>
+      </w:r>
+    </w:p>
+    <w:p>
+      <w:pPr>
+        <w:rPr>
+          <w:sz w:val="24"/>
+        </w:rPr>
+      </w:pPr>
+    </w:p>
+    <w:p>
+      <w:pPr>
+        <w:rPr>
+          <w:sz w:val="24"/>
+        </w:rPr>
+      </w:pPr>
+      <w:r>
+        <w:rPr>
+          <w:sz w:val="24"/>
+        </w:rPr>
+        <w:t>Now we simply call the function as plan1.calcAnnual(.65);</w:t>
+      </w:r>
+    </w:p>
+    <w:p>
+      <w:pPr>
+        <w:rPr>
+          <w:sz w:val="24"/>
+        </w:rPr>
+      </w:pPr>
+    </w:p>
+    <w:p>
+      <w:pPr>
+        <w:rPr>
+          <w:sz w:val="24"/>
+        </w:rPr>
+      </w:pPr>
+      <w:r>
+        <w:rPr>
+          <w:sz w:val="24"/>
+        </w:rPr>
+        <w:t xml:space="preserve">Wherever we used </w:t>
+      </w:r>
+      <w:r>
+        <w:rPr>
+          <w:sz w:val="24"/>
+        </w:rPr>
+        <w:t>“</w:t>
+      </w:r>
+      <w:r>
+        <w:rPr>
+          <w:color w:val="FF0000"/>
+          <w:sz w:val="24"/>
+        </w:rPr>
+        <w:t>this</w:t>
+      </w:r>
+      <w:r>
+        <w:rPr>
+          <w:sz w:val="24"/>
+        </w:rPr>
+        <w:t>”</w:t>
+      </w:r>
+      <w:r>
+        <w:rPr>
+          <w:sz w:val="24"/>
+        </w:rPr>
+        <w:t>, it simply knows that we are referring to the object itself.</w:t>
+      </w:r>
+    </w:p>
+    <w:p>
+      <w:pPr>
+        <w:rPr>
+          <w:sz w:val="24"/>
+        </w:rPr>
+      </w:pPr>
+    </w:p>
+    <w:p>
+      <w:pPr>
+        <w:pStyle w:val="Title"/>
+      </w:pPr>
+      <w:r>
+        <w:t>72. Objects: Constructors</w:t>
+      </w:r>
+    </w:p>
+    <w:p>
+      <w:pPr>
+        <w:rPr>
+          <w:sz w:val="24"/>
+        </w:rPr>
+      </w:pPr>
+      <w:r>
+        <w:rPr>
+          <w:sz w:val="24"/>
+        </w:rPr>
+        <w:t xml:space="preserve">Now suppose you wanted to create multiple objects of the same kind </w:t>
+      </w:r>
+      <w:r>
+        <w:rPr>
+          <w:sz w:val="24"/>
+        </w:rPr>
+        <w:t>you use constructors. What are constructors?</w:t>
+      </w:r>
+    </w:p>
+    <w:p>
+      <w:pPr>
+        <w:rPr>
+          <w:sz w:val="24"/>
+        </w:rPr>
+      </w:pPr>
+      <w:r>
+        <w:rPr>
+          <w:sz w:val="24"/>
+        </w:rPr>
+        <w:t xml:space="preserve">Well they are a special kind of functions used to </w:t>
+      </w:r>
+      <w:r>
+        <w:rPr>
+          <w:sz w:val="24"/>
+        </w:rPr>
+        <w:t>create objects.</w:t>
+      </w:r>
+    </w:p>
+    <w:p>
+      <w:pPr>
+        <w:rPr>
+          <w:sz w:val="24"/>
+        </w:rPr>
+      </w:pPr>
+    </w:p>
+    <w:p>
+      <w:pPr>
+        <w:pStyle w:val="Heading1"/>
+      </w:pPr>
+      <w:r>
+        <w:t>Syntax:</w:t>
+      </w:r>
+    </w:p>
+    <w:p/>
+    <w:p>
+      <w:pPr>
+        <w:rPr>
+          <w:sz w:val="24"/>
+        </w:rPr>
+      </w:pPr>
+      <w:r>
+        <w:rPr>
+          <w:sz w:val="24"/>
+        </w:rPr>
+        <w:t>function Student( name, age, fees, class ) {</w:t>
+      </w:r>
+    </w:p>
+    <w:p>
+      <w:pPr>
+        <w:rPr>
+          <w:sz w:val="24"/>
+        </w:rPr>
+      </w:pPr>
+      <w:r>
+        <w:rPr>
+          <w:sz w:val="24"/>
+        </w:rPr>
+        <w:tab/>
+        <w:t>this.name = name;</w:t>
+      </w:r>
+    </w:p>
+    <w:p>
+      <w:pPr>
+        <w:rPr>
+          <w:sz w:val="24"/>
+        </w:rPr>
+      </w:pPr>
+      <w:r>
+        <w:rPr>
+          <w:sz w:val="24"/>
+        </w:rPr>
+        <w:tab/>
+      </w:r>
+      <w:proofErr w:type="spellStart"/>
+      <w:r>
+        <w:rPr>
+          <w:sz w:val="24"/>
+        </w:rPr>
+        <w:t>this.age</w:t>
+      </w:r>
+      <w:proofErr w:type="spellEnd"/>
+      <w:r>
+        <w:rPr>
+          <w:sz w:val="24"/>
+        </w:rPr>
+        <w:t xml:space="preserve"> = age;</w:t>
+      </w:r>
+    </w:p>
+    <w:p>
+      <w:pPr>
+        <w:rPr>
+          <w:sz w:val="24"/>
+        </w:rPr>
+      </w:pPr>
+      <w:r>
+        <w:rPr>
+          <w:sz w:val="24"/>
+        </w:rPr>
+        <w:tab/>
+      </w:r>
+      <w:proofErr w:type="spellStart"/>
+      <w:r>
+        <w:rPr>
+          <w:sz w:val="24"/>
+        </w:rPr>
+        <w:t>this.class</w:t>
+      </w:r>
+      <w:proofErr w:type="spellEnd"/>
+      <w:r>
+        <w:rPr>
+          <w:sz w:val="24"/>
+        </w:rPr>
+        <w:t xml:space="preserve"> = class;</w:t>
+      </w:r>
+    </w:p>
+    <w:p>
+      <w:pPr>
+        <w:rPr>
+          <w:sz w:val="24"/>
+        </w:rPr>
+      </w:pPr>
+      <w:r>
+        <w:rPr>
+          <w:sz w:val="24"/>
+        </w:rPr>
+        <w:t>}</w:t>
+      </w:r>
+    </w:p>
+    <w:p>
+      <w:pPr>
+        <w:rPr>
+          <w:sz w:val="24"/>
+        </w:rPr>
+      </w:pPr>
+    </w:p>
+    <w:p>
+      <w:pPr>
+        <w:rPr>
+          <w:sz w:val="24"/>
+        </w:rPr>
+      </w:pPr>
+      <w:r>
+        <w:rPr>
+          <w:sz w:val="24"/>
+        </w:rPr>
+        <w:t>Now here we capitalized the function name to separate it out from the rest of the functions.</w:t>
+      </w:r>
+    </w:p>
+    <w:p>
+      <w:pPr>
+        <w:rPr>
+          <w:sz w:val="24"/>
+        </w:rPr>
+      </w:pPr>
+      <w:r>
+        <w:rPr>
+          <w:sz w:val="24"/>
+        </w:rPr>
+        <w:lastRenderedPageBreak/>
+        <w:t xml:space="preserve">And we could even use </w:t>
+      </w:r>
+      <w:proofErr w:type="spellStart"/>
+      <w:r>
+        <w:rPr>
+          <w:sz w:val="24"/>
+        </w:rPr>
+        <w:t>a,b,c</w:t>
+      </w:r>
+      <w:proofErr w:type="spellEnd"/>
+      <w:r>
+        <w:rPr>
+          <w:sz w:val="24"/>
+        </w:rPr>
+        <w:t xml:space="preserve"> or x, y, z instead but it is more common to use the same parameter as the properties.</w:t>
+      </w:r>
+    </w:p>
+    <w:p>
+      <w:pPr>
+        <w:rPr>
+          <w:sz w:val="24"/>
+        </w:rPr>
+      </w:pPr>
+    </w:p>
+    <w:p>
+      <w:pPr>
+        <w:pStyle w:val="Heading1"/>
+      </w:pPr>
+      <w:r>
+        <w:t>Calling the function:</w:t>
+      </w:r>
+    </w:p>
+    <w:p>
+      <w:pPr>
+        <w:rPr>
+          <w:sz w:val="24"/>
+        </w:rPr>
+      </w:pPr>
+      <w:r>
+        <w:tab/>
+      </w:r>
+      <w:r>
+        <w:rPr>
+          <w:sz w:val="24"/>
+        </w:rPr>
+        <w:t xml:space="preserve">var rollNo1 = </w:t>
+      </w:r>
+      <w:r>
+        <w:rPr>
+          <w:color w:val="FF0000"/>
+          <w:sz w:val="24"/>
+          <w:u w:val="single"/>
+        </w:rPr>
+        <w:t>new</w:t>
+      </w:r>
+      <w:r>
+        <w:rPr>
+          <w:sz w:val="24"/>
+        </w:rPr>
+        <w:t xml:space="preserve"> Student(“John”, 15, 10);</w:t>
+      </w:r>
+    </w:p>
+    <w:p>
+      <w:pPr>
+        <w:rPr>
+          <w:sz w:val="24"/>
+        </w:rPr>
+      </w:pPr>
+      <w:r>
+        <w:rPr>
+          <w:sz w:val="24"/>
+        </w:rPr>
+        <w:t>The new keyword tells the JS to create a new object and it is the differentiating factor from an ordinary function.</w:t>
+      </w:r>
+    </w:p>
+    <w:p>
+      <w:pPr>
+        <w:rPr>
+          <w:sz w:val="24"/>
+        </w:rPr>
+      </w:pPr>
+    </w:p>
+    <w:p>
+      <w:pPr>
+        <w:pStyle w:val="Title"/>
+      </w:pPr>
+      <w:r>
+        <w:t>73.  Objects: Constructor for Methods</w:t>
+      </w:r>
+    </w:p>
+    <w:p>
+      <w:pPr>
+        <w:rPr>
+          <w:sz w:val="24"/>
+        </w:rPr>
+      </w:pPr>
+      <w:r>
+        <w:rPr>
+          <w:sz w:val="24"/>
+        </w:rPr>
+        <w:t>W</w:t>
+      </w:r>
+      <w:r>
+        <w:rPr>
+          <w:sz w:val="24"/>
+        </w:rPr>
+        <w:t xml:space="preserve">hen a variable is stored in an object it is called </w:t>
+      </w:r>
+      <w:r>
+        <w:rPr>
+          <w:sz w:val="24"/>
+        </w:rPr>
+        <w:sym w:font="Wingdings" w:char="F0E8"/>
+      </w:r>
+      <w:r>
+        <w:rPr>
+          <w:sz w:val="24"/>
+        </w:rPr>
+        <w:t xml:space="preserve"> Property</w:t>
+      </w:r>
+    </w:p>
+    <w:p>
+      <w:pPr>
+        <w:rPr>
+          <w:sz w:val="24"/>
+        </w:rPr>
+      </w:pPr>
+      <w:r>
+        <w:rPr>
+          <w:sz w:val="24"/>
+        </w:rPr>
+        <w:t xml:space="preserve">When a function is stored in an object it is called </w:t>
+      </w:r>
+      <w:r>
+        <w:rPr>
+          <w:sz w:val="24"/>
+        </w:rPr>
+        <w:sym w:font="Wingdings" w:char="F0E8"/>
+      </w:r>
+      <w:r>
+        <w:rPr>
+          <w:sz w:val="24"/>
+        </w:rPr>
+        <w:t xml:space="preserve"> Method</w:t>
+      </w:r>
+    </w:p>
+    <w:p>
+      <w:pPr>
+        <w:rPr>
+          <w:sz w:val="24"/>
+        </w:rPr>
+      </w:pPr>
+      <w:r>
+        <w:rPr>
+          <w:sz w:val="24"/>
+        </w:rPr>
+        <w:t xml:space="preserve">When a function to create an object is made it is called </w:t>
+      </w:r>
+      <w:r>
+        <w:rPr>
+          <w:sz w:val="24"/>
+        </w:rPr>
+        <w:sym w:font="Wingdings" w:char="F0E8"/>
+      </w:r>
+      <w:r>
+        <w:rPr>
+          <w:sz w:val="24"/>
+        </w:rPr>
+        <w:t xml:space="preserve"> Constructor function</w:t>
+      </w:r>
+    </w:p>
+    <w:p>
+      <w:pPr>
+        <w:rPr>
+          <w:sz w:val="24"/>
+        </w:rPr>
+      </w:pPr>
+    </w:p>
+    <w:p>
+      <w:pPr>
+        <w:rPr>
+          <w:sz w:val="24"/>
+        </w:rPr>
+      </w:pPr>
+      <w:r>
+        <w:rPr>
+          <w:sz w:val="24"/>
+        </w:rPr>
+        <w:t>When we use constructors for creating methods there are a few differences.</w:t>
+      </w:r>
+    </w:p>
+    <w:p>
+      <w:pPr>
+        <w:rPr>
+          <w:sz w:val="24"/>
+        </w:rPr>
+      </w:pPr>
+    </w:p>
+    <w:p>
+      <w:pPr>
+        <w:pStyle w:val="ListParagraph"/>
+        <w:numPr>
+          <w:ilvl w:val="6"/>
+          <w:numId w:val="3"/>
+        </w:numPr>
+        <w:rPr>
+          <w:sz w:val="24"/>
+        </w:rPr>
+      </w:pPr>
+      <w:r>
+        <w:rPr>
+          <w:sz w:val="24"/>
+        </w:rPr>
+        <w:t>We use = instead of : (which we normally use for objects)</w:t>
+      </w:r>
+    </w:p>
+    <w:p>
+      <w:pPr>
+        <w:pStyle w:val="ListParagraph"/>
+        <w:numPr>
+          <w:ilvl w:val="6"/>
+          <w:numId w:val="3"/>
+        </w:numPr>
+        <w:rPr>
+          <w:sz w:val="24"/>
+        </w:rPr>
+      </w:pPr>
+      <w:r>
+        <w:rPr>
+          <w:sz w:val="24"/>
+        </w:rPr>
+        <w:t>We use ; at the end instead of commas (,) at the end of a line</w:t>
+      </w:r>
+    </w:p>
+    <w:p>
+      <w:pPr>
+        <w:pStyle w:val="ListParagraph"/>
+        <w:numPr>
+          <w:ilvl w:val="6"/>
+          <w:numId w:val="3"/>
+        </w:numPr>
+        <w:rPr>
+          <w:sz w:val="24"/>
+        </w:rPr>
+      </w:pPr>
+      <w:r>
+        <w:rPr>
+          <w:sz w:val="24"/>
+        </w:rPr>
+        <w:t xml:space="preserve">We use </w:t>
+      </w:r>
+      <w:proofErr w:type="spellStart"/>
+      <w:r>
+        <w:rPr>
+          <w:sz w:val="24"/>
+        </w:rPr>
+        <w:t>this.functionName</w:t>
+      </w:r>
+      <w:proofErr w:type="spellEnd"/>
+      <w:r>
+        <w:rPr>
+          <w:sz w:val="24"/>
+        </w:rPr>
+        <w:t xml:space="preserve"> instead of simply writing the function name</w:t>
+      </w:r>
+    </w:p>
+    <w:p>
+      <w:pPr>
+        <w:rPr>
+          <w:sz w:val="24"/>
+        </w:rPr>
+      </w:pPr>
+    </w:p>
+    <w:p>
+      <w:pPr>
+        <w:pStyle w:val="Title"/>
+      </w:pPr>
+      <w:r>
+        <w:t>74. Objects: Prototypes</w:t>
+      </w:r>
+    </w:p>
+    <w:p>
+      <w:pPr>
+        <w:rPr>
+          <w:sz w:val="24"/>
+        </w:rPr>
+      </w:pPr>
+      <w:r>
+        <w:rPr>
+          <w:sz w:val="24"/>
+        </w:rPr>
+        <w:t xml:space="preserve">Now that we have created </w:t>
+      </w:r>
+      <w:r>
+        <w:rPr>
+          <w:sz w:val="24"/>
+        </w:rPr>
+        <w:t>objects using constructors and used methods in them there is a slight problem related to efficiency. You see, if we have the same method for all the objects, shouldn’t it be only declared once instead of a new function (method) in every o</w:t>
+      </w:r>
+      <w:r>
+        <w:rPr>
+          <w:sz w:val="24"/>
+        </w:rPr>
+        <w:t>b</w:t>
+      </w:r>
+      <w:r>
+        <w:rPr>
+          <w:sz w:val="24"/>
+        </w:rPr>
+        <w:t xml:space="preserve">ject even though the </w:t>
+      </w:r>
+      <w:r>
+        <w:rPr>
+          <w:sz w:val="24"/>
+        </w:rPr>
+        <w:t>function is the same?</w:t>
+      </w:r>
+    </w:p>
+    <w:p>
+      <w:pPr>
+        <w:rPr>
+          <w:sz w:val="24"/>
+        </w:rPr>
+      </w:pPr>
+      <w:r>
+        <w:rPr>
+          <w:sz w:val="24"/>
+        </w:rPr>
+        <w:t>We want the method to be declared only once and the objects to share it.</w:t>
+      </w:r>
+    </w:p>
+    <w:p>
+      <w:pPr>
+        <w:rPr>
+          <w:sz w:val="24"/>
+        </w:rPr>
+      </w:pPr>
+      <w:r>
+        <w:rPr>
+          <w:sz w:val="24"/>
+        </w:rPr>
+        <w:lastRenderedPageBreak/>
+        <w:t xml:space="preserve">Presenting to you </w:t>
+      </w:r>
+      <w:r>
+        <w:rPr>
+          <w:sz w:val="24"/>
+        </w:rPr>
+        <w:sym w:font="Wingdings" w:char="F0E8"/>
+      </w:r>
+      <w:r>
+        <w:rPr>
+          <w:sz w:val="24"/>
+        </w:rPr>
+        <w:t xml:space="preserve"> Prototypes</w:t>
+      </w:r>
+    </w:p>
+    <w:p>
+      <w:pPr>
+        <w:rPr>
+          <w:sz w:val="24"/>
+        </w:rPr>
+      </w:pPr>
+    </w:p>
+    <w:p>
+      <w:pPr>
+        <w:rPr>
+          <w:sz w:val="24"/>
+        </w:rPr>
+      </w:pPr>
+      <w:r>
+        <w:rPr>
+          <w:sz w:val="24"/>
+        </w:rPr>
+        <w:t>Obviously since we do not want the constructor to have the methods we would not place it in them but declare them separately.</w:t>
+      </w:r>
+    </w:p>
+    <w:p>
+      <w:pPr>
+        <w:rPr>
+          <w:sz w:val="24"/>
+        </w:rPr>
+      </w:pPr>
+    </w:p>
+    <w:p>
+      <w:pPr>
+        <w:pStyle w:val="Heading1"/>
+      </w:pPr>
+      <w:r>
+        <w:t>Declaration:</w:t>
+      </w:r>
+    </w:p>
+    <w:p>
+      <w:pPr>
+        <w:rPr>
+          <w:rFonts w:ascii="Consolas" w:hAnsi="Consolas"/>
+          <w:sz w:val="24"/>
+        </w:rPr>
+      </w:pPr>
+      <w:r>
+        <w:tab/>
+      </w:r>
+      <w:proofErr w:type="spellStart"/>
+      <w:r>
+        <w:rPr>
+          <w:rFonts w:ascii="Consolas" w:hAnsi="Consolas"/>
+          <w:sz w:val="24"/>
+        </w:rPr>
+        <w:t>constructorName.prototype.myFunction</w:t>
+      </w:r>
+      <w:proofErr w:type="spellEnd"/>
+      <w:r>
+        <w:rPr>
+          <w:rFonts w:ascii="Consolas" w:hAnsi="Consolas"/>
+          <w:sz w:val="24"/>
+        </w:rPr>
+        <w:t>(){</w:t>
+      </w:r>
+    </w:p>
+    <w:p>
+      <w:pPr>
+        <w:rPr>
+          <w:rFonts w:ascii="Consolas" w:hAnsi="Consolas"/>
+          <w:sz w:val="24"/>
+        </w:rPr>
+      </w:pPr>
+      <w:r>
+        <w:rPr>
+          <w:rFonts w:ascii="Consolas" w:hAnsi="Consolas"/>
+          <w:sz w:val="24"/>
+        </w:rPr>
+        <w:tab/>
+      </w:r>
+      <w:r>
+        <w:rPr>
+          <w:rFonts w:ascii="Consolas" w:hAnsi="Consolas"/>
+          <w:sz w:val="24"/>
+        </w:rPr>
+        <w:tab/>
+        <w:t>an awesome function</w:t>
+      </w:r>
+      <w:r>
+        <w:rPr>
+          <w:rFonts w:ascii="Consolas" w:hAnsi="Consolas"/>
+          <w:sz w:val="24"/>
+        </w:rPr>
+        <w:t>;</w:t>
+      </w:r>
+    </w:p>
+    <w:p>
+      <w:pPr>
+        <w:ind w:firstLine="720"/>
+        <w:rPr>
+          <w:rFonts w:ascii="Consolas" w:hAnsi="Consolas"/>
+          <w:sz w:val="24"/>
+        </w:rPr>
+      </w:pPr>
+      <w:r>
+        <w:rPr>
+          <w:rFonts w:ascii="Consolas" w:hAnsi="Consolas"/>
+          <w:sz w:val="24"/>
+        </w:rPr>
+        <w:t>}</w:t>
+      </w:r>
+    </w:p>
+    <w:p>
+      <w:pPr>
+        <w:rPr>
+          <w:rFonts w:ascii="Consolas" w:hAnsi="Consolas"/>
+          <w:sz w:val="24"/>
+        </w:rPr>
+      </w:pPr>
+    </w:p>
+    <w:p>
+      <w:pPr>
+        <w:rPr>
+          <w:rFonts w:cstheme="minorHAnsi"/>
+          <w:sz w:val="24"/>
+        </w:rPr>
+      </w:pPr>
+      <w:r>
+        <w:rPr>
+          <w:rFonts w:cstheme="minorHAnsi"/>
+          <w:sz w:val="24"/>
+        </w:rPr>
+        <w:t xml:space="preserve">Be sure to use this in the prototypes so that it is tailored </w:t>
+      </w:r>
+      <w:r>
+        <w:rPr>
+          <w:rFonts w:cstheme="minorHAnsi"/>
+          <w:sz w:val="24"/>
+        </w:rPr>
+        <w:t>for every object made by the constructor.</w:t>
+      </w:r>
+    </w:p>
+    <w:p>
+      <w:pPr>
+        <w:rPr>
+          <w:rFonts w:cstheme="minorHAnsi"/>
+          <w:sz w:val="24"/>
+        </w:rPr>
+      </w:pPr>
+    </w:p>
+    <w:p>
+      <w:pPr>
+        <w:rPr>
+          <w:rFonts w:cstheme="minorHAnsi"/>
+          <w:sz w:val="24"/>
+        </w:rPr>
+      </w:pPr>
+      <w:r>
+        <w:rPr>
+          <w:rFonts w:cstheme="minorHAnsi"/>
+          <w:sz w:val="24"/>
+        </w:rPr>
+        <w:t>You can also create a property prototype that you want all the objects to share.</w:t>
+      </w:r>
+    </w:p>
+    <w:p>
+      <w:pPr>
+        <w:rPr>
+          <w:rFonts w:cstheme="minorHAnsi"/>
+          <w:sz w:val="24"/>
+        </w:rPr>
+      </w:pPr>
+    </w:p>
+    <w:p>
+      <w:pPr>
+        <w:rPr>
+          <w:rFonts w:cstheme="minorHAnsi"/>
+          <w:sz w:val="24"/>
+        </w:rPr>
+      </w:pPr>
+      <w:proofErr w:type="spellStart"/>
+      <w:r>
+        <w:rPr>
+          <w:rFonts w:cstheme="minorHAnsi"/>
+          <w:sz w:val="24"/>
+        </w:rPr>
+        <w:t>constructorName.prototype.fees</w:t>
+      </w:r>
+      <w:proofErr w:type="spellEnd"/>
+      <w:r>
+        <w:rPr>
+          <w:rFonts w:cstheme="minorHAnsi"/>
+          <w:sz w:val="24"/>
+        </w:rPr>
+        <w:t xml:space="preserve"> = 200;</w:t>
+      </w:r>
+    </w:p>
+    <w:p>
+      <w:pPr>
+        <w:rPr>
+          <w:rFonts w:cstheme="minorHAnsi"/>
+          <w:sz w:val="24"/>
+        </w:rPr>
+      </w:pPr>
+    </w:p>
+    <w:p>
+      <w:pPr>
+        <w:rPr>
+          <w:rFonts w:cstheme="minorHAnsi"/>
+          <w:sz w:val="24"/>
+        </w:rPr>
+      </w:pPr>
+      <w:r>
+        <w:rPr>
+          <w:rFonts w:cstheme="minorHAnsi"/>
+          <w:sz w:val="24"/>
+        </w:rPr>
+        <w:t xml:space="preserve">Now if you want a particular exception or override to the prototype you simply access that object and set the property or method value yourself </w:t>
+      </w:r>
+      <w:proofErr w:type="spellStart"/>
+      <w:r>
+        <w:rPr>
+          <w:rFonts w:cstheme="minorHAnsi"/>
+          <w:sz w:val="24"/>
+        </w:rPr>
+        <w:t>eg.</w:t>
+      </w:r>
+      <w:proofErr w:type="spellEnd"/>
+    </w:p>
+    <w:p>
+      <w:pPr>
+        <w:rPr>
+          <w:rFonts w:cstheme="minorHAnsi"/>
+          <w:sz w:val="24"/>
+        </w:rPr>
+      </w:pPr>
+    </w:p>
+    <w:p>
+      <w:pPr>
+        <w:rPr>
+          <w:rFonts w:cstheme="minorHAnsi"/>
+          <w:sz w:val="24"/>
+        </w:rPr>
+      </w:pPr>
+      <w:r>
+        <w:rPr>
+          <w:rFonts w:cstheme="minorHAnsi"/>
+          <w:sz w:val="24"/>
+        </w:rPr>
+        <w:t>Student1.prototype.fees = 150;</w:t>
+      </w:r>
+    </w:p>
+    <w:p>
+      <w:pPr>
+        <w:rPr>
+          <w:rFonts w:cstheme="minorHAnsi"/>
+          <w:sz w:val="24"/>
+        </w:rPr>
+      </w:pPr>
+    </w:p>
+    <w:p>
+      <w:pPr>
+        <w:rPr>
+          <w:rFonts w:cstheme="minorHAnsi"/>
+          <w:sz w:val="24"/>
+        </w:rPr>
+      </w:pPr>
+    </w:p>
+    <w:p>
+      <w:pPr>
+        <w:rPr>
+          <w:rFonts w:cstheme="minorHAnsi"/>
+          <w:sz w:val="24"/>
+        </w:rPr>
+      </w:pPr>
+    </w:p>
+    <w:p>
+      <w:pPr>
+        <w:rPr>
+          <w:rFonts w:cstheme="minorHAnsi"/>
+          <w:sz w:val="24"/>
+        </w:rPr>
+      </w:pPr>
+    </w:p>
+    <w:p>
+      <w:pPr>
+        <w:pStyle w:val="Title"/>
+      </w:pPr>
+      <w:r>
+        <w:lastRenderedPageBreak/>
+        <w:t>75. Objects: Checking for properties or Methods</w:t>
+      </w:r>
+    </w:p>
+    <w:p>
+      <w:pPr>
+        <w:rPr>
+          <w:sz w:val="24"/>
+        </w:rPr>
+      </w:pPr>
+      <w:r>
+        <w:rPr>
+          <w:sz w:val="24"/>
+        </w:rPr>
+        <w:t>Now we learnt earlier about how to check for a property whether it exists or not.</w:t>
+      </w:r>
+    </w:p>
+    <w:p>
+      <w:pPr>
+        <w:rPr>
+          <w:sz w:val="24"/>
+        </w:rPr>
+      </w:pPr>
+    </w:p>
+    <w:p>
+      <w:pPr>
+        <w:rPr>
+          <w:sz w:val="24"/>
+        </w:rPr>
+      </w:pPr>
+      <w:r>
+        <w:rPr>
+          <w:sz w:val="24"/>
+        </w:rPr>
+        <w:t xml:space="preserve">var </w:t>
+      </w:r>
+      <w:proofErr w:type="spellStart"/>
+      <w:r>
+        <w:rPr>
+          <w:sz w:val="24"/>
+        </w:rPr>
+        <w:t>doesItExist</w:t>
+      </w:r>
+      <w:proofErr w:type="spellEnd"/>
+      <w:r>
+        <w:rPr>
+          <w:sz w:val="24"/>
+        </w:rPr>
+        <w:t xml:space="preserve"> = “fees” in </w:t>
+      </w:r>
+      <w:proofErr w:type="spellStart"/>
+      <w:r>
+        <w:rPr>
+          <w:sz w:val="24"/>
+        </w:rPr>
+        <w:t>myStudent</w:t>
+      </w:r>
+      <w:proofErr w:type="spellEnd"/>
+      <w:r>
+        <w:rPr>
+          <w:sz w:val="24"/>
+        </w:rPr>
+        <w:t>;</w:t>
+      </w:r>
+    </w:p>
+    <w:p>
+      <w:pPr>
+        <w:rPr>
+          <w:sz w:val="24"/>
+        </w:rPr>
+      </w:pPr>
+    </w:p>
+    <w:p>
+      <w:pPr>
+        <w:rPr>
+          <w:sz w:val="24"/>
+        </w:rPr>
+      </w:pPr>
+      <w:r>
+        <w:rPr>
+          <w:sz w:val="24"/>
+        </w:rPr>
+        <w:t>Here we actually use quotes to enclose the property name fees.</w:t>
+      </w:r>
+    </w:p>
+    <w:p>
+      <w:pPr>
+        <w:rPr>
+          <w:sz w:val="24"/>
+        </w:rPr>
+      </w:pPr>
+    </w:p>
+    <w:p>
+      <w:pPr>
+        <w:rPr>
+          <w:sz w:val="24"/>
+        </w:rPr>
+      </w:pPr>
+      <w:r>
+        <w:rPr>
+          <w:sz w:val="24"/>
+        </w:rPr>
+        <w:t>Similarly we can also check for methods.</w:t>
+      </w:r>
+    </w:p>
+    <w:p>
+      <w:pPr>
+        <w:rPr>
+          <w:sz w:val="24"/>
+        </w:rPr>
+      </w:pPr>
+    </w:p>
+    <w:p>
+      <w:pPr>
+        <w:pStyle w:val="Heading1"/>
+      </w:pPr>
+      <w:r>
+        <w:t>Creating a list of all properties and methods:</w:t>
+      </w:r>
+    </w:p>
+    <w:p>
+      <w:pPr>
+        <w:rPr>
+          <w:sz w:val="24"/>
+        </w:rPr>
+      </w:pPr>
+      <w:r>
+        <w:tab/>
+      </w:r>
+      <w:r>
+        <w:rPr>
+          <w:sz w:val="24"/>
+        </w:rPr>
+        <w:t xml:space="preserve">var </w:t>
+      </w:r>
+      <w:proofErr w:type="spellStart"/>
+      <w:r>
+        <w:rPr>
+          <w:sz w:val="24"/>
+        </w:rPr>
+        <w:t>listOf</w:t>
+      </w:r>
+      <w:r>
+        <w:rPr>
+          <w:sz w:val="24"/>
+        </w:rPr>
+        <w:t>Properties</w:t>
+      </w:r>
+      <w:proofErr w:type="spellEnd"/>
+      <w:r>
+        <w:rPr>
+          <w:sz w:val="24"/>
+        </w:rPr>
+        <w:t xml:space="preserve"> = [];</w:t>
+      </w:r>
+    </w:p>
+    <w:p>
+      <w:pPr>
+        <w:rPr>
+          <w:sz w:val="24"/>
+        </w:rPr>
+      </w:pPr>
+      <w:r>
+        <w:rPr>
+          <w:sz w:val="24"/>
+        </w:rPr>
+        <w:tab/>
+        <w:t xml:space="preserve">for (var </w:t>
+      </w:r>
+      <w:proofErr w:type="spellStart"/>
+      <w:r>
+        <w:rPr>
+          <w:sz w:val="24"/>
+        </w:rPr>
+        <w:t>i</w:t>
+      </w:r>
+      <w:proofErr w:type="spellEnd"/>
+      <w:r>
+        <w:rPr>
+          <w:sz w:val="24"/>
+        </w:rPr>
+        <w:t xml:space="preserve"> in myObject1){</w:t>
+      </w:r>
+    </w:p>
+    <w:p>
+      <w:pPr>
+        <w:rPr>
+          <w:sz w:val="24"/>
+        </w:rPr>
+      </w:pPr>
+      <w:r>
+        <w:rPr>
+          <w:sz w:val="24"/>
+        </w:rPr>
+        <w:tab/>
+      </w:r>
+      <w:r>
+        <w:rPr>
+          <w:sz w:val="24"/>
+        </w:rPr>
+        <w:tab/>
+      </w:r>
+      <w:proofErr w:type="spellStart"/>
+      <w:r>
+        <w:rPr>
+          <w:sz w:val="24"/>
+        </w:rPr>
+        <w:t>listOfProperties.push</w:t>
+      </w:r>
+      <w:proofErr w:type="spellEnd"/>
+      <w:r>
+        <w:rPr>
+          <w:sz w:val="24"/>
+        </w:rPr>
+        <w:t>(</w:t>
+      </w:r>
+      <w:proofErr w:type="spellStart"/>
+      <w:r>
+        <w:rPr>
+          <w:sz w:val="24"/>
+        </w:rPr>
+        <w:t>i</w:t>
+      </w:r>
+      <w:proofErr w:type="spellEnd"/>
+      <w:r>
+        <w:rPr>
+          <w:sz w:val="24"/>
+        </w:rPr>
+        <w:t>);</w:t>
+      </w:r>
+    </w:p>
+    <w:p>
+      <w:pPr>
+        <w:rPr>
+          <w:sz w:val="24"/>
+        </w:rPr>
+      </w:pPr>
+      <w:r>
+        <w:rPr>
+          <w:sz w:val="24"/>
+        </w:rPr>
+        <w:tab/>
+        <w:t>}</w:t>
+      </w:r>
+    </w:p>
+    <w:p>
+      <w:pPr>
+        <w:rPr>
+          <w:sz w:val="24"/>
+        </w:rPr>
+      </w:pPr>
+    </w:p>
+    <w:p>
+      <w:pPr>
+        <w:rPr>
+          <w:sz w:val="24"/>
+        </w:rPr>
+      </w:pPr>
+      <w:r>
+        <w:rPr>
+          <w:sz w:val="24"/>
+        </w:rPr>
+        <w:tab/>
+        <w:t>The variable “</w:t>
+      </w:r>
+      <w:proofErr w:type="spellStart"/>
+      <w:r>
+        <w:rPr>
+          <w:sz w:val="24"/>
+        </w:rPr>
+        <w:t>i</w:t>
+      </w:r>
+      <w:proofErr w:type="spellEnd"/>
+      <w:r>
+        <w:rPr>
+          <w:sz w:val="24"/>
+        </w:rPr>
+        <w:t>” actually one by one is storing all the properties in itself and later passing on to the array. The loop ends when the properties end.</w:t>
+      </w:r>
+    </w:p>
+    <w:p>
+      <w:pPr>
+        <w:rPr>
+          <w:sz w:val="24"/>
+        </w:rPr>
+      </w:pPr>
+      <w:r>
+        <w:rPr>
+          <w:sz w:val="24"/>
+        </w:rPr>
+        <w:t>Note that the above array will include the prototype properties and methods too because the object inherited that too.</w:t>
+      </w:r>
+    </w:p>
+    <w:p>
+      <w:pPr>
+        <w:rPr>
+          <w:sz w:val="24"/>
+        </w:rPr>
+      </w:pPr>
+    </w:p>
+    <w:p>
+      <w:pPr>
+        <w:rPr>
+          <w:sz w:val="24"/>
+        </w:rPr>
+      </w:pPr>
+      <w:r>
+        <w:rPr>
+          <w:sz w:val="24"/>
+        </w:rPr>
+        <w:t>However if you want to create an array that only includes the distinct and individual properties and methods of an object this is how you do that..</w:t>
+      </w:r>
+    </w:p>
+    <w:p>
+      <w:pPr>
+        <w:rPr>
+          <w:sz w:val="24"/>
+        </w:rPr>
+      </w:pPr>
+    </w:p>
+    <w:p>
+      <w:pPr>
+        <w:rPr>
+          <w:sz w:val="24"/>
+        </w:rPr>
+      </w:pPr>
+      <w:r>
+        <w:rPr>
+          <w:sz w:val="24"/>
+        </w:rPr>
+        <w:lastRenderedPageBreak/>
+        <w:t xml:space="preserve">var </w:t>
+      </w:r>
+      <w:proofErr w:type="spellStart"/>
+      <w:r>
+        <w:rPr>
+          <w:sz w:val="24"/>
+        </w:rPr>
+        <w:t>listOfProperties</w:t>
+      </w:r>
+      <w:proofErr w:type="spellEnd"/>
+      <w:r>
+        <w:rPr>
+          <w:sz w:val="24"/>
+        </w:rPr>
+        <w:t xml:space="preserve"> = [];</w:t>
+      </w:r>
+    </w:p>
+    <w:p>
+      <w:pPr>
+        <w:rPr>
+          <w:sz w:val="24"/>
+        </w:rPr>
+      </w:pPr>
+      <w:r>
+        <w:rPr>
+          <w:sz w:val="24"/>
+        </w:rPr>
+        <w:t xml:space="preserve">for (var </w:t>
+      </w:r>
+      <w:r>
+        <w:rPr>
+          <w:sz w:val="24"/>
+        </w:rPr>
+        <w:t>x</w:t>
+      </w:r>
+      <w:r>
+        <w:rPr>
+          <w:sz w:val="24"/>
+        </w:rPr>
+        <w:t xml:space="preserve"> in plan1) {</w:t>
+      </w:r>
+    </w:p>
+    <w:p>
+      <w:pPr>
+        <w:ind w:firstLine="720"/>
+        <w:rPr>
+          <w:sz w:val="24"/>
+        </w:rPr>
+      </w:pPr>
+      <w:r>
+        <w:rPr>
+          <w:sz w:val="24"/>
+        </w:rPr>
+        <w:t>if (plan1.</w:t>
+      </w:r>
+      <w:r>
+        <w:rPr>
+          <w:color w:val="FF0000"/>
+          <w:sz w:val="24"/>
+          <w:u w:val="single"/>
+        </w:rPr>
+        <w:t>hasOwnProperty</w:t>
+      </w:r>
+      <w:r>
+        <w:rPr>
+          <w:sz w:val="24"/>
+        </w:rPr>
+        <w:t>(</w:t>
+      </w:r>
+      <w:r>
+        <w:rPr>
+          <w:sz w:val="24"/>
+        </w:rPr>
+        <w:t>x</w:t>
+      </w:r>
+      <w:r>
+        <w:rPr>
+          <w:sz w:val="24"/>
+        </w:rPr>
+        <w:t>)) {</w:t>
+      </w:r>
+    </w:p>
+    <w:p>
+      <w:pPr>
+        <w:ind w:firstLine="720"/>
+        <w:rPr>
+          <w:sz w:val="24"/>
+        </w:rPr>
+      </w:pPr>
+      <w:proofErr w:type="spellStart"/>
+      <w:r>
+        <w:rPr>
+          <w:sz w:val="24"/>
+        </w:rPr>
+        <w:t>listOfProperties.push</w:t>
+      </w:r>
+      <w:proofErr w:type="spellEnd"/>
+      <w:r>
+        <w:rPr>
+          <w:sz w:val="24"/>
+        </w:rPr>
+        <w:t>(</w:t>
+      </w:r>
+      <w:r>
+        <w:rPr>
+          <w:sz w:val="24"/>
+        </w:rPr>
+        <w:t>x</w:t>
+      </w:r>
+      <w:r>
+        <w:rPr>
+          <w:sz w:val="24"/>
+        </w:rPr>
+        <w:t>);</w:t>
+      </w:r>
+    </w:p>
+    <w:p>
+      <w:pPr>
+        <w:ind w:firstLine="720"/>
+        <w:rPr>
+          <w:sz w:val="24"/>
+        </w:rPr>
+      </w:pPr>
+      <w:r>
+        <w:rPr>
+          <w:sz w:val="24"/>
+        </w:rPr>
+        <w:t>}</w:t>
+      </w:r>
+    </w:p>
+    <w:p>
+      <w:pPr>
+        <w:rPr>
+          <w:sz w:val="24"/>
+        </w:rPr>
+      </w:pPr>
+      <w:r>
+        <w:rPr>
+          <w:sz w:val="24"/>
+        </w:rPr>
+        <w:t>}</w:t>
+      </w:r>
+    </w:p>
+    <w:p>
+      <w:pPr>
+        <w:rPr>
+          <w:sz w:val="24"/>
+        </w:rPr>
+      </w:pPr>
+    </w:p>
+    <w:p>
+      <w:pPr>
+        <w:rPr>
+          <w:sz w:val="24"/>
+        </w:rPr>
+      </w:pPr>
+      <w:r>
+        <w:rPr>
+          <w:sz w:val="24"/>
+        </w:rPr>
+        <w:t xml:space="preserve">And you can also use this method for testing an </w:t>
+      </w:r>
+      <w:proofErr w:type="spellStart"/>
+      <w:r>
+        <w:rPr>
+          <w:sz w:val="24"/>
+        </w:rPr>
+        <w:t>singluar</w:t>
+      </w:r>
+      <w:proofErr w:type="spellEnd"/>
+      <w:r>
+        <w:rPr>
+          <w:sz w:val="24"/>
+        </w:rPr>
+        <w:t xml:space="preserve"> property as well</w:t>
+      </w:r>
+    </w:p>
+    <w:p>
+      <w:pPr>
+        <w:rPr>
+          <w:sz w:val="24"/>
+        </w:rPr>
+      </w:pPr>
+    </w:p>
+    <w:p>
+      <w:pPr>
+        <w:rPr>
+          <w:sz w:val="24"/>
+        </w:rPr>
+      </w:pPr>
+      <w:r>
+        <w:rPr>
+          <w:sz w:val="24"/>
+        </w:rPr>
+        <w:t xml:space="preserve">var own = </w:t>
+      </w:r>
+      <w:proofErr w:type="spellStart"/>
+      <w:r>
+        <w:rPr>
+          <w:sz w:val="24"/>
+        </w:rPr>
+        <w:t>myObject.hasOwnProperty</w:t>
+      </w:r>
+      <w:proofErr w:type="spellEnd"/>
+      <w:r>
+        <w:rPr>
+          <w:sz w:val="24"/>
+        </w:rPr>
+        <w:t>(“fees”);</w:t>
+      </w:r>
+    </w:p>
+    <w:p>
+      <w:pPr>
+        <w:rPr>
+          <w:sz w:val="24"/>
+        </w:rPr>
+      </w:pPr>
+    </w:p>
+    <w:p>
+      <w:pPr>
+        <w:rPr>
+          <w:sz w:val="24"/>
+        </w:rPr>
+      </w:pPr>
+      <w:r>
+        <w:rPr>
+          <w:sz w:val="24"/>
+        </w:rPr>
+        <w:t>which will return true or false.</w:t>
+      </w:r>
+    </w:p>
+    <w:p>
+      <w:pPr>
+        <w:rPr>
+          <w:sz w:val="24"/>
+        </w:rPr>
+      </w:pPr>
+    </w:p>
+    <w:p>
+      <w:pPr>
+        <w:pStyle w:val="Title"/>
+      </w:pPr>
+      <w:r>
+        <w:t xml:space="preserve">76. Browser Control: getting &amp; setting </w:t>
+      </w:r>
+      <w:proofErr w:type="spellStart"/>
+      <w:r>
+        <w:t>url</w:t>
+      </w:r>
+      <w:proofErr w:type="spellEnd"/>
+    </w:p>
+    <w:p>
+      <w:pPr>
+        <w:pStyle w:val="Heading1"/>
+      </w:pPr>
+      <w:r>
+        <w:t xml:space="preserve">Getting the complete </w:t>
+      </w:r>
+      <w:proofErr w:type="spellStart"/>
+      <w:r>
+        <w:t>url</w:t>
+      </w:r>
+      <w:proofErr w:type="spellEnd"/>
+      <w:r>
+        <w:t xml:space="preserve"> (</w:t>
+      </w:r>
+      <w:proofErr w:type="spellStart"/>
+      <w:r>
+        <w:t>href</w:t>
+      </w:r>
+      <w:proofErr w:type="spellEnd"/>
+      <w:r>
+        <w:t>):</w:t>
+      </w:r>
+    </w:p>
+    <w:p>
+      <w:pPr>
+        <w:rPr>
+          <w:sz w:val="24"/>
+        </w:rPr>
+      </w:pPr>
+      <w:r>
+        <w:rPr>
+          <w:sz w:val="24"/>
+        </w:rPr>
+        <w:tab/>
+        <w:t xml:space="preserve">var </w:t>
+      </w:r>
+      <w:proofErr w:type="spellStart"/>
+      <w:r>
+        <w:rPr>
+          <w:sz w:val="24"/>
+        </w:rPr>
+        <w:t>currentUrl</w:t>
+      </w:r>
+      <w:proofErr w:type="spellEnd"/>
+      <w:r>
+        <w:rPr>
+          <w:sz w:val="24"/>
+        </w:rPr>
+        <w:t xml:space="preserve"> = </w:t>
+      </w:r>
+      <w:proofErr w:type="spellStart"/>
+      <w:r>
+        <w:rPr>
+          <w:sz w:val="24"/>
+        </w:rPr>
+        <w:t>window.location.href</w:t>
+      </w:r>
+      <w:proofErr w:type="spellEnd"/>
+      <w:r>
+        <w:rPr>
+          <w:sz w:val="24"/>
+        </w:rPr>
+        <w:t>;</w:t>
+      </w:r>
+    </w:p>
+    <w:p>
+      <w:pPr>
+        <w:pStyle w:val="Heading1"/>
+      </w:pPr>
+      <w:r>
+        <w:t>Getting only the domain name (</w:t>
+      </w:r>
+      <w:proofErr w:type="spellStart"/>
+      <w:r>
+        <w:t>eg</w:t>
+      </w:r>
+      <w:proofErr w:type="spellEnd"/>
+      <w:r>
+        <w:t>: www.abc.com):</w:t>
+      </w:r>
+    </w:p>
+    <w:p>
+      <w:pPr>
+        <w:rPr>
+          <w:sz w:val="24"/>
+        </w:rPr>
+      </w:pPr>
+      <w:r>
+        <w:tab/>
+      </w:r>
+      <w:r>
+        <w:rPr>
+          <w:sz w:val="24"/>
+        </w:rPr>
+        <w:t xml:space="preserve">var host = </w:t>
+      </w:r>
+      <w:proofErr w:type="spellStart"/>
+      <w:r>
+        <w:rPr>
+          <w:sz w:val="24"/>
+        </w:rPr>
+        <w:t>window.location.hostname</w:t>
+      </w:r>
+      <w:proofErr w:type="spellEnd"/>
+      <w:r>
+        <w:rPr>
+          <w:sz w:val="24"/>
+        </w:rPr>
+        <w:t>;</w:t>
+      </w:r>
+    </w:p>
+    <w:p>
+      <w:pPr>
+        <w:pStyle w:val="Heading1"/>
+      </w:pPr>
+      <w:r>
+        <w:t>Getting the Path name (/users/blog123.html):</w:t>
+      </w:r>
+    </w:p>
+    <w:p>
+      <w:pPr>
+        <w:rPr>
+          <w:sz w:val="24"/>
+        </w:rPr>
+      </w:pPr>
+      <w:r>
+        <w:tab/>
+      </w:r>
+      <w:r>
+        <w:rPr>
+          <w:sz w:val="24"/>
+        </w:rPr>
+        <w:t xml:space="preserve">var </w:t>
+      </w:r>
+      <w:proofErr w:type="spellStart"/>
+      <w:r>
+        <w:rPr>
+          <w:sz w:val="24"/>
+        </w:rPr>
+        <w:t>pathFind</w:t>
+      </w:r>
+      <w:proofErr w:type="spellEnd"/>
+      <w:r>
+        <w:rPr>
+          <w:sz w:val="24"/>
+        </w:rPr>
+        <w:t xml:space="preserve"> = </w:t>
+      </w:r>
+      <w:proofErr w:type="spellStart"/>
+      <w:r>
+        <w:rPr>
+          <w:sz w:val="24"/>
+        </w:rPr>
+        <w:t>window.location.pathname</w:t>
+      </w:r>
+      <w:proofErr w:type="spellEnd"/>
+      <w:r>
+        <w:rPr>
+          <w:sz w:val="24"/>
+        </w:rPr>
+        <w:t>;</w:t>
+      </w:r>
+    </w:p>
+    <w:p>
+      <w:pPr>
+        <w:rPr>
+          <w:sz w:val="24"/>
+        </w:rPr>
+      </w:pPr>
+      <w:r>
+        <w:rPr>
+          <w:sz w:val="24"/>
+        </w:rPr>
+        <w:t xml:space="preserve">if there is no path for example we are at </w:t>
+      </w:r>
+      <w:hyperlink r:id="rId10" w:history="1">
+        <w:r>
+          <w:rPr>
+            <w:rStyle w:val="Hyperlink"/>
+            <w:sz w:val="24"/>
+          </w:rPr>
+          <w:t>http://www.google.com</w:t>
+        </w:r>
+      </w:hyperlink>
+      <w:r>
+        <w:rPr>
+          <w:sz w:val="24"/>
+        </w:rPr>
+        <w:t xml:space="preserve"> so it will be assigned a “/”</w:t>
+      </w:r>
+    </w:p>
+    <w:p>
+      <w:pPr>
+        <w:pStyle w:val="Heading1"/>
+      </w:pPr>
+      <w:r>
+        <w:lastRenderedPageBreak/>
+        <w:t>Getting the anchor tag (#article2):</w:t>
+      </w:r>
+    </w:p>
+    <w:p>
+      <w:pPr>
+        <w:rPr>
+          <w:sz w:val="24"/>
+        </w:rPr>
+      </w:pPr>
+      <w:r>
+        <w:tab/>
+      </w:r>
+      <w:r>
+        <w:rPr>
+          <w:sz w:val="24"/>
+        </w:rPr>
+        <w:t xml:space="preserve">var hashtag = </w:t>
+      </w:r>
+      <w:proofErr w:type="spellStart"/>
+      <w:r>
+        <w:rPr>
+          <w:sz w:val="24"/>
+        </w:rPr>
+        <w:t>window.location.hash</w:t>
+      </w:r>
+      <w:proofErr w:type="spellEnd"/>
+      <w:r>
+        <w:rPr>
+          <w:sz w:val="24"/>
+        </w:rPr>
+        <w:t>;</w:t>
+      </w:r>
+    </w:p>
+    <w:p>
+      <w:pPr>
+        <w:rPr>
+          <w:sz w:val="24"/>
+        </w:rPr>
+      </w:pPr>
+      <w:r>
+        <w:rPr>
+          <w:sz w:val="24"/>
+        </w:rPr>
+        <w:t>I</w:t>
+      </w:r>
+      <w:r>
+        <w:rPr>
+          <w:sz w:val="24"/>
+        </w:rPr>
+        <w:t xml:space="preserve">f </w:t>
+      </w:r>
+      <w:r>
+        <w:rPr>
+          <w:sz w:val="24"/>
+        </w:rPr>
+        <w:t>there is no anchor in the current location it returns an empty string “”.</w:t>
+      </w:r>
+    </w:p>
+    <w:p>
+      <w:pPr>
+        <w:pStyle w:val="Heading1"/>
+      </w:pPr>
+    </w:p>
+    <w:p>
+      <w:pPr>
+        <w:pStyle w:val="Heading1"/>
+      </w:pPr>
+      <w:r>
+        <w:t>Taking the browser to another page:</w:t>
+      </w:r>
+    </w:p>
+    <w:p>
+      <w:pPr>
+        <w:rPr>
+          <w:sz w:val="24"/>
+        </w:rPr>
+      </w:pPr>
+      <w:r>
+        <w:tab/>
+      </w:r>
+      <w:proofErr w:type="spellStart"/>
+      <w:r>
+        <w:rPr>
+          <w:sz w:val="24"/>
+        </w:rPr>
+        <w:t>window.location.href</w:t>
+      </w:r>
+      <w:proofErr w:type="spellEnd"/>
+      <w:r>
+        <w:rPr>
+          <w:sz w:val="24"/>
+        </w:rPr>
+        <w:t xml:space="preserve"> = “</w:t>
+      </w:r>
+      <w:hyperlink r:id="rId11" w:history="1">
+        <w:r>
+          <w:rPr>
+            <w:rStyle w:val="Hyperlink"/>
+            <w:sz w:val="24"/>
+          </w:rPr>
+          <w:t>http://www.yahoo.com</w:t>
+        </w:r>
+      </w:hyperlink>
+      <w:r>
+        <w:rPr>
+          <w:sz w:val="24"/>
+        </w:rPr>
+        <w:t>”</w:t>
+      </w:r>
+    </w:p>
+    <w:p>
+      <w:pPr>
+        <w:rPr>
+          <w:sz w:val="24"/>
+        </w:rPr>
+      </w:pPr>
+      <w:r>
+        <w:rPr>
+          <w:sz w:val="24"/>
+        </w:rPr>
+        <w:t xml:space="preserve">Similarly you can redirect or move the browser to another page, its home page, or any anchor by simply using the complete </w:t>
+      </w:r>
+      <w:proofErr w:type="spellStart"/>
+      <w:r>
+        <w:rPr>
+          <w:sz w:val="24"/>
+        </w:rPr>
+        <w:t>url</w:t>
+      </w:r>
+      <w:proofErr w:type="spellEnd"/>
+      <w:r>
+        <w:rPr>
+          <w:sz w:val="24"/>
+        </w:rPr>
+        <w:t xml:space="preserve"> in the above syntax;</w:t>
+      </w:r>
+    </w:p>
+    <w:p>
+      <w:pPr>
+        <w:rPr>
+          <w:sz w:val="24"/>
+        </w:rPr>
+      </w:pPr>
+    </w:p>
+    <w:p>
+      <w:pPr>
+        <w:rPr>
+          <w:sz w:val="24"/>
+        </w:rPr>
+      </w:pPr>
+      <w:r>
+        <w:rPr>
+          <w:sz w:val="24"/>
+        </w:rPr>
+        <w:t xml:space="preserve">Now it should also be possible to change the hash or anchor by using something like </w:t>
+      </w:r>
+      <w:proofErr w:type="spellStart"/>
+      <w:r>
+        <w:rPr>
+          <w:sz w:val="24"/>
+        </w:rPr>
+        <w:t>window.pathname</w:t>
+      </w:r>
+      <w:proofErr w:type="spellEnd"/>
+      <w:r>
+        <w:rPr>
+          <w:sz w:val="24"/>
+        </w:rPr>
+        <w:t xml:space="preserve"> or hash but it is not.</w:t>
+      </w:r>
+    </w:p>
+    <w:p>
+      <w:pPr>
+        <w:rPr>
+          <w:sz w:val="24"/>
+        </w:rPr>
+      </w:pPr>
+    </w:p>
+    <w:p>
+      <w:pPr>
+        <w:rPr>
+          <w:sz w:val="24"/>
+        </w:rPr>
+      </w:pPr>
+      <w:r>
+        <w:rPr>
+          <w:sz w:val="24"/>
+        </w:rPr>
+        <w:t>Although you can use your skills to combine a certain hash or pathname with the desired location by concatenating it.</w:t>
+      </w:r>
+    </w:p>
+    <w:p>
+      <w:pPr>
+        <w:rPr>
+          <w:sz w:val="24"/>
+        </w:rPr>
+      </w:pPr>
+    </w:p>
+    <w:p>
+      <w:pPr>
+        <w:rPr>
+          <w:sz w:val="24"/>
+        </w:rPr>
+      </w:pPr>
+      <w:r>
+        <w:rPr>
+          <w:sz w:val="24"/>
+        </w:rPr>
+        <w:t>You can omit window though (it still runs fine, just like we can omit window in alert or prompt)</w:t>
+      </w:r>
+      <w:r>
+        <w:rPr>
+          <w:sz w:val="24"/>
+        </w:rPr>
+        <w:t>.</w:t>
+      </w:r>
+    </w:p>
+    <w:p>
+      <w:pPr>
+        <w:rPr>
+          <w:sz w:val="24"/>
+        </w:rPr>
+      </w:pPr>
+    </w:p>
+    <w:p>
+      <w:pPr>
+        <w:rPr>
+          <w:sz w:val="24"/>
+        </w:rPr>
+      </w:pPr>
+      <w:r>
+        <w:rPr>
+          <w:sz w:val="24"/>
+        </w:rPr>
+        <w:t xml:space="preserve">You can also use document.URL as an alternative to </w:t>
+      </w:r>
+      <w:proofErr w:type="spellStart"/>
+      <w:r>
+        <w:rPr>
+          <w:sz w:val="24"/>
+        </w:rPr>
+        <w:t>window.location.href</w:t>
+      </w:r>
+      <w:proofErr w:type="spellEnd"/>
+      <w:r>
+        <w:rPr>
+          <w:sz w:val="24"/>
+        </w:rPr>
+        <w:t xml:space="preserve"> or </w:t>
+      </w:r>
+      <w:proofErr w:type="spellStart"/>
+      <w:r>
+        <w:rPr>
+          <w:sz w:val="24"/>
+        </w:rPr>
+        <w:t>window.location</w:t>
+      </w:r>
+      <w:proofErr w:type="spellEnd"/>
+      <w:r>
+        <w:rPr>
+          <w:sz w:val="24"/>
+        </w:rPr>
+        <w:t>.</w:t>
+      </w:r>
+    </w:p>
+    <w:p>
+      <w:pPr>
+        <w:rPr>
+          <w:sz w:val="24"/>
+        </w:rPr>
+      </w:pPr>
+    </w:p>
+    <w:p>
+      <w:pPr>
+        <w:pStyle w:val="Title"/>
+      </w:pPr>
+      <w:r>
+        <w:t>77. Browser Control: Getting &amp; Setting the URLs another way</w:t>
+      </w:r>
+    </w:p>
+    <w:p>
+      <w:pPr>
+        <w:rPr>
+          <w:sz w:val="24"/>
+        </w:rPr>
+      </w:pPr>
+      <w:r>
+        <w:rPr>
+          <w:sz w:val="24"/>
+        </w:rPr>
+        <w:t xml:space="preserve">We previously used </w:t>
+      </w:r>
+      <w:proofErr w:type="spellStart"/>
+      <w:r>
+        <w:rPr>
+          <w:sz w:val="24"/>
+        </w:rPr>
+        <w:t>window.location.href</w:t>
+      </w:r>
+      <w:proofErr w:type="spellEnd"/>
+      <w:r>
+        <w:rPr>
+          <w:sz w:val="24"/>
+        </w:rPr>
+        <w:t xml:space="preserve"> to get to another page too (redirecting it).</w:t>
+      </w:r>
+    </w:p>
+    <w:p>
+      <w:pPr>
+        <w:rPr>
+          <w:sz w:val="24"/>
+        </w:rPr>
+      </w:pPr>
+    </w:p>
+    <w:p>
+      <w:pPr>
+        <w:rPr>
+          <w:sz w:val="24"/>
+        </w:rPr>
+      </w:pPr>
+      <w:r>
+        <w:rPr>
+          <w:sz w:val="24"/>
+        </w:rPr>
+        <w:lastRenderedPageBreak/>
+        <w:t xml:space="preserve">Now we can also use </w:t>
+      </w:r>
+      <w:proofErr w:type="spellStart"/>
+      <w:r>
+        <w:rPr>
+          <w:sz w:val="24"/>
+        </w:rPr>
+        <w:t>window.location.assign</w:t>
+      </w:r>
+      <w:proofErr w:type="spellEnd"/>
+      <w:r>
+        <w:rPr>
+          <w:sz w:val="24"/>
+        </w:rPr>
+        <w:t xml:space="preserve"> = “”</w:t>
+      </w:r>
+      <w:r>
+        <w:rPr>
+          <w:sz w:val="24"/>
+        </w:rPr>
+        <w:t xml:space="preserve"> and it won’t make any difference. You can make the </w:t>
+      </w:r>
+      <w:proofErr w:type="spellStart"/>
+      <w:r>
+        <w:rPr>
+          <w:sz w:val="24"/>
+        </w:rPr>
+        <w:t>urls</w:t>
+      </w:r>
+      <w:proofErr w:type="spellEnd"/>
+      <w:r>
+        <w:rPr>
+          <w:sz w:val="24"/>
+        </w:rPr>
+        <w:t xml:space="preserve"> as detailed as you want to.</w:t>
+      </w:r>
+    </w:p>
+    <w:p>
+      <w:pPr>
+        <w:pStyle w:val="Heading1"/>
+      </w:pPr>
+      <w:r>
+        <w:t>Replace:</w:t>
+      </w:r>
+    </w:p>
+    <w:p>
+      <w:pPr>
+        <w:rPr>
+          <w:sz w:val="24"/>
+        </w:rPr>
+      </w:pPr>
+      <w:r>
+        <w:rPr>
+          <w:sz w:val="24"/>
+        </w:rPr>
+        <w:tab/>
+        <w:t xml:space="preserve">Although if we use replace instead of </w:t>
+      </w:r>
+      <w:proofErr w:type="spellStart"/>
+      <w:r>
+        <w:rPr>
+          <w:sz w:val="24"/>
+        </w:rPr>
+        <w:t>href</w:t>
+      </w:r>
+      <w:proofErr w:type="spellEnd"/>
+      <w:r>
+        <w:rPr>
+          <w:sz w:val="24"/>
+        </w:rPr>
+        <w:t xml:space="preserve"> or assign we get a different result.</w:t>
+      </w:r>
+    </w:p>
+    <w:p>
+      <w:pPr>
+        <w:rPr>
+          <w:sz w:val="24"/>
+        </w:rPr>
+      </w:pPr>
+      <w:r>
+        <w:rPr>
+          <w:sz w:val="24"/>
+        </w:rPr>
+        <w:t>When we use replace and the browser redirects you to the next page it forgets the page it just came from. It is removed from the history of the browser</w:t>
+      </w:r>
+    </w:p>
+    <w:p>
+      <w:pPr>
+        <w:rPr>
+          <w:sz w:val="24"/>
+        </w:rPr>
+      </w:pPr>
+    </w:p>
+    <w:p>
+      <w:pPr>
+        <w:pStyle w:val="Heading1"/>
+      </w:pPr>
+      <w:r>
+        <w:t>Reload:</w:t>
+      </w:r>
+    </w:p>
+    <w:p>
+      <w:pPr>
+        <w:rPr>
+          <w:sz w:val="24"/>
+        </w:rPr>
+      </w:pPr>
+      <w:r>
+        <w:tab/>
+      </w:r>
+      <w:proofErr w:type="spellStart"/>
+      <w:r>
+        <w:rPr>
+          <w:sz w:val="24"/>
+        </w:rPr>
+        <w:t>window.location.reload</w:t>
+      </w:r>
+      <w:proofErr w:type="spellEnd"/>
+      <w:r>
+        <w:rPr>
+          <w:sz w:val="24"/>
+        </w:rPr>
+        <w:t>(true);                             [reloads page from server]</w:t>
+      </w:r>
+    </w:p>
+    <w:p>
+      <w:pPr>
+        <w:rPr>
+          <w:sz w:val="24"/>
+        </w:rPr>
+      </w:pPr>
+      <w:r>
+        <w:rPr>
+          <w:sz w:val="24"/>
+        </w:rPr>
+        <w:tab/>
+      </w:r>
+      <w:proofErr w:type="spellStart"/>
+      <w:r>
+        <w:rPr>
+          <w:sz w:val="24"/>
+        </w:rPr>
+        <w:t>window.location.reload</w:t>
+      </w:r>
+      <w:proofErr w:type="spellEnd"/>
+      <w:r>
+        <w:rPr>
+          <w:sz w:val="24"/>
+        </w:rPr>
+        <w:t>(false)</w:t>
+      </w:r>
+      <w:r>
+        <w:rPr>
+          <w:sz w:val="24"/>
+        </w:rPr>
+        <w:t>;</w:t>
+      </w:r>
+      <w:r>
+        <w:rPr>
+          <w:sz w:val="24"/>
+        </w:rPr>
+        <w:tab/>
+      </w:r>
+      <w:r>
+        <w:rPr>
+          <w:sz w:val="24"/>
+        </w:rPr>
+        <w:tab/>
+      </w:r>
+      <w:r>
+        <w:rPr>
+          <w:sz w:val="24"/>
+        </w:rPr>
+        <w:t xml:space="preserve">   </w:t>
+      </w:r>
+      <w:r>
+        <w:rPr>
+          <w:sz w:val="24"/>
+        </w:rPr>
+        <w:t xml:space="preserve"> </w:t>
+      </w:r>
+      <w:r>
+        <w:rPr>
+          <w:sz w:val="24"/>
+        </w:rPr>
+        <w:t xml:space="preserve">[reloads page from </w:t>
+      </w:r>
+      <w:r>
+        <w:rPr>
+          <w:sz w:val="24"/>
+        </w:rPr>
+        <w:t>cache</w:t>
+      </w:r>
+      <w:r>
+        <w:rPr>
+          <w:sz w:val="24"/>
+        </w:rPr>
+        <w:t>]</w:t>
+      </w:r>
+    </w:p>
+    <w:p>
+      <w:pPr>
+        <w:ind w:firstLine="720"/>
+        <w:rPr>
+          <w:sz w:val="24"/>
+        </w:rPr>
+      </w:pPr>
+      <w:proofErr w:type="spellStart"/>
+      <w:r>
+        <w:rPr>
+          <w:sz w:val="24"/>
+        </w:rPr>
+        <w:t>window.location.reload</w:t>
+      </w:r>
+      <w:proofErr w:type="spellEnd"/>
+      <w:r>
+        <w:rPr>
+          <w:sz w:val="24"/>
+        </w:rPr>
+        <w:t xml:space="preserve">();                      </w:t>
+      </w:r>
+      <w:r>
+        <w:rPr>
+          <w:sz w:val="24"/>
+        </w:rPr>
+        <w:t xml:space="preserve">        </w:t>
+      </w:r>
+      <w:r>
+        <w:rPr>
+          <w:sz w:val="24"/>
+        </w:rPr>
+        <w:t xml:space="preserve">       [reloads page from </w:t>
+      </w:r>
+      <w:r>
+        <w:rPr>
+          <w:sz w:val="24"/>
+        </w:rPr>
+        <w:t>cache</w:t>
+      </w:r>
+      <w:r>
+        <w:rPr>
+          <w:sz w:val="24"/>
+        </w:rPr>
+        <w:t>]</w:t>
+      </w:r>
+    </w:p>
+    <w:p>
+      <w:pPr>
+        <w:rPr>
+          <w:sz w:val="24"/>
+        </w:rPr>
+      </w:pPr>
+    </w:p>
+    <w:p>
+      <w:pPr>
+        <w:rPr>
+          <w:sz w:val="24"/>
+        </w:rPr>
+      </w:pPr>
+      <w:r>
+        <w:rPr>
+          <w:sz w:val="24"/>
+        </w:rPr>
+        <w:t xml:space="preserve">You can use </w:t>
+      </w:r>
+      <w:proofErr w:type="spellStart"/>
+      <w:r>
+        <w:rPr>
+          <w:sz w:val="24"/>
+        </w:rPr>
+        <w:t>window.location.href</w:t>
+      </w:r>
+      <w:proofErr w:type="spellEnd"/>
+      <w:r>
+        <w:rPr>
+          <w:sz w:val="24"/>
+        </w:rPr>
+        <w:t xml:space="preserve"> = </w:t>
+      </w:r>
+      <w:proofErr w:type="spellStart"/>
+      <w:r>
+        <w:rPr>
+          <w:sz w:val="24"/>
+        </w:rPr>
+        <w:t>window.location.href</w:t>
+      </w:r>
+      <w:proofErr w:type="spellEnd"/>
+      <w:r>
+        <w:rPr>
+          <w:sz w:val="24"/>
+        </w:rPr>
+        <w:t xml:space="preserve"> or any of the</w:t>
+      </w:r>
+    </w:p>
+    <w:p>
+      <w:pPr>
+        <w:rPr>
+          <w:sz w:val="24"/>
+        </w:rPr>
+      </w:pPr>
+      <w:r>
+        <w:rPr>
+          <w:sz w:val="24"/>
+        </w:rPr>
+        <w:t>abbreviated alternatives to reload the current page. The reload is faster, but it doesn't</w:t>
+      </w:r>
+    </w:p>
+    <w:p>
+      <w:pPr>
+        <w:rPr>
+          <w:sz w:val="24"/>
+        </w:rPr>
+      </w:pPr>
+      <w:r>
+        <w:rPr>
+          <w:sz w:val="24"/>
+        </w:rPr>
+        <w:t>allow you to specify whether the browser reloads from the server or the cache.</w:t>
+      </w:r>
+    </w:p>
+    <w:p>
+      <w:pPr>
+        <w:rPr>
+          <w:sz w:val="24"/>
+        </w:rPr>
+      </w:pPr>
+      <w:r>
+        <w:rPr>
+          <w:sz w:val="24"/>
+        </w:rPr>
+        <w:t>document.URL = document.URL doesn't work.</w:t>
+      </w:r>
+    </w:p>
+    <w:p>
+      <w:pPr>
+        <w:rPr>
+          <w:sz w:val="24"/>
+        </w:rPr>
+      </w:pPr>
+    </w:p>
+    <w:p>
+      <w:pPr>
+        <w:pStyle w:val="Title"/>
+      </w:pPr>
+      <w:r>
+        <w:t>7</w:t>
+      </w:r>
+      <w:r>
+        <w:t xml:space="preserve">8. </w:t>
+      </w:r>
+      <w:r>
+        <w:t>Browser Control: Forward &amp; Reverse</w:t>
+      </w:r>
+    </w:p>
+    <w:p>
+      <w:pPr>
+        <w:pStyle w:val="Heading1"/>
+      </w:pPr>
+      <w:r>
+        <w:t>Reverse:</w:t>
+      </w:r>
+    </w:p>
+    <w:p>
+      <w:pPr>
+        <w:rPr>
+          <w:sz w:val="24"/>
+        </w:rPr>
+      </w:pPr>
+      <w:r>
+        <w:rPr>
+          <w:sz w:val="24"/>
+        </w:rPr>
+        <w:tab/>
+      </w:r>
+      <w:proofErr w:type="spellStart"/>
+      <w:r>
+        <w:rPr>
+          <w:sz w:val="24"/>
+        </w:rPr>
+        <w:t>history.back</w:t>
+      </w:r>
+      <w:proofErr w:type="spellEnd"/>
+      <w:r>
+        <w:rPr>
+          <w:sz w:val="24"/>
+        </w:rPr>
+        <w:t>();</w:t>
+      </w:r>
+    </w:p>
+    <w:p>
+      <w:pPr>
+        <w:pStyle w:val="Heading1"/>
+      </w:pPr>
+      <w:r>
+        <w:t>Forward:</w:t>
+      </w:r>
+    </w:p>
+    <w:p>
+      <w:pPr>
+        <w:rPr>
+          <w:sz w:val="24"/>
+        </w:rPr>
+      </w:pPr>
+      <w:r>
+        <w:tab/>
+      </w:r>
+      <w:proofErr w:type="spellStart"/>
+      <w:r>
+        <w:rPr>
+          <w:sz w:val="24"/>
+        </w:rPr>
+        <w:t>history.forward</w:t>
+      </w:r>
+      <w:proofErr w:type="spellEnd"/>
+      <w:r>
+        <w:rPr>
+          <w:sz w:val="24"/>
+        </w:rPr>
+        <w:t>();</w:t>
+      </w:r>
+    </w:p>
+    <w:p>
+      <w:pPr>
+        <w:rPr>
+          <w:sz w:val="24"/>
+        </w:rPr>
+      </w:pPr>
+      <w:r>
+        <w:rPr>
+          <w:sz w:val="24"/>
+        </w:rPr>
+        <w:t>Although if there is no history it would do nothing.</w:t>
+      </w:r>
+    </w:p>
+    <w:p>
+      <w:pPr>
+        <w:pStyle w:val="Heading1"/>
+      </w:pPr>
+      <w:r>
+        <w:lastRenderedPageBreak/>
+        <w:t>Go:</w:t>
+      </w:r>
+    </w:p>
+    <w:p>
+      <w:pPr>
+        <w:rPr>
+          <w:sz w:val="24"/>
+        </w:rPr>
+      </w:pPr>
+      <w:r>
+        <w:rPr>
+          <w:sz w:val="24"/>
+        </w:rPr>
+        <w:t xml:space="preserve">You can also go back a few pages with </w:t>
+      </w:r>
+      <w:proofErr w:type="spellStart"/>
+      <w:r>
+        <w:rPr>
+          <w:sz w:val="24"/>
+        </w:rPr>
+        <w:t>history.go</w:t>
+      </w:r>
+      <w:proofErr w:type="spellEnd"/>
+      <w:r>
+        <w:rPr>
+          <w:sz w:val="24"/>
+        </w:rPr>
+        <w:t>(-3)</w:t>
+      </w:r>
+    </w:p>
+    <w:p>
+      <w:pPr>
+        <w:rPr>
+          <w:sz w:val="24"/>
+        </w:rPr>
+      </w:pPr>
+      <w:r>
+        <w:rPr>
+          <w:sz w:val="24"/>
+        </w:rPr>
+        <w:t>Similarly you can also go forward with positive number.</w:t>
+      </w:r>
+    </w:p>
+    <w:p>
+      <w:pPr>
+        <w:pStyle w:val="Heading1"/>
+      </w:pPr>
+      <w:r>
+        <w:t>Referrer:</w:t>
+      </w:r>
+    </w:p>
+    <w:p>
+      <w:pPr>
+        <w:rPr>
+          <w:sz w:val="24"/>
+        </w:rPr>
+      </w:pPr>
+      <w:r>
+        <w:tab/>
+      </w:r>
+      <w:r>
+        <w:rPr>
+          <w:sz w:val="24"/>
+        </w:rPr>
+        <w:t>You can trace back the link from where your user came from using</w:t>
+      </w:r>
+    </w:p>
+    <w:p>
+      <w:pPr>
+        <w:rPr>
+          <w:sz w:val="24"/>
+        </w:rPr>
+      </w:pPr>
+      <w:r>
+        <w:rPr>
+          <w:sz w:val="24"/>
+        </w:rPr>
+        <w:tab/>
+        <w:t xml:space="preserve">var </w:t>
+      </w:r>
+      <w:proofErr w:type="spellStart"/>
+      <w:r>
+        <w:rPr>
+          <w:sz w:val="24"/>
+        </w:rPr>
+        <w:t>clickLocation</w:t>
+      </w:r>
+      <w:proofErr w:type="spellEnd"/>
+      <w:r>
+        <w:rPr>
+          <w:sz w:val="24"/>
+        </w:rPr>
+        <w:t xml:space="preserve"> = </w:t>
+      </w:r>
+      <w:proofErr w:type="spellStart"/>
+      <w:r>
+        <w:rPr>
+          <w:sz w:val="24"/>
+        </w:rPr>
+        <w:t>document.referrer</w:t>
+      </w:r>
+      <w:proofErr w:type="spellEnd"/>
+      <w:r>
+        <w:rPr>
+          <w:sz w:val="24"/>
+        </w:rPr>
+        <w:t>;</w:t>
+      </w:r>
+    </w:p>
+    <w:p>
+      <w:pPr>
+        <w:rPr>
+          <w:sz w:val="24"/>
+        </w:rPr>
+      </w:pPr>
+      <w:r>
+        <w:rPr>
+          <w:sz w:val="24"/>
+        </w:rPr>
+        <w:t xml:space="preserve">Although if no link was clicked, that is either the user entered the </w:t>
+      </w:r>
+      <w:proofErr w:type="spellStart"/>
+      <w:r>
+        <w:rPr>
+          <w:sz w:val="24"/>
+        </w:rPr>
+        <w:t>url</w:t>
+      </w:r>
+      <w:proofErr w:type="spellEnd"/>
+      <w:r>
+        <w:rPr>
+          <w:sz w:val="24"/>
+        </w:rPr>
+        <w:t xml:space="preserve"> or used a bookmark the string will return empty;</w:t>
+      </w:r>
+    </w:p>
+    <w:p>
+      <w:pPr>
+        <w:rPr>
+          <w:sz w:val="24"/>
+        </w:rPr>
+      </w:pPr>
+    </w:p>
+    <w:p>
+      <w:pPr>
+        <w:pStyle w:val="Title"/>
+      </w:pPr>
+      <w:r>
+        <w:t>79: Browser control: Filling the Window with Content (pop-ups)</w:t>
+      </w:r>
+    </w:p>
+    <w:p>
+      <w:pPr>
+        <w:rPr>
+          <w:sz w:val="24"/>
+        </w:rPr>
+      </w:pPr>
+      <w:r>
+        <w:rPr>
+          <w:sz w:val="24"/>
+        </w:rPr>
+        <w:t xml:space="preserve">var </w:t>
+      </w:r>
+      <w:proofErr w:type="spellStart"/>
+      <w:r>
+        <w:rPr>
+          <w:sz w:val="24"/>
+        </w:rPr>
+        <w:t>newWindow</w:t>
+      </w:r>
+      <w:proofErr w:type="spellEnd"/>
+      <w:r>
+        <w:rPr>
+          <w:sz w:val="24"/>
+        </w:rPr>
+        <w:t xml:space="preserve"> = </w:t>
+      </w:r>
+      <w:proofErr w:type="spellStart"/>
+      <w:r>
+        <w:rPr>
+          <w:sz w:val="24"/>
+        </w:rPr>
+        <w:t>window.open</w:t>
+      </w:r>
+      <w:proofErr w:type="spellEnd"/>
+      <w:r>
+        <w:rPr>
+          <w:sz w:val="24"/>
+        </w:rPr>
+        <w:t>();</w:t>
+      </w:r>
+    </w:p>
+    <w:p>
+      <w:pPr>
+        <w:rPr>
+          <w:sz w:val="24"/>
+        </w:rPr>
+      </w:pPr>
+      <w:r>
+        <w:rPr>
+          <w:sz w:val="24"/>
+        </w:rPr>
+        <w:tab/>
+        <w:t>This opens a new window but depending on the browser it may be a new tab or a new window which is out of your control</w:t>
+      </w:r>
+      <w:r>
+        <w:rPr>
+          <w:sz w:val="24"/>
+        </w:rPr>
+        <w:t>.</w:t>
+      </w:r>
+    </w:p>
+    <w:p>
+      <w:pPr>
+        <w:rPr>
+          <w:sz w:val="24"/>
+        </w:rPr>
+      </w:pPr>
+    </w:p>
+    <w:p>
+      <w:pPr>
+        <w:rPr>
+          <w:sz w:val="24"/>
+        </w:rPr>
+      </w:pPr>
+      <w:r>
+        <w:rPr>
+          <w:sz w:val="24"/>
+        </w:rPr>
+        <w:t>Now that you have a new window, the next step is to fill it with content.</w:t>
+      </w:r>
+    </w:p>
+    <w:p>
+      <w:pPr>
+        <w:rPr>
+          <w:sz w:val="24"/>
+        </w:rPr>
+      </w:pPr>
+    </w:p>
+    <w:p>
+      <w:pPr>
+        <w:pStyle w:val="Heading1"/>
+      </w:pPr>
+      <w:r>
+        <w:t xml:space="preserve">Method 1 (use </w:t>
+      </w:r>
+      <w:proofErr w:type="spellStart"/>
+      <w:r>
+        <w:t>innerHTML</w:t>
+      </w:r>
+      <w:proofErr w:type="spellEnd"/>
+      <w:r>
+        <w:t xml:space="preserve"> or write method):</w:t>
+      </w:r>
+    </w:p>
+    <w:p/>
+    <w:p>
+      <w:r>
+        <w:tab/>
+        <w:t xml:space="preserve">var </w:t>
+      </w:r>
+      <w:proofErr w:type="spellStart"/>
+      <w:r>
+        <w:t>monkeyWindow</w:t>
+      </w:r>
+      <w:proofErr w:type="spellEnd"/>
+      <w:r>
+        <w:t xml:space="preserve"> = </w:t>
+      </w:r>
+      <w:proofErr w:type="spellStart"/>
+      <w:r>
+        <w:t>window.open</w:t>
+      </w:r>
+      <w:proofErr w:type="spellEnd"/>
+      <w:r>
+        <w:t>();</w:t>
+      </w:r>
+    </w:p>
+    <w:p>
+      <w:pPr>
+        <w:ind w:left="720"/>
+      </w:pPr>
+      <w:r>
+        <w:t xml:space="preserve">var </w:t>
+      </w:r>
+      <w:proofErr w:type="spellStart"/>
+      <w:r>
+        <w:t>windowContent</w:t>
+      </w:r>
+      <w:proofErr w:type="spellEnd"/>
+      <w:r>
+        <w:t xml:space="preserve"> = "&lt;h1&gt;Capuchin monkey&lt;/h1&gt;&lt;</w:t>
+      </w:r>
+      <w:proofErr w:type="spellStart"/>
+      <w:r>
+        <w:t>img</w:t>
+      </w:r>
+      <w:proofErr w:type="spellEnd"/>
+      <w:r>
+        <w:t xml:space="preserve"> </w:t>
+      </w:r>
+      <w:proofErr w:type="spellStart"/>
+      <w:r>
+        <w:t>src</w:t>
+      </w:r>
+      <w:proofErr w:type="spellEnd"/>
+      <w:r>
+        <w:t>= 'monkey.jpg'&gt;&lt;p&gt;The word</w:t>
+      </w:r>
+    </w:p>
+    <w:p>
+      <w:pPr>
+        <w:ind w:left="720" w:firstLine="720"/>
+      </w:pPr>
+      <w:r>
+        <w:t>capuchin derives from a</w:t>
+      </w:r>
+    </w:p>
+    <w:p>
+      <w:pPr>
+        <w:ind w:left="720" w:firstLine="720"/>
+      </w:pPr>
+      <w:r>
+        <w:t>group of friars&lt;</w:t>
+      </w:r>
+      <w:proofErr w:type="spellStart"/>
+      <w:r>
+        <w:t>br</w:t>
+      </w:r>
+      <w:proofErr w:type="spellEnd"/>
+      <w:r>
+        <w:t>&gt;named the Order of Friars Minor Capuchin who wear&lt;</w:t>
+      </w:r>
+      <w:proofErr w:type="spellStart"/>
+      <w:r>
+        <w:t>br</w:t>
+      </w:r>
+      <w:proofErr w:type="spellEnd"/>
+      <w:r>
+        <w:t>&gt;brown</w:t>
+      </w:r>
+    </w:p>
+    <w:p>
+      <w:pPr>
+        <w:ind w:left="720" w:firstLine="720"/>
+      </w:pPr>
+      <w:r>
+        <w:t>robes with large hoods covering their heads.&lt;/p&gt;";</w:t>
+      </w:r>
+    </w:p>
+    <w:p>
+      <w:pPr>
+        <w:ind w:firstLine="720"/>
+      </w:pPr>
+      <w:proofErr w:type="spellStart"/>
+      <w:r>
+        <w:lastRenderedPageBreak/>
+        <w:t>monkeyWindow.document.write</w:t>
+      </w:r>
+      <w:proofErr w:type="spellEnd"/>
+      <w:r>
+        <w:t>(</w:t>
+      </w:r>
+      <w:proofErr w:type="spellStart"/>
+      <w:r>
+        <w:t>windowContent</w:t>
+      </w:r>
+      <w:proofErr w:type="spellEnd"/>
+      <w:r>
+        <w:t>);</w:t>
+      </w:r>
+    </w:p>
+    <w:p>
+      <w:pPr>
+        <w:ind w:firstLine="720"/>
+      </w:pPr>
+    </w:p>
+    <w:p>
+      <w:pPr>
+        <w:pStyle w:val="Heading1"/>
+      </w:pPr>
+      <w:r>
+        <w:t>Method 2 (use assign or location):</w:t>
+      </w:r>
+    </w:p>
+    <w:p>
+      <w:pPr>
+        <w:rPr>
+          <w:sz w:val="24"/>
+        </w:rPr>
+      </w:pPr>
+      <w:r>
+        <w:tab/>
+      </w:r>
+      <w:proofErr w:type="spellStart"/>
+      <w:r>
+        <w:rPr>
+          <w:sz w:val="24"/>
+        </w:rPr>
+        <w:t>newWindow.location.assign</w:t>
+      </w:r>
+      <w:proofErr w:type="spellEnd"/>
+      <w:r>
+        <w:rPr>
+          <w:sz w:val="24"/>
+        </w:rPr>
+        <w:t>(“abc.com”);</w:t>
+      </w:r>
+    </w:p>
+    <w:p>
+      <w:pPr>
+        <w:rPr>
+          <w:sz w:val="24"/>
+        </w:rPr>
+      </w:pPr>
+      <w:r>
+        <w:rPr>
+          <w:sz w:val="24"/>
+        </w:rPr>
+        <w:tab/>
+      </w:r>
+      <w:proofErr w:type="spellStart"/>
+      <w:r>
+        <w:rPr>
+          <w:sz w:val="24"/>
+        </w:rPr>
+        <w:t>newWindow.location.href</w:t>
+      </w:r>
+      <w:proofErr w:type="spellEnd"/>
+      <w:r>
+        <w:rPr>
+          <w:sz w:val="24"/>
+        </w:rPr>
+        <w:t xml:space="preserve"> = (“abc.com”);</w:t>
+      </w:r>
+    </w:p>
+    <w:p>
+      <w:pPr>
+        <w:rPr>
+          <w:sz w:val="24"/>
+        </w:rPr>
+      </w:pPr>
+    </w:p>
+    <w:p>
+      <w:pPr>
+        <w:pStyle w:val="Heading1"/>
+        <w:spacing w:before="240"/>
+      </w:pPr>
+      <w:r>
+        <w:t>Method 3 (Use open itself (most common))</w:t>
+      </w:r>
+      <w:r>
+        <w:t>:</w:t>
+      </w:r>
+    </w:p>
+    <w:p>
+      <w:pPr>
+        <w:rPr>
+          <w:sz w:val="24"/>
+        </w:rPr>
+      </w:pPr>
+      <w:r>
+        <w:tab/>
+      </w:r>
+      <w:r>
+        <w:t xml:space="preserve">var </w:t>
+      </w:r>
+      <w:proofErr w:type="spellStart"/>
+      <w:r>
+        <w:rPr>
+          <w:sz w:val="24"/>
+        </w:rPr>
+        <w:t>newWindow</w:t>
+      </w:r>
+      <w:proofErr w:type="spellEnd"/>
+      <w:r>
+        <w:rPr>
+          <w:sz w:val="24"/>
+        </w:rPr>
+        <w:t xml:space="preserve"> = </w:t>
+      </w:r>
+      <w:proofErr w:type="spellStart"/>
+      <w:r>
+        <w:rPr>
+          <w:sz w:val="24"/>
+        </w:rPr>
+        <w:t>window.open</w:t>
+      </w:r>
+      <w:proofErr w:type="spellEnd"/>
+      <w:r>
+        <w:rPr>
+          <w:sz w:val="24"/>
+        </w:rPr>
+        <w:t>(“www.me.com”)</w:t>
+      </w:r>
+    </w:p>
+    <w:p>
+      <w:pPr>
+        <w:rPr>
+          <w:sz w:val="24"/>
+        </w:rPr>
+      </w:pPr>
+    </w:p>
+    <w:p>
+      <w:pPr>
+        <w:pStyle w:val="Heading1"/>
+      </w:pPr>
+      <w:r>
+        <w:t>Close a window:</w:t>
+      </w:r>
+    </w:p>
+    <w:p>
+      <w:pPr>
+        <w:rPr>
+          <w:sz w:val="24"/>
+        </w:rPr>
+      </w:pPr>
+      <w:r>
+        <w:tab/>
+      </w:r>
+      <w:proofErr w:type="spellStart"/>
+      <w:r>
+        <w:rPr>
+          <w:sz w:val="24"/>
+        </w:rPr>
+        <w:t>newWindow.close</w:t>
+      </w:r>
+      <w:proofErr w:type="spellEnd"/>
+      <w:r>
+        <w:rPr>
+          <w:sz w:val="24"/>
+        </w:rPr>
+        <w:t>();</w:t>
+      </w:r>
+    </w:p>
+    <w:p>
+      <w:pPr>
+        <w:rPr>
+          <w:sz w:val="24"/>
+        </w:rPr>
+      </w:pPr>
+    </w:p>
+    <w:p>
+      <w:pPr>
+        <w:pStyle w:val="Title"/>
+      </w:pPr>
+      <w:r>
+        <w:t>80. Browser Control: Controlling Window’s size &amp; Location</w:t>
+      </w:r>
+    </w:p>
+    <w:p/>
+    <w:p>
+      <w:pPr>
+        <w:rPr>
+          <w:sz w:val="24"/>
+        </w:rPr>
+      </w:pPr>
+      <w:r>
+        <w:rPr>
+          <w:sz w:val="24"/>
+        </w:rPr>
+        <w:t xml:space="preserve">We know how to </w:t>
+      </w:r>
+      <w:r>
+        <w:rPr>
+          <w:sz w:val="24"/>
+        </w:rPr>
+        <w:t xml:space="preserve">open a window, now we can also name a window with </w:t>
+      </w:r>
+    </w:p>
+    <w:p>
+      <w:pPr>
+        <w:rPr>
+          <w:sz w:val="24"/>
+        </w:rPr>
+      </w:pPr>
+      <w:proofErr w:type="spellStart"/>
+      <w:r>
+        <w:rPr>
+          <w:sz w:val="24"/>
+        </w:rPr>
+        <w:t>window.open</w:t>
+      </w:r>
+      <w:proofErr w:type="spellEnd"/>
+      <w:r>
+        <w:rPr>
+          <w:sz w:val="24"/>
+        </w:rPr>
+        <w:t>(“abc.html”,”window1”)</w:t>
+      </w:r>
+    </w:p>
+    <w:p>
+      <w:pPr>
+        <w:rPr>
+          <w:sz w:val="24"/>
+        </w:rPr>
+      </w:pPr>
+      <w:r>
+        <w:rPr>
+          <w:sz w:val="24"/>
+        </w:rPr>
+        <w:t>It is useful when we are specifying the target attribute of an anchor or form tag.</w:t>
+      </w:r>
+    </w:p>
+    <w:p>
+      <w:pPr>
+        <w:rPr>
+          <w:sz w:val="24"/>
+        </w:rPr>
+      </w:pPr>
+    </w:p>
+    <w:p>
+      <w:pPr>
+        <w:rPr>
+          <w:sz w:val="24"/>
+        </w:rPr>
+      </w:pPr>
+      <w:r>
+        <w:rPr>
+          <w:sz w:val="24"/>
+        </w:rPr>
+        <w:t>The window name is written in the target attribute of the anchor tag or a form tag as it tells where to take the user after the link has been clicked or the form has been submitted</w:t>
+      </w:r>
+    </w:p>
+    <w:p>
+      <w:pPr>
+        <w:rPr>
+          <w:sz w:val="24"/>
+        </w:rPr>
+      </w:pPr>
+    </w:p>
+    <w:p>
+      <w:pPr>
+        <w:rPr>
+          <w:sz w:val="24"/>
+        </w:rPr>
+      </w:pPr>
+      <w:r>
+        <w:rPr>
+          <w:sz w:val="24"/>
+        </w:rPr>
+        <w:lastRenderedPageBreak/>
+        <w:t xml:space="preserve">Remember that you can use </w:t>
+      </w:r>
+      <w:proofErr w:type="spellStart"/>
+      <w:r>
+        <w:rPr>
+          <w:sz w:val="24"/>
+        </w:rPr>
+        <w:t>url</w:t>
+      </w:r>
+      <w:proofErr w:type="spellEnd"/>
+      <w:r>
+        <w:rPr>
+          <w:sz w:val="24"/>
+        </w:rPr>
+        <w:t xml:space="preserve"> parameter without name parameter but not vice versa. If you do not want the </w:t>
+      </w:r>
+      <w:proofErr w:type="spellStart"/>
+      <w:r>
+        <w:rPr>
+          <w:sz w:val="24"/>
+        </w:rPr>
+        <w:t>url</w:t>
+      </w:r>
+      <w:proofErr w:type="spellEnd"/>
+      <w:r>
+        <w:rPr>
+          <w:sz w:val="24"/>
+        </w:rPr>
+        <w:t xml:space="preserve"> you can leave it empty in the case of </w:t>
+      </w:r>
+      <w:proofErr w:type="spellStart"/>
+      <w:r>
+        <w:rPr>
+          <w:sz w:val="24"/>
+        </w:rPr>
+        <w:t>window.open</w:t>
+      </w:r>
+      <w:proofErr w:type="spellEnd"/>
+      <w:r>
+        <w:rPr>
+          <w:sz w:val="24"/>
+        </w:rPr>
+        <w:t xml:space="preserve"> or </w:t>
+      </w:r>
+      <w:proofErr w:type="spellStart"/>
+      <w:r>
+        <w:rPr>
+          <w:sz w:val="24"/>
+        </w:rPr>
+        <w:t>somply</w:t>
+      </w:r>
+      <w:proofErr w:type="spellEnd"/>
+      <w:r>
+        <w:rPr>
+          <w:sz w:val="24"/>
+        </w:rPr>
+        <w:t xml:space="preserve"> use window.name</w:t>
+      </w:r>
+    </w:p>
+    <w:p>
+      <w:pPr>
+        <w:rPr>
+          <w:sz w:val="24"/>
+        </w:rPr>
+      </w:pPr>
+    </w:p>
+    <w:p>
+      <w:pPr>
+        <w:rPr>
+          <w:sz w:val="24"/>
+        </w:rPr>
+      </w:pPr>
+      <w:r>
+        <w:rPr>
+          <w:sz w:val="24"/>
+        </w:rPr>
+        <w:t xml:space="preserve">var </w:t>
+      </w:r>
+      <w:proofErr w:type="spellStart"/>
+      <w:r>
+        <w:rPr>
+          <w:sz w:val="24"/>
+        </w:rPr>
+        <w:t>monkeyWindow</w:t>
+      </w:r>
+      <w:proofErr w:type="spellEnd"/>
+      <w:r>
+        <w:rPr>
+          <w:sz w:val="24"/>
+        </w:rPr>
+        <w:t xml:space="preserve"> = </w:t>
+      </w:r>
+      <w:proofErr w:type="spellStart"/>
+      <w:r>
+        <w:rPr>
+          <w:sz w:val="24"/>
+        </w:rPr>
+        <w:t>window.open</w:t>
+      </w:r>
+      <w:proofErr w:type="spellEnd"/>
+      <w:r>
+        <w:rPr>
+          <w:sz w:val="24"/>
+        </w:rPr>
+        <w:t>("monk.html", "win1", "width=420,height=380");</w:t>
+      </w:r>
+    </w:p>
+    <w:p>
+      <w:pPr>
+        <w:rPr>
+          <w:sz w:val="24"/>
+        </w:rPr>
+      </w:pPr>
+    </w:p>
+    <w:p>
+      <w:pPr>
+        <w:rPr>
+          <w:sz w:val="24"/>
+        </w:rPr>
+      </w:pPr>
+      <w:r>
+        <w:rPr>
+          <w:sz w:val="24"/>
+        </w:rPr>
+        <w:t>T</w:t>
+      </w:r>
+      <w:r>
+        <w:rPr>
+          <w:sz w:val="24"/>
+        </w:rPr>
+        <w:t>he width and height places are interchangeable.</w:t>
+      </w:r>
+    </w:p>
+    <w:p>
+      <w:pPr>
+        <w:rPr>
+          <w:sz w:val="24"/>
+        </w:rPr>
+      </w:pPr>
+    </w:p>
+    <w:p>
+      <w:pPr>
+        <w:rPr>
+          <w:sz w:val="24"/>
+        </w:rPr>
+      </w:pPr>
+      <w:r>
+        <w:rPr>
+          <w:sz w:val="24"/>
+        </w:rPr>
+        <w:t>Now that you have also specified the dimensions you can also specify the position of the window.</w:t>
+      </w:r>
+    </w:p>
+    <w:p>
+      <w:pPr>
+        <w:rPr>
+          <w:sz w:val="24"/>
+        </w:rPr>
+      </w:pPr>
+      <w:r>
+        <w:rPr>
+          <w:sz w:val="24"/>
+        </w:rPr>
+        <w:t xml:space="preserve">var w = </w:t>
+      </w:r>
+      <w:proofErr w:type="spellStart"/>
+      <w:r>
+        <w:rPr>
+          <w:sz w:val="24"/>
+        </w:rPr>
+        <w:t>window.open</w:t>
+      </w:r>
+      <w:proofErr w:type="spellEnd"/>
+      <w:r>
+        <w:rPr>
+          <w:sz w:val="24"/>
+        </w:rPr>
+        <w:t>("", "", "width=420,height=380,left=200,top=100");</w:t>
+      </w:r>
+    </w:p>
+    <w:p>
+      <w:pPr>
+        <w:rPr>
+          <w:sz w:val="24"/>
+        </w:rPr>
+      </w:pPr>
+    </w:p>
+    <w:p>
+      <w:pPr>
+        <w:rPr>
+          <w:sz w:val="24"/>
+        </w:rPr>
+      </w:pPr>
+      <w:r>
+        <w:rPr>
+          <w:sz w:val="24"/>
+        </w:rPr>
+        <w:t>*All these values are in pixels</w:t>
+      </w:r>
+      <w:r>
+        <w:rPr>
+          <w:sz w:val="24"/>
+        </w:rPr>
+        <w:t>.</w:t>
+      </w:r>
+    </w:p>
+    <w:p>
+      <w:pPr>
+        <w:rPr>
+          <w:sz w:val="24"/>
+        </w:rPr>
+      </w:pPr>
+      <w:r>
+        <w:rPr>
+          <w:sz w:val="24"/>
+        </w:rPr>
+        <w:t>If you do not specify the size it will be a full sized window and position will be ignored</w:t>
+      </w:r>
+      <w:r>
+        <w:rPr>
+          <w:sz w:val="24"/>
+        </w:rPr>
+        <w:t>.</w:t>
+      </w:r>
+    </w:p>
+    <w:p>
+      <w:pPr>
+        <w:rPr>
+          <w:sz w:val="24"/>
+        </w:rPr>
+      </w:pPr>
+    </w:p>
+    <w:p>
+      <w:pPr>
+        <w:pStyle w:val="Title"/>
+      </w:pPr>
+      <w:r>
+        <w:t xml:space="preserve">81. </w:t>
+      </w:r>
+      <w:r>
+        <w:t>Browser Control: Testing for Pop-up blockers</w:t>
+      </w:r>
+    </w:p>
+    <w:p>
+      <w:pPr>
+        <w:rPr>
+          <w:sz w:val="24"/>
+        </w:rPr>
+      </w:pPr>
+      <w:r>
+        <w:rPr>
+          <w:sz w:val="24"/>
+        </w:rPr>
+        <w:t xml:space="preserve">function </w:t>
+      </w:r>
+      <w:proofErr w:type="spellStart"/>
+      <w:r>
+        <w:rPr>
+          <w:sz w:val="24"/>
+        </w:rPr>
+        <w:t>checkForPopBlocker</w:t>
+      </w:r>
+      <w:proofErr w:type="spellEnd"/>
+      <w:r>
+        <w:rPr>
+          <w:sz w:val="24"/>
+        </w:rPr>
+        <w:t>() {</w:t>
+      </w:r>
+    </w:p>
+    <w:p>
+      <w:pPr>
+        <w:rPr>
+          <w:sz w:val="24"/>
+        </w:rPr>
+      </w:pPr>
+      <w:r>
+        <w:rPr>
+          <w:sz w:val="24"/>
+        </w:rPr>
+        <w:t xml:space="preserve">var </w:t>
+      </w:r>
+      <w:proofErr w:type="spellStart"/>
+      <w:r>
+        <w:rPr>
+          <w:sz w:val="24"/>
+        </w:rPr>
+        <w:t>testPop</w:t>
+      </w:r>
+      <w:proofErr w:type="spellEnd"/>
+      <w:r>
+        <w:rPr>
+          <w:sz w:val="24"/>
+        </w:rPr>
+        <w:t xml:space="preserve"> = </w:t>
+      </w:r>
+      <w:proofErr w:type="spellStart"/>
+      <w:r>
+        <w:rPr>
+          <w:sz w:val="24"/>
+        </w:rPr>
+        <w:t>window.open</w:t>
+      </w:r>
+      <w:proofErr w:type="spellEnd"/>
+      <w:r>
+        <w:rPr>
+          <w:sz w:val="24"/>
+        </w:rPr>
+        <w:t>("", "","width=100,height=100");</w:t>
+      </w:r>
+    </w:p>
+    <w:p>
+      <w:pPr>
+        <w:rPr>
+          <w:sz w:val="24"/>
+        </w:rPr>
+      </w:pPr>
+      <w:r>
+        <w:rPr>
+          <w:sz w:val="24"/>
+        </w:rPr>
+        <w:t>if (</w:t>
+      </w:r>
+      <w:proofErr w:type="spellStart"/>
+      <w:r>
+        <w:rPr>
+          <w:sz w:val="24"/>
+        </w:rPr>
+        <w:t>testPop</w:t>
+      </w:r>
+      <w:proofErr w:type="spellEnd"/>
+      <w:r>
+        <w:rPr>
+          <w:sz w:val="24"/>
+        </w:rPr>
+        <w:t xml:space="preserve"> === null || </w:t>
+      </w:r>
+      <w:proofErr w:type="spellStart"/>
+      <w:r>
+        <w:rPr>
+          <w:sz w:val="24"/>
+        </w:rPr>
+        <w:t>typeof</w:t>
+      </w:r>
+      <w:proofErr w:type="spellEnd"/>
+      <w:r>
+        <w:rPr>
+          <w:sz w:val="24"/>
+        </w:rPr>
+        <w:t>(</w:t>
+      </w:r>
+      <w:proofErr w:type="spellStart"/>
+      <w:r>
+        <w:rPr>
+          <w:sz w:val="24"/>
+        </w:rPr>
+        <w:t>testPop</w:t>
+      </w:r>
+      <w:proofErr w:type="spellEnd"/>
+      <w:r>
+        <w:rPr>
+          <w:sz w:val="24"/>
+        </w:rPr>
+        <w:t xml:space="preserve"> === "undefined") {</w:t>
+      </w:r>
+    </w:p>
+    <w:p>
+      <w:pPr>
+        <w:ind w:firstLine="720"/>
+        <w:rPr>
+          <w:sz w:val="24"/>
+        </w:rPr>
+      </w:pPr>
+      <w:r>
+        <w:rPr>
+          <w:sz w:val="24"/>
+        </w:rPr>
+        <w:t>alert("Please disable your popup blocker.");</w:t>
+      </w:r>
+    </w:p>
+    <w:p>
+      <w:pPr>
+        <w:rPr>
+          <w:sz w:val="24"/>
+        </w:rPr>
+      </w:pPr>
+      <w:r>
+        <w:rPr>
+          <w:sz w:val="24"/>
+        </w:rPr>
+        <w:t>}</w:t>
+      </w:r>
+    </w:p>
+    <w:p>
+      <w:pPr>
+        <w:rPr>
+          <w:sz w:val="24"/>
+        </w:rPr>
+      </w:pPr>
+      <w:proofErr w:type="spellStart"/>
+      <w:r>
+        <w:rPr>
+          <w:sz w:val="24"/>
+        </w:rPr>
+        <w:t>testPop.close</w:t>
+      </w:r>
+      <w:proofErr w:type="spellEnd"/>
+      <w:r>
+        <w:rPr>
+          <w:sz w:val="24"/>
+        </w:rPr>
+        <w:t>();</w:t>
+      </w:r>
+    </w:p>
+    <w:p>
+      <w:pPr>
+        <w:rPr>
+          <w:sz w:val="24"/>
+        </w:rPr>
+      </w:pPr>
+      <w:r>
+        <w:rPr>
+          <w:sz w:val="24"/>
+        </w:rPr>
+        <w:t>}</w:t>
+      </w:r>
       <w:bookmarkStart w:id="1" w:name="_GoBack"/>
       <w:bookmarkEnd w:id="1"/>
     </w:p>
@@ -19979,7 +24697,7 @@
       <w:lvlText w:val="%7."/>
       <w:lvlJc w:val="left"/>
       <w:pPr>
-        <w:ind w:left="5040" w:hanging="360"/>
+        <w:ind w:left="810" w:hanging="360"/>
       </w:pPr>
     </w:lvl>
     <w:lvl w:ilvl="7">
@@ -23970,7 +28688,7 @@
 </file>
 
 <file path=customXml/itemProps2.xml><?xml version="1.0" encoding="utf-8"?>
-<ds:datastoreItem xmlns:ds="http://schemas.openxmlformats.org/officeDocument/2006/customXml" ds:itemID="{DED4023C-0D85-433B-A11E-ED4BD25DE67B}">
+<ds:datastoreItem xmlns:ds="http://schemas.openxmlformats.org/officeDocument/2006/customXml" ds:itemID="{00AF4B40-C655-42B5-A2C9-BB03ABD67210}">
   <ds:schemaRefs>
     <ds:schemaRef ds:uri="http://schemas.openxmlformats.org/officeDocument/2006/bibliography"/>
   </ds:schemaRefs>

</xml_diff>

<commit_message>
Added a firebase file and folder & an extra JS file
</commit_message>
<xml_diff>
--- a/Notes for JS.docx
+++ b/Notes for JS.docx
@@ -15832,7 +15832,7 @@
                     <pic:cNvPicPr/>
                   </pic:nvPicPr>
                   <pic:blipFill>
-                    <a:blip r:embed="rId7">
+                    <a:blip r:embed="rId9">
                       <a:extLst>
                         <a:ext uri="{28A0092B-C50C-407E-A947-70E740481C1C}">
                           <a14:useLocalDpi xmlns:a14="http://schemas.microsoft.com/office/drawing/2010/main" val="0"/>
@@ -16648,7 +16648,7 @@
           <w:sz w:val="24"/>
         </w:rPr>
       </w:pPr>
-      <w:hyperlink r:id="rId8" w:history="1">
+      <w:hyperlink r:id="rId10" w:history="1">
         <w:r>
           <w:rPr>
             <w:rStyle w:val="Hyperlink"/>
@@ -17217,7 +17217,7 @@
                     <pic:cNvPicPr/>
                   </pic:nvPicPr>
                   <pic:blipFill>
-                    <a:blip r:embed="rId9">
+                    <a:blip r:embed="rId11">
                       <a:extLst>
                         <a:ext uri="{28A0092B-C50C-407E-A947-70E740481C1C}">
                           <a14:useLocalDpi xmlns:a14="http://schemas.microsoft.com/office/drawing/2010/main" val="0"/>
@@ -22588,7 +22588,7 @@
         </w:rPr>
         <w:t xml:space="preserve">if there is no path for example we are at </w:t>
       </w:r>
-      <w:hyperlink r:id="rId10" w:history="1">
+      <w:hyperlink r:id="rId12" w:history="1">
         <w:r>
           <w:rPr>
             <w:rStyle w:val="Hyperlink"/>
@@ -22704,7 +22704,7 @@
         </w:rPr>
         <w:t xml:space="preserve"> = “</w:t>
       </w:r>
-      <w:hyperlink r:id="rId11" w:history="1">
+      <w:hyperlink r:id="rId13" w:history="1">
         <w:r>
           <w:rPr>
             <w:rStyle w:val="Hyperlink"/>
@@ -24454,6 +24454,56 @@
     </w:sectPr>
   </w:body>
 </w:document>
+</file>
+
+<file path=word/endnotes.xml><?xml version="1.0" encoding="utf-8"?>
+<w:endnotes xmlns:wpc="http://schemas.microsoft.com/office/word/2010/wordprocessingCanvas" xmlns:cx="http://schemas.microsoft.com/office/drawing/2014/chartex" xmlns:cx1="http://schemas.microsoft.com/office/drawing/2015/9/8/chartex" xmlns:cx2="http://schemas.microsoft.com/office/drawing/2015/10/21/chartex" xmlns:cx3="http://schemas.microsoft.com/office/drawing/2016/5/9/chartex" xmlns:cx4="http://schemas.microsoft.com/office/drawing/2016/5/10/chartex" xmlns:cx5="http://schemas.microsoft.com/office/drawing/2016/5/11/chartex" xmlns:cx6="http://schemas.microsoft.com/office/drawing/2016/5/12/chartex" xmlns:cx7="http://schemas.microsoft.com/office/drawing/2016/5/13/chartex" xmlns:cx8="http://schemas.microsoft.com/office/drawing/2016/5/14/chartex" xmlns:mc="http://schemas.openxmlformats.org/markup-compatibility/2006" xmlns:aink="http://schemas.microsoft.com/office/drawing/2016/ink" xmlns:am3d="http://schemas.microsoft.com/office/drawing/2017/model3d" xmlns:o="urn:schemas-microsoft-com:office:office" xmlns:r="http://schemas.openxmlformats.org/officeDocument/2006/relationships" xmlns:m="http://schemas.openxmlformats.org/officeDocument/2006/math" xmlns:v="urn:schemas-microsoft-com:vml" xmlns:wp14="http://schemas.microsoft.com/office/word/2010/wordprocessingDrawing" xmlns:wp="http://schemas.openxmlformats.org/drawingml/2006/wordprocessingDrawing" xmlns:w10="urn:schemas-microsoft-com:office:word" xmlns:w="http://schemas.openxmlformats.org/wordprocessingml/2006/main" xmlns:w14="http://schemas.microsoft.com/office/word/2010/wordml" xmlns:w15="http://schemas.microsoft.com/office/word/2012/wordml" xmlns:w16cid="http://schemas.microsoft.com/office/word/2016/wordml/cid" xmlns:w16se="http://schemas.microsoft.com/office/word/2015/wordml/symex" xmlns:wpg="http://schemas.microsoft.com/office/word/2010/wordprocessingGroup" xmlns:wpi="http://schemas.microsoft.com/office/word/2010/wordprocessingInk" xmlns:wne="http://schemas.microsoft.com/office/word/2006/wordml" xmlns:wps="http://schemas.microsoft.com/office/word/2010/wordprocessingShape" mc:Ignorable="w14 w15 w16se w16cid wp14">
+  <w:endnote w:type="separator" w:id="-1">
+    <w:p>
+      <w:pPr>
+        <w:spacing w:after="0" w:line="240" w:lineRule="auto"/>
+      </w:pPr>
+      <w:r>
+        <w:separator/>
+      </w:r>
+    </w:p>
+  </w:endnote>
+  <w:endnote w:type="continuationSeparator" w:id="0">
+    <w:p>
+      <w:pPr>
+        <w:spacing w:after="0" w:line="240" w:lineRule="auto"/>
+      </w:pPr>
+      <w:r>
+        <w:continuationSeparator/>
+      </w:r>
+    </w:p>
+  </w:endnote>
+</w:endnotes>
+</file>
+
+<file path=word/footnotes.xml><?xml version="1.0" encoding="utf-8"?>
+<w:footnotes xmlns:wpc="http://schemas.microsoft.com/office/word/2010/wordprocessingCanvas" xmlns:cx="http://schemas.microsoft.com/office/drawing/2014/chartex" xmlns:cx1="http://schemas.microsoft.com/office/drawing/2015/9/8/chartex" xmlns:cx2="http://schemas.microsoft.com/office/drawing/2015/10/21/chartex" xmlns:cx3="http://schemas.microsoft.com/office/drawing/2016/5/9/chartex" xmlns:cx4="http://schemas.microsoft.com/office/drawing/2016/5/10/chartex" xmlns:cx5="http://schemas.microsoft.com/office/drawing/2016/5/11/chartex" xmlns:cx6="http://schemas.microsoft.com/office/drawing/2016/5/12/chartex" xmlns:cx7="http://schemas.microsoft.com/office/drawing/2016/5/13/chartex" xmlns:cx8="http://schemas.microsoft.com/office/drawing/2016/5/14/chartex" xmlns:mc="http://schemas.openxmlformats.org/markup-compatibility/2006" xmlns:aink="http://schemas.microsoft.com/office/drawing/2016/ink" xmlns:am3d="http://schemas.microsoft.com/office/drawing/2017/model3d" xmlns:o="urn:schemas-microsoft-com:office:office" xmlns:r="http://schemas.openxmlformats.org/officeDocument/2006/relationships" xmlns:m="http://schemas.openxmlformats.org/officeDocument/2006/math" xmlns:v="urn:schemas-microsoft-com:vml" xmlns:wp14="http://schemas.microsoft.com/office/word/2010/wordprocessingDrawing" xmlns:wp="http://schemas.openxmlformats.org/drawingml/2006/wordprocessingDrawing" xmlns:w10="urn:schemas-microsoft-com:office:word" xmlns:w="http://schemas.openxmlformats.org/wordprocessingml/2006/main" xmlns:w14="http://schemas.microsoft.com/office/word/2010/wordml" xmlns:w15="http://schemas.microsoft.com/office/word/2012/wordml" xmlns:w16cid="http://schemas.microsoft.com/office/word/2016/wordml/cid" xmlns:w16se="http://schemas.microsoft.com/office/word/2015/wordml/symex" xmlns:wpg="http://schemas.microsoft.com/office/word/2010/wordprocessingGroup" xmlns:wpi="http://schemas.microsoft.com/office/word/2010/wordprocessingInk" xmlns:wne="http://schemas.microsoft.com/office/word/2006/wordml" xmlns:wps="http://schemas.microsoft.com/office/word/2010/wordprocessingShape" mc:Ignorable="w14 w15 w16se w16cid wp14">
+  <w:footnote w:type="separator" w:id="-1">
+    <w:p>
+      <w:pPr>
+        <w:spacing w:after="0" w:line="240" w:lineRule="auto"/>
+      </w:pPr>
+      <w:r>
+        <w:separator/>
+      </w:r>
+    </w:p>
+  </w:footnote>
+  <w:footnote w:type="continuationSeparator" w:id="0">
+    <w:p>
+      <w:pPr>
+        <w:spacing w:after="0" w:line="240" w:lineRule="auto"/>
+      </w:pPr>
+      <w:r>
+        <w:continuationSeparator/>
+      </w:r>
+    </w:p>
+  </w:footnote>
+</w:footnotes>
 </file>
 
 <file path=word/numbering.xml><?xml version="1.0" encoding="utf-8"?>
@@ -28379,6 +28429,86 @@
       <w:shd w:val="clear" w:color="auto" w:fill="E1DFDD"/>
     </w:rPr>
   </w:style>
+  <w:style w:type="paragraph" w:styleId="HTMLPreformatted">
+    <w:name w:val="HTML Preformatted"/>
+    <w:basedOn w:val="Normal"/>
+    <w:link w:val="HTMLPreformattedChar"/>
+    <w:uiPriority w:val="99"/>
+    <w:semiHidden/>
+    <w:unhideWhenUsed/>
+    <w:rsid w:val="00B80FD4"/>
+    <w:pPr>
+      <w:spacing w:after="0" w:line="240" w:lineRule="auto"/>
+    </w:pPr>
+    <w:rPr>
+      <w:rFonts w:ascii="Consolas" w:hAnsi="Consolas"/>
+      <w:sz w:val="20"/>
+      <w:szCs w:val="20"/>
+    </w:rPr>
+  </w:style>
+  <w:style w:type="character" w:customStyle="1" w:styleId="HTMLPreformattedChar">
+    <w:name w:val="HTML Preformatted Char"/>
+    <w:basedOn w:val="DefaultParagraphFont"/>
+    <w:link w:val="HTMLPreformatted"/>
+    <w:uiPriority w:val="99"/>
+    <w:semiHidden/>
+    <w:rsid w:val="00B80FD4"/>
+    <w:rPr>
+      <w:rFonts w:ascii="Consolas" w:hAnsi="Consolas"/>
+    </w:rPr>
+  </w:style>
+  <w:style w:type="paragraph" w:styleId="Header">
+    <w:name w:val="header"/>
+    <w:basedOn w:val="Normal"/>
+    <w:link w:val="HeaderChar"/>
+    <w:uiPriority w:val="99"/>
+    <w:unhideWhenUsed/>
+    <w:rsid w:val="00626B69"/>
+    <w:pPr>
+      <w:tabs>
+        <w:tab w:val="center" w:pos="4680"/>
+        <w:tab w:val="right" w:pos="9360"/>
+      </w:tabs>
+      <w:spacing w:after="0" w:line="240" w:lineRule="auto"/>
+    </w:pPr>
+  </w:style>
+  <w:style w:type="character" w:customStyle="1" w:styleId="HeaderChar">
+    <w:name w:val="Header Char"/>
+    <w:basedOn w:val="DefaultParagraphFont"/>
+    <w:link w:val="Header"/>
+    <w:uiPriority w:val="99"/>
+    <w:rsid w:val="00626B69"/>
+    <w:rPr>
+      <w:sz w:val="22"/>
+      <w:szCs w:val="22"/>
+    </w:rPr>
+  </w:style>
+  <w:style w:type="paragraph" w:styleId="Footer">
+    <w:name w:val="footer"/>
+    <w:basedOn w:val="Normal"/>
+    <w:link w:val="FooterChar"/>
+    <w:uiPriority w:val="99"/>
+    <w:unhideWhenUsed/>
+    <w:rsid w:val="00626B69"/>
+    <w:pPr>
+      <w:tabs>
+        <w:tab w:val="center" w:pos="4680"/>
+        <w:tab w:val="right" w:pos="9360"/>
+      </w:tabs>
+      <w:spacing w:after="0" w:line="240" w:lineRule="auto"/>
+    </w:pPr>
+  </w:style>
+  <w:style w:type="character" w:customStyle="1" w:styleId="FooterChar">
+    <w:name w:val="Footer Char"/>
+    <w:basedOn w:val="DefaultParagraphFont"/>
+    <w:link w:val="Footer"/>
+    <w:uiPriority w:val="99"/>
+    <w:rsid w:val="00626B69"/>
+    <w:rPr>
+      <w:sz w:val="22"/>
+      <w:szCs w:val="22"/>
+    </w:rPr>
+  </w:style>
 </w:styles>
 </file>
 
@@ -28688,7 +28818,7 @@
 </file>
 
 <file path=customXml/itemProps2.xml><?xml version="1.0" encoding="utf-8"?>
-<ds:datastoreItem xmlns:ds="http://schemas.openxmlformats.org/officeDocument/2006/customXml" ds:itemID="{00AF4B40-C655-42B5-A2C9-BB03ABD67210}">
+<ds:datastoreItem xmlns:ds="http://schemas.openxmlformats.org/officeDocument/2006/customXml" ds:itemID="{1594FA38-5A95-467F-82A7-1ECE566E1BD7}">
   <ds:schemaRefs>
     <ds:schemaRef ds:uri="http://schemas.openxmlformats.org/officeDocument/2006/bibliography"/>
   </ds:schemaRefs>

</xml_diff>

<commit_message>
added some details to existing topics (2)
</commit_message>
<xml_diff>
--- a/Notes for JS.docx
+++ b/Notes for JS.docx
@@ -18212,7 +18212,7 @@
           </mc:Choice>
           <mc:Fallback>
             <w:pict>
-              <v:shapetype w14:anchorId="06A888DF" id="_x0000_t32" coordsize="21600,21600" o:spt="32" o:oned="t" path="m,l21600,21600e" filled="f">
+              <v:shapetype w14:anchorId="278B7568" id="_x0000_t32" coordsize="21600,21600" o:spt="32" o:oned="t" path="m,l21600,21600e" filled="f">
                 <v:path arrowok="t" fillok="f" o:connecttype="none"/>
                 <o:lock v:ext="edit" shapetype="t"/>
               </v:shapetype>
@@ -18284,7 +18284,7 @@
           </mc:Choice>
           <mc:Fallback>
             <w:pict>
-              <v:shape w14:anchorId="4325F15E" id="Straight Arrow Connector 26" o:spid="_x0000_s1026" type="#_x0000_t32" style="position:absolute;margin-left:441pt;margin-top:15.85pt;width:12pt;height:20.25pt;z-index:251673600;visibility:visible;mso-wrap-style:square;mso-wrap-distance-left:9pt;mso-wrap-distance-top:0;mso-wrap-distance-right:9pt;mso-wrap-distance-bottom:0;mso-position-horizontal:absolute;mso-position-horizontal-relative:text;mso-position-vertical:absolute;mso-position-vertical-relative:text" o:gfxdata="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" strokecolor="black [3200]" strokeweight="2pt">
+              <v:shape w14:anchorId="41731546" id="Straight Arrow Connector 26" o:spid="_x0000_s1026" type="#_x0000_t32" style="position:absolute;margin-left:441pt;margin-top:15.85pt;width:12pt;height:20.25pt;z-index:251673600;visibility:visible;mso-wrap-style:square;mso-wrap-distance-left:9pt;mso-wrap-distance-top:0;mso-wrap-distance-right:9pt;mso-wrap-distance-bottom:0;mso-position-horizontal:absolute;mso-position-horizontal-relative:text;mso-position-vertical:absolute;mso-position-vertical-relative:text" o:gfxdata="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" strokecolor="black [3200]" strokeweight="2pt">
                 <v:stroke endarrow="block"/>
                 <v:shadow on="t" color="black" opacity="24903f" origin=",.5" offset="0,.55556mm"/>
               </v:shape>
@@ -18352,7 +18352,7 @@
           </mc:Choice>
           <mc:Fallback>
             <w:pict>
-              <v:shape w14:anchorId="00F879C1" id="Straight Arrow Connector 24" o:spid="_x0000_s1026" type="#_x0000_t32" style="position:absolute;margin-left:73.5pt;margin-top:16.6pt;width:12pt;height:20.25pt;z-index:251666432;visibility:visible;mso-wrap-style:square;mso-wrap-distance-left:9pt;mso-wrap-distance-top:0;mso-wrap-distance-right:9pt;mso-wrap-distance-bottom:0;mso-position-horizontal:absolute;mso-position-horizontal-relative:text;mso-position-vertical:absolute;mso-position-vertical-relative:text" o:gfxdata="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" strokecolor="black [3200]" strokeweight="2pt">
+              <v:shape w14:anchorId="0E226F0D" id="Straight Arrow Connector 24" o:spid="_x0000_s1026" type="#_x0000_t32" style="position:absolute;margin-left:73.5pt;margin-top:16.6pt;width:12pt;height:20.25pt;z-index:251666432;visibility:visible;mso-wrap-style:square;mso-wrap-distance-left:9pt;mso-wrap-distance-top:0;mso-wrap-distance-right:9pt;mso-wrap-distance-bottom:0;mso-position-horizontal:absolute;mso-position-horizontal-relative:text;mso-position-vertical:absolute;mso-position-vertical-relative:text" o:gfxdata="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" strokecolor="black [3200]" strokeweight="2pt">
                 <v:stroke endarrow="block"/>
                 <v:shadow on="t" color="black" opacity="24903f" origin=",.5" offset="0,.55556mm"/>
               </v:shape>
@@ -18420,7 +18420,7 @@
           </mc:Choice>
           <mc:Fallback>
             <w:pict>
-              <v:shape w14:anchorId="31729EBB" id="Straight Arrow Connector 22" o:spid="_x0000_s1026" type="#_x0000_t32" style="position:absolute;margin-left:376.5pt;margin-top:15.85pt;width:14.25pt;height:22.5pt;flip:x;z-index:251670528;visibility:visible;mso-wrap-style:square;mso-wrap-distance-left:9pt;mso-wrap-distance-top:0;mso-wrap-distance-right:9pt;mso-wrap-distance-bottom:0;mso-position-horizontal:absolute;mso-position-horizontal-relative:text;mso-position-vertical:absolute;mso-position-vertical-relative:text" o:gfxdata="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" strokecolor="black [3200]" strokeweight="2pt">
+              <v:shape w14:anchorId="6439FEBE" id="Straight Arrow Connector 22" o:spid="_x0000_s1026" type="#_x0000_t32" style="position:absolute;margin-left:376.5pt;margin-top:15.85pt;width:14.25pt;height:22.5pt;flip:x;z-index:251670528;visibility:visible;mso-wrap-style:square;mso-wrap-distance-left:9pt;mso-wrap-distance-top:0;mso-wrap-distance-right:9pt;mso-wrap-distance-bottom:0;mso-position-horizontal:absolute;mso-position-horizontal-relative:text;mso-position-vertical:absolute;mso-position-vertical-relative:text" o:gfxdata="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" strokecolor="black [3200]" strokeweight="2pt">
                 <v:stroke endarrow="block"/>
                 <v:shadow on="t" color="black" opacity="24903f" origin=",.5" offset="0,.55556mm"/>
               </v:shape>
@@ -18488,7 +18488,7 @@
           </mc:Choice>
           <mc:Fallback>
             <w:pict>
-              <v:shape w14:anchorId="2D72EB65" id="Straight Arrow Connector 23" o:spid="_x0000_s1026" type="#_x0000_t32" style="position:absolute;margin-left:189pt;margin-top:15.85pt;width:14.25pt;height:22.5pt;flip:x;z-index:251671552;visibility:visible;mso-wrap-style:square;mso-wrap-distance-left:9pt;mso-wrap-distance-top:0;mso-wrap-distance-right:9pt;mso-wrap-distance-bottom:0;mso-position-horizontal:absolute;mso-position-horizontal-relative:text;mso-position-vertical:absolute;mso-position-vertical-relative:text" o:gfxdata="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" strokecolor="black [3200]" strokeweight="2pt">
+              <v:shape w14:anchorId="1F4EB6BD" id="Straight Arrow Connector 23" o:spid="_x0000_s1026" type="#_x0000_t32" style="position:absolute;margin-left:189pt;margin-top:15.85pt;width:14.25pt;height:22.5pt;flip:x;z-index:251671552;visibility:visible;mso-wrap-style:square;mso-wrap-distance-left:9pt;mso-wrap-distance-top:0;mso-wrap-distance-right:9pt;mso-wrap-distance-bottom:0;mso-position-horizontal:absolute;mso-position-horizontal-relative:text;mso-position-vertical:absolute;mso-position-vertical-relative:text" o:gfxdata="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" strokecolor="black [3200]" strokeweight="2pt">
                 <v:stroke endarrow="block"/>
                 <v:shadow on="t" color="black" opacity="24903f" origin=",.5" offset="0,.55556mm"/>
               </v:shape>
@@ -18556,7 +18556,7 @@
           </mc:Choice>
           <mc:Fallback>
             <w:pict>
-              <v:shape w14:anchorId="011F16AF" id="Straight Arrow Connector 21" o:spid="_x0000_s1026" type="#_x0000_t32" style="position:absolute;margin-left:10.5pt;margin-top:14.35pt;width:14.25pt;height:22.5pt;flip:x;z-index:251669504;visibility:visible;mso-wrap-style:square;mso-wrap-distance-left:9pt;mso-wrap-distance-top:0;mso-wrap-distance-right:9pt;mso-wrap-distance-bottom:0;mso-position-horizontal:absolute;mso-position-horizontal-relative:text;mso-position-vertical:absolute;mso-position-vertical-relative:text" o:gfxdata="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" strokecolor="black [3200]" strokeweight="2pt">
+              <v:shape w14:anchorId="2A695215" id="Straight Arrow Connector 21" o:spid="_x0000_s1026" type="#_x0000_t32" style="position:absolute;margin-left:10.5pt;margin-top:14.35pt;width:14.25pt;height:22.5pt;flip:x;z-index:251669504;visibility:visible;mso-wrap-style:square;mso-wrap-distance-left:9pt;mso-wrap-distance-top:0;mso-wrap-distance-right:9pt;mso-wrap-distance-bottom:0;mso-position-horizontal:absolute;mso-position-horizontal-relative:text;mso-position-vertical:absolute;mso-position-vertical-relative:text" o:gfxdata="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" strokecolor="black [3200]" strokeweight="2pt">
                 <v:stroke endarrow="block"/>
                 <v:shadow on="t" color="black" opacity="24903f" origin=",.5" offset="0,.55556mm"/>
               </v:shape>
@@ -21162,8 +21162,6 @@
         </w:rPr>
         <w:t>Whereas this is not the case of strings, the values are actually copied and each variable is independent.</w:t>
       </w:r>
-      <w:bookmarkStart w:id="1" w:name="_GoBack"/>
-      <w:bookmarkEnd w:id="1"/>
     </w:p>
     <w:p>
       <w:pPr>
@@ -22708,6 +22706,26 @@
     </w:p>
     <w:p>
       <w:pPr>
+        <w:rPr>
+          <w:sz w:val="24"/>
+        </w:rPr>
+      </w:pPr>
+      <w:r>
+        <w:rPr>
+          <w:sz w:val="24"/>
+        </w:rPr>
+        <w:t>Basically we create a function and then we convert that function into an object by calling it within a variable.</w:t>
+      </w:r>
+    </w:p>
+    <w:p>
+      <w:pPr>
+        <w:rPr>
+          <w:sz w:val="24"/>
+        </w:rPr>
+      </w:pPr>
+    </w:p>
+    <w:p>
+      <w:pPr>
         <w:pStyle w:val="Title"/>
       </w:pPr>
       <w:r>
@@ -22780,6 +22798,7 @@
         <w:rPr>
           <w:sz w:val="24"/>
         </w:rPr>
+        <w:lastRenderedPageBreak/>
         <w:t xml:space="preserve">When a function to create an object is made it is called </w:t>
       </w:r>
       <w:r>
@@ -23162,226 +23181,240 @@
           <w:rFonts w:cstheme="minorHAnsi"/>
           <w:sz w:val="24"/>
         </w:rPr>
+        <w:t>constructorName.prototype.fees</w:t>
+      </w:r>
+      <w:proofErr w:type="spellEnd"/>
+      <w:r>
+        <w:rPr>
+          <w:rFonts w:cstheme="minorHAnsi"/>
+          <w:sz w:val="24"/>
+        </w:rPr>
+        <w:t xml:space="preserve"> = 200;</w:t>
+      </w:r>
+    </w:p>
+    <w:p>
+      <w:pPr>
+        <w:rPr>
+          <w:rFonts w:cstheme="minorHAnsi"/>
+          <w:sz w:val="24"/>
+        </w:rPr>
+      </w:pPr>
+    </w:p>
+    <w:p>
+      <w:pPr>
+        <w:rPr>
+          <w:rFonts w:cstheme="minorHAnsi"/>
+          <w:sz w:val="24"/>
+        </w:rPr>
+      </w:pPr>
+      <w:r>
+        <w:rPr>
+          <w:rFonts w:cstheme="minorHAnsi"/>
+          <w:sz w:val="24"/>
+        </w:rPr>
+        <w:t xml:space="preserve">Now if you want a particular exception or override to the prototype you simply access that object and set the property or method value yourself </w:t>
+      </w:r>
+      <w:proofErr w:type="spellStart"/>
+      <w:r>
+        <w:rPr>
+          <w:rFonts w:cstheme="minorHAnsi"/>
+          <w:sz w:val="24"/>
+        </w:rPr>
+        <w:t>eg.</w:t>
+      </w:r>
+      <w:proofErr w:type="spellEnd"/>
+    </w:p>
+    <w:p>
+      <w:pPr>
+        <w:rPr>
+          <w:rFonts w:cstheme="minorHAnsi"/>
+          <w:sz w:val="24"/>
+        </w:rPr>
+      </w:pPr>
+    </w:p>
+    <w:p>
+      <w:pPr>
+        <w:rPr>
+          <w:rFonts w:cstheme="minorHAnsi"/>
+          <w:sz w:val="24"/>
+        </w:rPr>
+      </w:pPr>
+      <w:r>
+        <w:rPr>
+          <w:rFonts w:cstheme="minorHAnsi"/>
+          <w:sz w:val="24"/>
+        </w:rPr>
+        <w:t>Student1.prototype.fees = 150;</w:t>
+      </w:r>
+    </w:p>
+    <w:p>
+      <w:pPr>
+        <w:rPr>
+          <w:rFonts w:cstheme="minorHAnsi"/>
+          <w:sz w:val="24"/>
+        </w:rPr>
+      </w:pPr>
+    </w:p>
+    <w:p>
+      <w:pPr>
+        <w:rPr>
+          <w:rFonts w:cstheme="minorHAnsi"/>
+          <w:sz w:val="24"/>
+        </w:rPr>
+      </w:pPr>
+      <w:r>
+        <w:rPr>
+          <w:rFonts w:cstheme="minorHAnsi"/>
+          <w:sz w:val="24"/>
+        </w:rPr>
+        <w:t xml:space="preserve">Now remember that the priority is always of the objects own property, </w:t>
+      </w:r>
+      <w:r>
+        <w:rPr>
+          <w:rFonts w:cstheme="minorHAnsi"/>
+          <w:sz w:val="24"/>
+        </w:rPr>
+        <w:t>prototype cannot overwrite the property of any object.</w:t>
+      </w:r>
+    </w:p>
+    <w:p>
+      <w:pPr>
+        <w:rPr>
+          <w:rFonts w:cstheme="minorHAnsi"/>
+          <w:sz w:val="24"/>
+        </w:rPr>
+      </w:pPr>
+    </w:p>
+    <w:p>
+      <w:pPr>
+        <w:rPr>
+          <w:rFonts w:cstheme="minorHAnsi"/>
+          <w:sz w:val="24"/>
+        </w:rPr>
+      </w:pPr>
+    </w:p>
+    <w:p>
+      <w:pPr>
+        <w:pStyle w:val="Title"/>
+      </w:pPr>
+      <w:r>
+        <w:t>75. Objects: Checking for properties or Methods</w:t>
+      </w:r>
+    </w:p>
+    <w:p>
+      <w:pPr>
+        <w:rPr>
+          <w:sz w:val="24"/>
+        </w:rPr>
+      </w:pPr>
+      <w:r>
+        <w:rPr>
+          <w:sz w:val="24"/>
+        </w:rPr>
+        <w:t>Now we learnt earlier about how to check for a property whether it exists or not.</w:t>
+      </w:r>
+    </w:p>
+    <w:p>
+      <w:pPr>
+        <w:rPr>
+          <w:sz w:val="24"/>
+        </w:rPr>
+      </w:pPr>
+    </w:p>
+    <w:p>
+      <w:pPr>
+        <w:rPr>
+          <w:sz w:val="24"/>
+        </w:rPr>
+      </w:pPr>
+      <w:r>
+        <w:rPr>
+          <w:sz w:val="24"/>
+        </w:rPr>
+        <w:t xml:space="preserve">var </w:t>
+      </w:r>
+      <w:proofErr w:type="spellStart"/>
+      <w:r>
+        <w:rPr>
+          <w:sz w:val="24"/>
+        </w:rPr>
+        <w:t>doesItExist</w:t>
+      </w:r>
+      <w:proofErr w:type="spellEnd"/>
+      <w:r>
+        <w:rPr>
+          <w:sz w:val="24"/>
+        </w:rPr>
+        <w:t xml:space="preserve"> = “fees” in </w:t>
+      </w:r>
+      <w:proofErr w:type="spellStart"/>
+      <w:r>
+        <w:rPr>
+          <w:sz w:val="24"/>
+        </w:rPr>
+        <w:t>myStudent</w:t>
+      </w:r>
+      <w:proofErr w:type="spellEnd"/>
+      <w:r>
+        <w:rPr>
+          <w:sz w:val="24"/>
+        </w:rPr>
+        <w:t>;</w:t>
+      </w:r>
+    </w:p>
+    <w:p>
+      <w:pPr>
+        <w:rPr>
+          <w:sz w:val="24"/>
+        </w:rPr>
+      </w:pPr>
+    </w:p>
+    <w:p>
+      <w:pPr>
+        <w:rPr>
+          <w:sz w:val="24"/>
+        </w:rPr>
+      </w:pPr>
+      <w:r>
+        <w:rPr>
+          <w:sz w:val="24"/>
+        </w:rPr>
+        <w:t>Here we actually use quotes to enclose the property name fees.</w:t>
+      </w:r>
+    </w:p>
+    <w:p>
+      <w:pPr>
+        <w:rPr>
+          <w:sz w:val="24"/>
+        </w:rPr>
+      </w:pPr>
+    </w:p>
+    <w:p>
+      <w:pPr>
+        <w:rPr>
+          <w:sz w:val="24"/>
+        </w:rPr>
+      </w:pPr>
+      <w:r>
+        <w:rPr>
+          <w:sz w:val="24"/>
+        </w:rPr>
+        <w:t>Similarly we can also check for methods.</w:t>
+      </w:r>
+    </w:p>
+    <w:p>
+      <w:pPr>
+        <w:rPr>
+          <w:sz w:val="24"/>
+        </w:rPr>
+      </w:pPr>
+    </w:p>
+    <w:p>
+      <w:pPr>
+        <w:pStyle w:val="Heading1"/>
+      </w:pPr>
+      <w:r>
         <w:lastRenderedPageBreak/>
-        <w:t>constructorName.prototype.fees</w:t>
-      </w:r>
-      <w:proofErr w:type="spellEnd"/>
-      <w:r>
-        <w:rPr>
-          <w:rFonts w:cstheme="minorHAnsi"/>
-          <w:sz w:val="24"/>
-        </w:rPr>
-        <w:t xml:space="preserve"> = 200;</w:t>
-      </w:r>
-    </w:p>
-    <w:p>
-      <w:pPr>
-        <w:rPr>
-          <w:rFonts w:cstheme="minorHAnsi"/>
-          <w:sz w:val="24"/>
-        </w:rPr>
-      </w:pPr>
-    </w:p>
-    <w:p>
-      <w:pPr>
-        <w:rPr>
-          <w:rFonts w:cstheme="minorHAnsi"/>
-          <w:sz w:val="24"/>
-        </w:rPr>
-      </w:pPr>
-      <w:r>
-        <w:rPr>
-          <w:rFonts w:cstheme="minorHAnsi"/>
-          <w:sz w:val="24"/>
-        </w:rPr>
-        <w:t xml:space="preserve">Now if you want a particular exception or override to the prototype you simply access that object and set the property or method value yourself </w:t>
-      </w:r>
-      <w:proofErr w:type="spellStart"/>
-      <w:r>
-        <w:rPr>
-          <w:rFonts w:cstheme="minorHAnsi"/>
-          <w:sz w:val="24"/>
-        </w:rPr>
-        <w:t>eg.</w:t>
-      </w:r>
-      <w:proofErr w:type="spellEnd"/>
-    </w:p>
-    <w:p>
-      <w:pPr>
-        <w:rPr>
-          <w:rFonts w:cstheme="minorHAnsi"/>
-          <w:sz w:val="24"/>
-        </w:rPr>
-      </w:pPr>
-    </w:p>
-    <w:p>
-      <w:pPr>
-        <w:rPr>
-          <w:rFonts w:cstheme="minorHAnsi"/>
-          <w:sz w:val="24"/>
-        </w:rPr>
-      </w:pPr>
-      <w:r>
-        <w:rPr>
-          <w:rFonts w:cstheme="minorHAnsi"/>
-          <w:sz w:val="24"/>
-        </w:rPr>
-        <w:t>Student1.prototype.fees = 150;</w:t>
-      </w:r>
-    </w:p>
-    <w:p>
-      <w:pPr>
-        <w:rPr>
-          <w:rFonts w:cstheme="minorHAnsi"/>
-          <w:sz w:val="24"/>
-        </w:rPr>
-      </w:pPr>
-    </w:p>
-    <w:p>
-      <w:pPr>
-        <w:rPr>
-          <w:rFonts w:cstheme="minorHAnsi"/>
-          <w:sz w:val="24"/>
-        </w:rPr>
-      </w:pPr>
-    </w:p>
-    <w:p>
-      <w:pPr>
-        <w:rPr>
-          <w:rFonts w:cstheme="minorHAnsi"/>
-          <w:sz w:val="24"/>
-        </w:rPr>
-      </w:pPr>
-    </w:p>
-    <w:p>
-      <w:pPr>
-        <w:rPr>
-          <w:rFonts w:cstheme="minorHAnsi"/>
-          <w:sz w:val="24"/>
-        </w:rPr>
-      </w:pPr>
-    </w:p>
-    <w:p>
-      <w:pPr>
-        <w:pStyle w:val="Title"/>
-      </w:pPr>
-      <w:r>
-        <w:t>75. Objects: Checking for properties or Methods</w:t>
-      </w:r>
-    </w:p>
-    <w:p>
-      <w:pPr>
-        <w:rPr>
-          <w:sz w:val="24"/>
-        </w:rPr>
-      </w:pPr>
-      <w:r>
-        <w:rPr>
-          <w:sz w:val="24"/>
-        </w:rPr>
-        <w:t>Now we learnt earlier about how to check for a property whether it exists or not.</w:t>
-      </w:r>
-    </w:p>
-    <w:p>
-      <w:pPr>
-        <w:rPr>
-          <w:sz w:val="24"/>
-        </w:rPr>
-      </w:pPr>
-    </w:p>
-    <w:p>
-      <w:pPr>
-        <w:rPr>
-          <w:sz w:val="24"/>
-        </w:rPr>
-      </w:pPr>
-      <w:r>
-        <w:rPr>
-          <w:sz w:val="24"/>
-        </w:rPr>
-        <w:t xml:space="preserve">var </w:t>
-      </w:r>
-      <w:proofErr w:type="spellStart"/>
-      <w:r>
-        <w:rPr>
-          <w:sz w:val="24"/>
-        </w:rPr>
-        <w:t>doesItExist</w:t>
-      </w:r>
-      <w:proofErr w:type="spellEnd"/>
-      <w:r>
-        <w:rPr>
-          <w:sz w:val="24"/>
-        </w:rPr>
-        <w:t xml:space="preserve"> = “fees” in </w:t>
-      </w:r>
-      <w:proofErr w:type="spellStart"/>
-      <w:r>
-        <w:rPr>
-          <w:sz w:val="24"/>
-        </w:rPr>
-        <w:t>myStudent</w:t>
-      </w:r>
-      <w:proofErr w:type="spellEnd"/>
-      <w:r>
-        <w:rPr>
-          <w:sz w:val="24"/>
-        </w:rPr>
-        <w:t>;</w:t>
-      </w:r>
-    </w:p>
-    <w:p>
-      <w:pPr>
-        <w:rPr>
-          <w:sz w:val="24"/>
-        </w:rPr>
-      </w:pPr>
-    </w:p>
-    <w:p>
-      <w:pPr>
-        <w:rPr>
-          <w:sz w:val="24"/>
-        </w:rPr>
-      </w:pPr>
-      <w:r>
-        <w:rPr>
-          <w:sz w:val="24"/>
-        </w:rPr>
-        <w:t>Here we actually use quotes to enclose the property name fees.</w:t>
-      </w:r>
-    </w:p>
-    <w:p>
-      <w:pPr>
-        <w:rPr>
-          <w:sz w:val="24"/>
-        </w:rPr>
-      </w:pPr>
-    </w:p>
-    <w:p>
-      <w:pPr>
-        <w:rPr>
-          <w:sz w:val="24"/>
-        </w:rPr>
-      </w:pPr>
-      <w:r>
-        <w:rPr>
-          <w:sz w:val="24"/>
-        </w:rPr>
-        <w:t>Similarly we can also check for methods.</w:t>
-      </w:r>
-    </w:p>
-    <w:p>
-      <w:pPr>
-        <w:rPr>
-          <w:sz w:val="24"/>
-        </w:rPr>
-      </w:pPr>
-    </w:p>
-    <w:p>
-      <w:pPr>
-        <w:pStyle w:val="Heading1"/>
-      </w:pPr>
-      <w:r>
         <w:t>Creating a list of all properties and methods:</w:t>
       </w:r>
     </w:p>
@@ -23459,7 +23492,6 @@
         <w:rPr>
           <w:sz w:val="24"/>
         </w:rPr>
-        <w:lastRenderedPageBreak/>
         <w:tab/>
       </w:r>
       <w:r>
@@ -23839,7 +23871,6 @@
         <w:pStyle w:val="Title"/>
       </w:pPr>
       <w:r>
-        <w:lastRenderedPageBreak/>
         <w:t xml:space="preserve">76. Browser Control: getting &amp; setting </w:t>
       </w:r>
       <w:proofErr w:type="spellStart"/>
@@ -24253,7 +24284,6 @@
         <w:rPr>
           <w:sz w:val="24"/>
         </w:rPr>
-        <w:lastRenderedPageBreak/>
         <w:t>You can omit window though (it still runs fine, just like we can omit window in alert or prompt)</w:t>
       </w:r>
       <w:r>
@@ -24492,7 +24522,19 @@
         <w:rPr>
           <w:sz w:val="24"/>
         </w:rPr>
-        <w:t>(true);                             [reloads page from server]</w:t>
+        <w:t>(true);                             [reloads page from server</w:t>
+      </w:r>
+      <w:r>
+        <w:rPr>
+          <w:sz w:val="24"/>
+        </w:rPr>
+        <w:t xml:space="preserve"> (hard reload )</w:t>
+      </w:r>
+      <w:r>
+        <w:rPr>
+          <w:sz w:val="24"/>
+        </w:rPr>
+        <w:t>]</w:t>
       </w:r>
     </w:p>
     <w:p>
@@ -24687,6 +24729,7 @@
         <w:rPr>
           <w:sz w:val="24"/>
         </w:rPr>
+        <w:lastRenderedPageBreak/>
         <w:t>allow you to specify whether the browser reloads from the server or the cache.</w:t>
       </w:r>
     </w:p>
@@ -24700,7 +24743,6 @@
         <w:rPr>
           <w:sz w:val="24"/>
         </w:rPr>
-        <w:lastRenderedPageBreak/>
         <w:t>document.URL = document.URL doesn't work.</w:t>
       </w:r>
     </w:p>
@@ -24722,7 +24764,7 @@
         <w:t xml:space="preserve">8. </w:t>
       </w:r>
       <w:r>
-        <w:t>Browser Control: Forward &amp; Reverse</w:t>
+        <w:t>Browsing the History</w:t>
       </w:r>
     </w:p>
     <w:p>
@@ -25005,6 +25047,36 @@
     <w:p>
       <w:pPr>
         <w:rPr>
+          <w:rFonts w:ascii="Consolas" w:hAnsi="Consolas"/>
+          <w:sz w:val="24"/>
+        </w:rPr>
+      </w:pPr>
+      <w:r>
+        <w:rPr>
+          <w:sz w:val="24"/>
+        </w:rPr>
+        <w:lastRenderedPageBreak/>
+        <w:tab/>
+      </w:r>
+      <w:r>
+        <w:rPr>
+          <w:rFonts w:ascii="Consolas" w:hAnsi="Consolas"/>
+          <w:sz w:val="24"/>
+        </w:rPr>
+        <w:t>open(“path of window”, “name of window”, “properties (width=100px,height=..)”);</w:t>
+      </w:r>
+    </w:p>
+    <w:p>
+      <w:pPr>
+        <w:rPr>
+          <w:rFonts w:ascii="Consolas" w:hAnsi="Consolas"/>
+          <w:sz w:val="24"/>
+        </w:rPr>
+      </w:pPr>
+    </w:p>
+    <w:p>
+      <w:pPr>
+        <w:rPr>
           <w:sz w:val="24"/>
         </w:rPr>
       </w:pPr>
@@ -25039,6 +25111,46 @@
         <w:rPr>
           <w:sz w:val="24"/>
         </w:rPr>
+        <w:t>Here the actual question is ‘If we want a new window or tab then why open it in a variable and not without a variable?’.</w:t>
+      </w:r>
+    </w:p>
+    <w:p>
+      <w:pPr>
+        <w:rPr>
+          <w:sz w:val="24"/>
+        </w:rPr>
+      </w:pPr>
+    </w:p>
+    <w:p>
+      <w:pPr>
+        <w:rPr>
+          <w:sz w:val="24"/>
+        </w:rPr>
+      </w:pPr>
+      <w:r>
+        <w:rPr>
+          <w:sz w:val="24"/>
+        </w:rPr>
+        <w:t>Well if you do not reference the new window to a variable, we cannot edit it or control it or even close it.</w:t>
+      </w:r>
+    </w:p>
+    <w:p>
+      <w:pPr>
+        <w:rPr>
+          <w:sz w:val="24"/>
+        </w:rPr>
+      </w:pPr>
+    </w:p>
+    <w:p>
+      <w:pPr>
+        <w:rPr>
+          <w:sz w:val="24"/>
+        </w:rPr>
+      </w:pPr>
+      <w:r>
+        <w:rPr>
+          <w:sz w:val="24"/>
+        </w:rPr>
         <w:t>Now that you have a new window, the next step is to fill it with content.</w:t>
       </w:r>
     </w:p>
@@ -25067,117 +25179,216 @@
     </w:p>
     <w:p/>
     <w:p>
+      <w:pPr>
+        <w:rPr>
+          <w:sz w:val="24"/>
+        </w:rPr>
+      </w:pPr>
       <w:r>
         <w:tab/>
+      </w:r>
+      <w:r>
+        <w:rPr>
+          <w:sz w:val="24"/>
+        </w:rPr>
         <w:t xml:space="preserve">var </w:t>
       </w:r>
       <w:proofErr w:type="spellStart"/>
       <w:r>
+        <w:rPr>
+          <w:sz w:val="24"/>
+        </w:rPr>
         <w:t>monkeyWindow</w:t>
       </w:r>
       <w:proofErr w:type="spellEnd"/>
       <w:r>
+        <w:rPr>
+          <w:sz w:val="24"/>
+        </w:rPr>
         <w:t xml:space="preserve"> = </w:t>
       </w:r>
       <w:proofErr w:type="spellStart"/>
       <w:r>
+        <w:rPr>
+          <w:sz w:val="24"/>
+        </w:rPr>
         <w:t>window.open</w:t>
       </w:r>
       <w:proofErr w:type="spellEnd"/>
       <w:r>
+        <w:rPr>
+          <w:sz w:val="24"/>
+        </w:rPr>
         <w:t>();</w:t>
       </w:r>
     </w:p>
     <w:p>
       <w:pPr>
         <w:ind w:left="720"/>
-      </w:pPr>
-      <w:r>
+        <w:rPr>
+          <w:sz w:val="24"/>
+        </w:rPr>
+      </w:pPr>
+      <w:r>
+        <w:rPr>
+          <w:sz w:val="24"/>
+        </w:rPr>
         <w:t xml:space="preserve">var </w:t>
       </w:r>
       <w:proofErr w:type="spellStart"/>
       <w:r>
+        <w:rPr>
+          <w:sz w:val="24"/>
+        </w:rPr>
         <w:t>windowContent</w:t>
       </w:r>
       <w:proofErr w:type="spellEnd"/>
       <w:r>
+        <w:rPr>
+          <w:sz w:val="24"/>
+        </w:rPr>
         <w:t xml:space="preserve"> = "&lt;h1&gt;Capuchin monkey&lt;/h1&gt;&lt;</w:t>
       </w:r>
       <w:proofErr w:type="spellStart"/>
       <w:r>
+        <w:rPr>
+          <w:sz w:val="24"/>
+        </w:rPr>
         <w:t>img</w:t>
       </w:r>
       <w:proofErr w:type="spellEnd"/>
       <w:r>
+        <w:rPr>
+          <w:sz w:val="24"/>
+        </w:rPr>
         <w:t xml:space="preserve"> </w:t>
       </w:r>
       <w:proofErr w:type="spellStart"/>
       <w:r>
+        <w:rPr>
+          <w:sz w:val="24"/>
+        </w:rPr>
         <w:t>src</w:t>
       </w:r>
       <w:proofErr w:type="spellEnd"/>
       <w:r>
+        <w:rPr>
+          <w:sz w:val="24"/>
+        </w:rPr>
         <w:t>= 'monkey.jpg'&gt;&lt;p&gt;The word</w:t>
       </w:r>
     </w:p>
     <w:p>
       <w:pPr>
         <w:ind w:left="720" w:firstLine="720"/>
-      </w:pPr>
-      <w:r>
+        <w:rPr>
+          <w:sz w:val="24"/>
+        </w:rPr>
+      </w:pPr>
+      <w:r>
+        <w:rPr>
+          <w:sz w:val="24"/>
+        </w:rPr>
         <w:t>capuchin derives from a</w:t>
       </w:r>
     </w:p>
     <w:p>
       <w:pPr>
         <w:ind w:left="720" w:firstLine="720"/>
-      </w:pPr>
-      <w:r>
+        <w:rPr>
+          <w:sz w:val="24"/>
+        </w:rPr>
+      </w:pPr>
+      <w:r>
+        <w:rPr>
+          <w:sz w:val="24"/>
+        </w:rPr>
         <w:t>group of friars&lt;</w:t>
       </w:r>
       <w:proofErr w:type="spellStart"/>
       <w:r>
+        <w:rPr>
+          <w:sz w:val="24"/>
+        </w:rPr>
         <w:t>br</w:t>
       </w:r>
       <w:proofErr w:type="spellEnd"/>
       <w:r>
-        <w:t>&gt;named the Order of Friars Minor Capuchin who wear&lt;</w:t>
-      </w:r>
-      <w:proofErr w:type="spellStart"/>
-      <w:r>
+        <w:rPr>
+          <w:sz w:val="24"/>
+        </w:rPr>
+        <w:t>&gt;na</w:t>
+      </w:r>
+      <w:bookmarkStart w:id="1" w:name="_GoBack"/>
+      <w:bookmarkEnd w:id="1"/>
+      <w:r>
+        <w:rPr>
+          <w:sz w:val="24"/>
+        </w:rPr>
+        <w:t>med the Order of Friars Minor Capuchin who wear&lt;</w:t>
+      </w:r>
+      <w:proofErr w:type="spellStart"/>
+      <w:r>
+        <w:rPr>
+          <w:sz w:val="24"/>
+        </w:rPr>
         <w:t>br</w:t>
       </w:r>
       <w:proofErr w:type="spellEnd"/>
       <w:r>
+        <w:rPr>
+          <w:sz w:val="24"/>
+        </w:rPr>
         <w:t>&gt;brown</w:t>
       </w:r>
     </w:p>
     <w:p>
       <w:pPr>
         <w:ind w:left="720" w:firstLine="720"/>
-      </w:pPr>
-      <w:r>
+        <w:rPr>
+          <w:sz w:val="24"/>
+        </w:rPr>
+      </w:pPr>
+      <w:r>
+        <w:rPr>
+          <w:sz w:val="24"/>
+        </w:rPr>
         <w:t>robes with large hoods covering their heads.&lt;/p&gt;";</w:t>
       </w:r>
     </w:p>
     <w:p>
       <w:pPr>
         <w:ind w:firstLine="720"/>
-      </w:pPr>
-      <w:proofErr w:type="spellStart"/>
-      <w:r>
+        <w:rPr>
+          <w:sz w:val="24"/>
+        </w:rPr>
+      </w:pPr>
+      <w:proofErr w:type="spellStart"/>
+      <w:r>
+        <w:rPr>
+          <w:sz w:val="24"/>
+        </w:rPr>
         <w:t>monkeyWindow.document.write</w:t>
       </w:r>
       <w:proofErr w:type="spellEnd"/>
       <w:r>
+        <w:rPr>
+          <w:sz w:val="24"/>
+        </w:rPr>
         <w:t>(</w:t>
       </w:r>
       <w:proofErr w:type="spellStart"/>
       <w:r>
+        <w:rPr>
+          <w:sz w:val="24"/>
+        </w:rPr>
         <w:t>windowContent</w:t>
       </w:r>
       <w:proofErr w:type="spellEnd"/>
       <w:r>
+        <w:rPr>
+          <w:sz w:val="24"/>
+        </w:rPr>
         <w:t>);</w:t>
       </w:r>
     </w:p>
@@ -25191,6 +25402,7 @@
         <w:pStyle w:val="Heading1"/>
       </w:pPr>
       <w:r>
+        <w:lastRenderedPageBreak/>
         <w:t>Method 2 (use assign or location):</w:t>
       </w:r>
     </w:p>
@@ -25356,7 +25568,6 @@
         <w:pStyle w:val="Title"/>
       </w:pPr>
       <w:r>
-        <w:lastRenderedPageBreak/>
         <w:t>80. Browser Control: Controlling Window’s size &amp; Location</w:t>
       </w:r>
     </w:p>
@@ -25688,7 +25899,6 @@
         <w:pStyle w:val="Title"/>
       </w:pPr>
       <w:r>
-        <w:lastRenderedPageBreak/>
         <w:t xml:space="preserve">81. </w:t>
       </w:r>
       <w:r>
@@ -30251,7 +30461,7 @@
 </file>
 
 <file path=customXml/itemProps2.xml><?xml version="1.0" encoding="utf-8"?>
-<ds:datastoreItem xmlns:ds="http://schemas.openxmlformats.org/officeDocument/2006/customXml" ds:itemID="{7594AED5-9A94-4ED6-B73B-D75666F56DE5}">
+<ds:datastoreItem xmlns:ds="http://schemas.openxmlformats.org/officeDocument/2006/customXml" ds:itemID="{5F47F7CA-B3F2-46BB-870A-3C9865BA4B06}">
   <ds:schemaRefs>
     <ds:schemaRef ds:uri="http://schemas.openxmlformats.org/officeDocument/2006/bibliography"/>
   </ds:schemaRefs>

</xml_diff>

<commit_message>
added a looping through object topic
</commit_message>
<xml_diff>
--- a/Notes for JS.docx
+++ b/Notes for JS.docx
@@ -18212,7 +18212,7 @@
           </mc:Choice>
           <mc:Fallback>
             <w:pict>
-              <v:shapetype w14:anchorId="584E3863" id="_x0000_t32" coordsize="21600,21600" o:spt="32" o:oned="t" path="m,l21600,21600e" filled="f">
+              <v:shapetype w14:anchorId="790D6F54" id="_x0000_t32" coordsize="21600,21600" o:spt="32" o:oned="t" path="m,l21600,21600e" filled="f">
                 <v:path arrowok="t" fillok="f" o:connecttype="none"/>
                 <o:lock v:ext="edit" shapetype="t"/>
               </v:shapetype>
@@ -18284,7 +18284,7 @@
           </mc:Choice>
           <mc:Fallback>
             <w:pict>
-              <v:shape w14:anchorId="7EE235B1" id="Straight Arrow Connector 26" o:spid="_x0000_s1026" type="#_x0000_t32" style="position:absolute;margin-left:441pt;margin-top:15.85pt;width:12pt;height:20.25pt;z-index:251673600;visibility:visible;mso-wrap-style:square;mso-wrap-distance-left:9pt;mso-wrap-distance-top:0;mso-wrap-distance-right:9pt;mso-wrap-distance-bottom:0;mso-position-horizontal:absolute;mso-position-horizontal-relative:text;mso-position-vertical:absolute;mso-position-vertical-relative:text" o:gfxdata="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" strokecolor="black [3200]" strokeweight="2pt">
+              <v:shape w14:anchorId="63906CCF" id="Straight Arrow Connector 26" o:spid="_x0000_s1026" type="#_x0000_t32" style="position:absolute;margin-left:441pt;margin-top:15.85pt;width:12pt;height:20.25pt;z-index:251673600;visibility:visible;mso-wrap-style:square;mso-wrap-distance-left:9pt;mso-wrap-distance-top:0;mso-wrap-distance-right:9pt;mso-wrap-distance-bottom:0;mso-position-horizontal:absolute;mso-position-horizontal-relative:text;mso-position-vertical:absolute;mso-position-vertical-relative:text" o:gfxdata="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" strokecolor="black [3200]" strokeweight="2pt">
                 <v:stroke endarrow="block"/>
                 <v:shadow on="t" color="black" opacity="24903f" origin=",.5" offset="0,.55556mm"/>
               </v:shape>
@@ -18352,7 +18352,7 @@
           </mc:Choice>
           <mc:Fallback>
             <w:pict>
-              <v:shape w14:anchorId="1AAB2E0B" id="Straight Arrow Connector 24" o:spid="_x0000_s1026" type="#_x0000_t32" style="position:absolute;margin-left:73.5pt;margin-top:16.6pt;width:12pt;height:20.25pt;z-index:251666432;visibility:visible;mso-wrap-style:square;mso-wrap-distance-left:9pt;mso-wrap-distance-top:0;mso-wrap-distance-right:9pt;mso-wrap-distance-bottom:0;mso-position-horizontal:absolute;mso-position-horizontal-relative:text;mso-position-vertical:absolute;mso-position-vertical-relative:text" o:gfxdata="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" strokecolor="black [3200]" strokeweight="2pt">
+              <v:shape w14:anchorId="12902F1C" id="Straight Arrow Connector 24" o:spid="_x0000_s1026" type="#_x0000_t32" style="position:absolute;margin-left:73.5pt;margin-top:16.6pt;width:12pt;height:20.25pt;z-index:251666432;visibility:visible;mso-wrap-style:square;mso-wrap-distance-left:9pt;mso-wrap-distance-top:0;mso-wrap-distance-right:9pt;mso-wrap-distance-bottom:0;mso-position-horizontal:absolute;mso-position-horizontal-relative:text;mso-position-vertical:absolute;mso-position-vertical-relative:text" o:gfxdata="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" strokecolor="black [3200]" strokeweight="2pt">
                 <v:stroke endarrow="block"/>
                 <v:shadow on="t" color="black" opacity="24903f" origin=",.5" offset="0,.55556mm"/>
               </v:shape>
@@ -18420,7 +18420,7 @@
           </mc:Choice>
           <mc:Fallback>
             <w:pict>
-              <v:shape w14:anchorId="0B9B1DBC" id="Straight Arrow Connector 22" o:spid="_x0000_s1026" type="#_x0000_t32" style="position:absolute;margin-left:376.5pt;margin-top:15.85pt;width:14.25pt;height:22.5pt;flip:x;z-index:251670528;visibility:visible;mso-wrap-style:square;mso-wrap-distance-left:9pt;mso-wrap-distance-top:0;mso-wrap-distance-right:9pt;mso-wrap-distance-bottom:0;mso-position-horizontal:absolute;mso-position-horizontal-relative:text;mso-position-vertical:absolute;mso-position-vertical-relative:text" o:gfxdata="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" strokecolor="black [3200]" strokeweight="2pt">
+              <v:shape w14:anchorId="69C65D21" id="Straight Arrow Connector 22" o:spid="_x0000_s1026" type="#_x0000_t32" style="position:absolute;margin-left:376.5pt;margin-top:15.85pt;width:14.25pt;height:22.5pt;flip:x;z-index:251670528;visibility:visible;mso-wrap-style:square;mso-wrap-distance-left:9pt;mso-wrap-distance-top:0;mso-wrap-distance-right:9pt;mso-wrap-distance-bottom:0;mso-position-horizontal:absolute;mso-position-horizontal-relative:text;mso-position-vertical:absolute;mso-position-vertical-relative:text" o:gfxdata="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" strokecolor="black [3200]" strokeweight="2pt">
                 <v:stroke endarrow="block"/>
                 <v:shadow on="t" color="black" opacity="24903f" origin=",.5" offset="0,.55556mm"/>
               </v:shape>
@@ -18488,7 +18488,7 @@
           </mc:Choice>
           <mc:Fallback>
             <w:pict>
-              <v:shape w14:anchorId="52BCD53F" id="Straight Arrow Connector 23" o:spid="_x0000_s1026" type="#_x0000_t32" style="position:absolute;margin-left:189pt;margin-top:15.85pt;width:14.25pt;height:22.5pt;flip:x;z-index:251671552;visibility:visible;mso-wrap-style:square;mso-wrap-distance-left:9pt;mso-wrap-distance-top:0;mso-wrap-distance-right:9pt;mso-wrap-distance-bottom:0;mso-position-horizontal:absolute;mso-position-horizontal-relative:text;mso-position-vertical:absolute;mso-position-vertical-relative:text" o:gfxdata="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" strokecolor="black [3200]" strokeweight="2pt">
+              <v:shape w14:anchorId="0C55E51C" id="Straight Arrow Connector 23" o:spid="_x0000_s1026" type="#_x0000_t32" style="position:absolute;margin-left:189pt;margin-top:15.85pt;width:14.25pt;height:22.5pt;flip:x;z-index:251671552;visibility:visible;mso-wrap-style:square;mso-wrap-distance-left:9pt;mso-wrap-distance-top:0;mso-wrap-distance-right:9pt;mso-wrap-distance-bottom:0;mso-position-horizontal:absolute;mso-position-horizontal-relative:text;mso-position-vertical:absolute;mso-position-vertical-relative:text" o:gfxdata="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" strokecolor="black [3200]" strokeweight="2pt">
                 <v:stroke endarrow="block"/>
                 <v:shadow on="t" color="black" opacity="24903f" origin=",.5" offset="0,.55556mm"/>
               </v:shape>
@@ -18556,7 +18556,7 @@
           </mc:Choice>
           <mc:Fallback>
             <w:pict>
-              <v:shape w14:anchorId="489FAA69" id="Straight Arrow Connector 21" o:spid="_x0000_s1026" type="#_x0000_t32" style="position:absolute;margin-left:10.5pt;margin-top:14.35pt;width:14.25pt;height:22.5pt;flip:x;z-index:251669504;visibility:visible;mso-wrap-style:square;mso-wrap-distance-left:9pt;mso-wrap-distance-top:0;mso-wrap-distance-right:9pt;mso-wrap-distance-bottom:0;mso-position-horizontal:absolute;mso-position-horizontal-relative:text;mso-position-vertical:absolute;mso-position-vertical-relative:text" o:gfxdata="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" strokecolor="black [3200]" strokeweight="2pt">
+              <v:shape w14:anchorId="612AB7AA" id="Straight Arrow Connector 21" o:spid="_x0000_s1026" type="#_x0000_t32" style="position:absolute;margin-left:10.5pt;margin-top:14.35pt;width:14.25pt;height:22.5pt;flip:x;z-index:251669504;visibility:visible;mso-wrap-style:square;mso-wrap-distance-left:9pt;mso-wrap-distance-top:0;mso-wrap-distance-right:9pt;mso-wrap-distance-bottom:0;mso-position-horizontal:absolute;mso-position-horizontal-relative:text;mso-position-vertical:absolute;mso-position-vertical-relative:text" o:gfxdata="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" strokecolor="black [3200]" strokeweight="2pt">
                 <v:stroke endarrow="block"/>
                 <v:shadow on="t" color="black" opacity="24903f" origin=",.5" offset="0,.55556mm"/>
               </v:shape>
@@ -26129,7 +26129,7 @@
       </w:pPr>
       <w:r>
         <w:lastRenderedPageBreak/>
-        <w:t>82. Looping Through Objects</w:t>
+        <w:t>Looping Through Objects</w:t>
       </w:r>
     </w:p>
     <w:p/>
@@ -26141,20 +26141,869 @@
         <w:t>Before ES 6:</w:t>
       </w:r>
     </w:p>
+    <w:p>
+      <w:pPr>
+        <w:rPr>
+          <w:sz w:val="24"/>
+        </w:rPr>
+      </w:pPr>
+      <w:r>
+        <w:rPr>
+          <w:sz w:val="24"/>
+        </w:rPr>
+        <w:t>for (var property in object) {</w:t>
+      </w:r>
+    </w:p>
+    <w:p>
+      <w:pPr>
+        <w:ind w:firstLine="720"/>
+        <w:rPr>
+          <w:sz w:val="24"/>
+        </w:rPr>
+      </w:pPr>
+      <w:r>
+        <w:rPr>
+          <w:sz w:val="24"/>
+        </w:rPr>
+        <w:t>I</w:t>
+      </w:r>
+      <w:r>
+        <w:rPr>
+          <w:sz w:val="24"/>
+        </w:rPr>
+        <w:t>f (</w:t>
+      </w:r>
+      <w:proofErr w:type="spellStart"/>
+      <w:r>
+        <w:rPr>
+          <w:sz w:val="24"/>
+        </w:rPr>
+        <w:t>object.hasOwnProperty</w:t>
+      </w:r>
+      <w:proofErr w:type="spellEnd"/>
+      <w:r>
+        <w:rPr>
+          <w:sz w:val="24"/>
+        </w:rPr>
+        <w:t>(property)) {</w:t>
+      </w:r>
+    </w:p>
+    <w:p>
+      <w:pPr>
+        <w:rPr>
+          <w:sz w:val="24"/>
+        </w:rPr>
+      </w:pPr>
+      <w:r>
+        <w:rPr>
+          <w:sz w:val="24"/>
+        </w:rPr>
+        <w:t xml:space="preserve">    </w:t>
+      </w:r>
+      <w:r>
+        <w:rPr>
+          <w:sz w:val="24"/>
+        </w:rPr>
+        <w:tab/>
+      </w:r>
+      <w:r>
+        <w:rPr>
+          <w:sz w:val="24"/>
+        </w:rPr>
+        <w:tab/>
+      </w:r>
+      <w:r>
+        <w:rPr>
+          <w:sz w:val="24"/>
+        </w:rPr>
+        <w:t>// Do things here</w:t>
+      </w:r>
+    </w:p>
+    <w:p>
+      <w:pPr>
+        <w:ind w:firstLine="720"/>
+        <w:rPr>
+          <w:sz w:val="24"/>
+        </w:rPr>
+      </w:pPr>
+      <w:r>
+        <w:rPr>
+          <w:sz w:val="24"/>
+        </w:rPr>
+        <w:t>}</w:t>
+      </w:r>
+    </w:p>
+    <w:p>
+      <w:pPr>
+        <w:rPr>
+          <w:sz w:val="24"/>
+        </w:rPr>
+      </w:pPr>
+      <w:r>
+        <w:rPr>
+          <w:sz w:val="24"/>
+        </w:rPr>
+        <w:t>}</w:t>
+      </w:r>
+    </w:p>
     <w:p/>
-    <w:p/>
     <w:p>
       <w:pPr>
         <w:pStyle w:val="Heading1"/>
       </w:pPr>
       <w:r>
-        <w:t>With</w:t>
+        <w:t>With ES 6:</w:t>
+      </w:r>
+    </w:p>
+    <w:p>
+      <w:pPr>
+        <w:ind w:firstLine="720"/>
+        <w:rPr>
+          <w:sz w:val="24"/>
+        </w:rPr>
+      </w:pPr>
+      <w:r>
+        <w:rPr>
+          <w:sz w:val="24"/>
+        </w:rPr>
+        <w:t xml:space="preserve">Now with </w:t>
+      </w:r>
+      <w:proofErr w:type="spellStart"/>
+      <w:r>
+        <w:rPr>
+          <w:sz w:val="24"/>
+        </w:rPr>
+        <w:t>EcmaScript</w:t>
+      </w:r>
+      <w:proofErr w:type="spellEnd"/>
+      <w:r>
+        <w:rPr>
+          <w:sz w:val="24"/>
+        </w:rPr>
+        <w:t xml:space="preserve"> 6 we don’t have to use the </w:t>
+      </w:r>
+      <w:r>
+        <w:rPr>
+          <w:rFonts w:ascii="Consolas" w:hAnsi="Consolas"/>
+          <w:sz w:val="24"/>
+        </w:rPr>
+        <w:t>for in</w:t>
+      </w:r>
+      <w:r>
+        <w:rPr>
+          <w:sz w:val="24"/>
+        </w:rPr>
+        <w:t xml:space="preserve"> method.</w:t>
+      </w:r>
+    </w:p>
+    <w:p>
+      <w:pPr>
+        <w:rPr>
+          <w:sz w:val="24"/>
+        </w:rPr>
+      </w:pPr>
+      <w:r>
+        <w:rPr>
+          <w:sz w:val="24"/>
+        </w:rPr>
+        <w:t>Instead we now first convert the object into an array and then loop through it.</w:t>
+      </w:r>
+    </w:p>
+    <w:p>
+      <w:pPr>
+        <w:rPr>
+          <w:sz w:val="24"/>
+        </w:rPr>
+      </w:pPr>
+    </w:p>
+    <w:p>
+      <w:pPr>
+        <w:pStyle w:val="Heading2"/>
+      </w:pPr>
+      <w:r>
+        <w:t>Method 1 (</w:t>
+      </w:r>
+      <w:proofErr w:type="spellStart"/>
+      <w:r>
+        <w:t>Object.keys</w:t>
+      </w:r>
+      <w:proofErr w:type="spellEnd"/>
+      <w:r>
+        <w:t>)</w:t>
+      </w:r>
+    </w:p>
+    <w:p>
+      <w:pPr>
+        <w:rPr>
+          <w:sz w:val="24"/>
+        </w:rPr>
+      </w:pPr>
+      <w:r>
+        <w:tab/>
+      </w:r>
+      <w:r>
+        <w:rPr>
+          <w:sz w:val="24"/>
+        </w:rPr>
+        <w:t>As the name of the heading implies, this gives us a</w:t>
+      </w:r>
+      <w:r>
+        <w:rPr>
+          <w:sz w:val="24"/>
+        </w:rPr>
+        <w:t xml:space="preserve"> 1D</w:t>
+      </w:r>
+      <w:r>
+        <w:rPr>
+          <w:sz w:val="24"/>
+        </w:rPr>
+        <w:t xml:space="preserve"> array of keys only not the values of those keys.</w:t>
+      </w:r>
+    </w:p>
+    <w:p>
+      <w:pPr>
+        <w:rPr>
+          <w:sz w:val="24"/>
+        </w:rPr>
+      </w:pPr>
+      <w:r>
+        <w:rPr>
+          <w:sz w:val="24"/>
+        </w:rPr>
+        <w:tab/>
+        <w:t xml:space="preserve">var </w:t>
+      </w:r>
+      <w:proofErr w:type="spellStart"/>
+      <w:r>
+        <w:rPr>
+          <w:sz w:val="24"/>
+        </w:rPr>
+        <w:t>arrKeys</w:t>
+      </w:r>
+      <w:proofErr w:type="spellEnd"/>
+      <w:r>
+        <w:rPr>
+          <w:sz w:val="24"/>
+        </w:rPr>
+        <w:t xml:space="preserve"> = </w:t>
+      </w:r>
+      <w:proofErr w:type="spellStart"/>
+      <w:r>
+        <w:rPr>
+          <w:sz w:val="24"/>
+        </w:rPr>
+        <w:t>Object.keys</w:t>
+      </w:r>
+      <w:proofErr w:type="spellEnd"/>
+      <w:r>
+        <w:rPr>
+          <w:sz w:val="24"/>
+        </w:rPr>
+        <w:t>(</w:t>
+      </w:r>
+      <w:proofErr w:type="spellStart"/>
+      <w:r>
+        <w:rPr>
+          <w:sz w:val="24"/>
+        </w:rPr>
+        <w:t>myObj</w:t>
+      </w:r>
+      <w:proofErr w:type="spellEnd"/>
+      <w:r>
+        <w:rPr>
+          <w:sz w:val="24"/>
+        </w:rPr>
+        <w:t>);</w:t>
+      </w:r>
+    </w:p>
+    <w:p>
+      <w:pPr>
+        <w:rPr>
+          <w:sz w:val="24"/>
+        </w:rPr>
+      </w:pPr>
+    </w:p>
+    <w:p>
+      <w:pPr>
+        <w:pStyle w:val="Heading2"/>
+      </w:pPr>
+      <w:r>
+        <w:t>Method 2 (</w:t>
+      </w:r>
+      <w:proofErr w:type="spellStart"/>
+      <w:r>
+        <w:t>Object.values</w:t>
+      </w:r>
+      <w:proofErr w:type="spellEnd"/>
+      <w:r>
+        <w:t>)</w:t>
+      </w:r>
+    </w:p>
+    <w:p>
+      <w:pPr>
+        <w:rPr>
+          <w:sz w:val="24"/>
+        </w:rPr>
+      </w:pPr>
+      <w:r>
+        <w:tab/>
+      </w:r>
+      <w:r>
+        <w:rPr>
+          <w:sz w:val="24"/>
+        </w:rPr>
+        <w:t>This gives us a</w:t>
+      </w:r>
+      <w:r>
+        <w:rPr>
+          <w:sz w:val="24"/>
+        </w:rPr>
+        <w:t xml:space="preserve"> 1D</w:t>
+      </w:r>
+      <w:r>
+        <w:rPr>
+          <w:sz w:val="24"/>
+        </w:rPr>
+        <w:t xml:space="preserve"> array of the values of those keys.</w:t>
+      </w:r>
+    </w:p>
+    <w:p>
+      <w:pPr>
+        <w:rPr>
+          <w:sz w:val="24"/>
+        </w:rPr>
+      </w:pPr>
+      <w:r>
+        <w:rPr>
+          <w:sz w:val="24"/>
+        </w:rPr>
+        <w:tab/>
+        <w:t xml:space="preserve">var </w:t>
+      </w:r>
+      <w:proofErr w:type="spellStart"/>
+      <w:r>
+        <w:rPr>
+          <w:sz w:val="24"/>
+        </w:rPr>
+        <w:t>arrKeys</w:t>
+      </w:r>
+      <w:proofErr w:type="spellEnd"/>
+      <w:r>
+        <w:rPr>
+          <w:sz w:val="24"/>
+        </w:rPr>
+        <w:t xml:space="preserve"> = </w:t>
+      </w:r>
+      <w:proofErr w:type="spellStart"/>
+      <w:r>
+        <w:rPr>
+          <w:sz w:val="24"/>
+        </w:rPr>
+        <w:t>Object.values</w:t>
+      </w:r>
+      <w:proofErr w:type="spellEnd"/>
+      <w:r>
+        <w:rPr>
+          <w:sz w:val="24"/>
+        </w:rPr>
+        <w:t>(</w:t>
+      </w:r>
+      <w:proofErr w:type="spellStart"/>
+      <w:r>
+        <w:rPr>
+          <w:sz w:val="24"/>
+        </w:rPr>
+        <w:t>myObj</w:t>
+      </w:r>
+      <w:proofErr w:type="spellEnd"/>
+      <w:r>
+        <w:rPr>
+          <w:sz w:val="24"/>
+        </w:rPr>
+        <w:t>);</w:t>
+      </w:r>
+    </w:p>
+    <w:p>
+      <w:pPr>
+        <w:rPr>
+          <w:sz w:val="24"/>
+        </w:rPr>
+      </w:pPr>
+    </w:p>
+    <w:p>
+      <w:pPr>
+        <w:pStyle w:val="Heading2"/>
+      </w:pPr>
+    </w:p>
+    <w:p>
+      <w:pPr>
+        <w:pStyle w:val="Heading2"/>
+      </w:pPr>
+      <w:r>
+        <w:t>Method 3 (</w:t>
+      </w:r>
+      <w:proofErr w:type="spellStart"/>
+      <w:r>
+        <w:t>Object.entries</w:t>
+      </w:r>
+      <w:proofErr w:type="spellEnd"/>
+      <w:r>
+        <w:t>)</w:t>
+      </w:r>
+    </w:p>
+    <w:p>
+      <w:pPr>
+        <w:rPr>
+          <w:sz w:val="24"/>
+        </w:rPr>
+      </w:pPr>
+      <w:r>
+        <w:tab/>
+      </w:r>
+      <w:r>
+        <w:rPr>
+          <w:sz w:val="24"/>
+        </w:rPr>
+        <w:t>This gives us a 2D array of the key/value pairs. The first array is the main array which contains sub-arrays containing the key value pairs separated by a comma.</w:t>
+      </w:r>
+    </w:p>
+    <w:p>
+      <w:pPr>
+        <w:rPr>
+          <w:sz w:val="24"/>
+        </w:rPr>
+      </w:pPr>
+      <w:r>
+        <w:rPr>
+          <w:sz w:val="24"/>
+        </w:rPr>
+        <w:tab/>
+        <w:t xml:space="preserve">var </w:t>
+      </w:r>
+      <w:proofErr w:type="spellStart"/>
+      <w:r>
+        <w:rPr>
+          <w:sz w:val="24"/>
+        </w:rPr>
+        <w:t>arrKeys</w:t>
+      </w:r>
+      <w:proofErr w:type="spellEnd"/>
+      <w:r>
+        <w:rPr>
+          <w:sz w:val="24"/>
+        </w:rPr>
+        <w:t xml:space="preserve"> = </w:t>
+      </w:r>
+      <w:proofErr w:type="spellStart"/>
+      <w:r>
+        <w:rPr>
+          <w:sz w:val="24"/>
+        </w:rPr>
+        <w:t>Object.</w:t>
+      </w:r>
+      <w:r>
+        <w:rPr>
+          <w:sz w:val="24"/>
+        </w:rPr>
+        <w:t>entries</w:t>
+      </w:r>
+      <w:proofErr w:type="spellEnd"/>
+      <w:r>
+        <w:rPr>
+          <w:sz w:val="24"/>
+        </w:rPr>
+        <w:t>(</w:t>
+      </w:r>
+      <w:proofErr w:type="spellStart"/>
+      <w:r>
+        <w:rPr>
+          <w:sz w:val="24"/>
+        </w:rPr>
+        <w:t>myObj</w:t>
+      </w:r>
+      <w:proofErr w:type="spellEnd"/>
+      <w:r>
+        <w:rPr>
+          <w:sz w:val="24"/>
+        </w:rPr>
+        <w:t>);</w:t>
+      </w:r>
+    </w:p>
+    <w:p>
+      <w:pPr>
+        <w:rPr>
+          <w:sz w:val="24"/>
+        </w:rPr>
+      </w:pPr>
+    </w:p>
+    <w:p>
+      <w:pPr>
+        <w:pStyle w:val="Heading2"/>
+      </w:pPr>
+      <w:r>
+        <w:t>Looping through it:</w:t>
+      </w:r>
+    </w:p>
+    <w:p>
+      <w:pPr>
+        <w:ind w:firstLine="720"/>
+        <w:rPr>
+          <w:sz w:val="24"/>
+        </w:rPr>
+      </w:pPr>
+      <w:r>
+        <w:rPr>
+          <w:sz w:val="24"/>
+        </w:rPr>
+        <w:t>Now we can loop through it as if it were an array.</w:t>
+      </w:r>
+    </w:p>
+    <w:p>
+      <w:pPr>
+        <w:rPr>
+          <w:rFonts w:ascii="Consolas" w:hAnsi="Consolas"/>
+          <w:sz w:val="24"/>
+        </w:rPr>
+      </w:pPr>
+      <w:r>
+        <w:rPr>
+          <w:sz w:val="24"/>
+        </w:rPr>
+        <w:tab/>
+      </w:r>
+      <w:r>
+        <w:rPr>
+          <w:sz w:val="24"/>
+        </w:rPr>
+        <w:tab/>
+      </w:r>
+      <w:r>
+        <w:rPr>
+          <w:rFonts w:ascii="Consolas" w:hAnsi="Consolas"/>
+          <w:sz w:val="24"/>
+        </w:rPr>
+        <w:t xml:space="preserve">const </w:t>
+      </w:r>
+      <w:proofErr w:type="spellStart"/>
+      <w:r>
+        <w:rPr>
+          <w:rFonts w:ascii="Consolas" w:hAnsi="Consolas"/>
+          <w:sz w:val="24"/>
+        </w:rPr>
+        <w:t>keys</w:t>
+      </w:r>
+      <w:r>
+        <w:rPr>
+          <w:rFonts w:ascii="Consolas" w:hAnsi="Consolas"/>
+          <w:sz w:val="24"/>
+        </w:rPr>
+        <w:t>Arr</w:t>
+      </w:r>
+      <w:proofErr w:type="spellEnd"/>
+      <w:r>
+        <w:rPr>
+          <w:rFonts w:ascii="Consolas" w:hAnsi="Consolas"/>
+          <w:sz w:val="24"/>
+        </w:rPr>
+        <w:t xml:space="preserve"> = </w:t>
+      </w:r>
+      <w:proofErr w:type="spellStart"/>
+      <w:r>
+        <w:rPr>
+          <w:rFonts w:ascii="Consolas" w:hAnsi="Consolas"/>
+          <w:sz w:val="24"/>
+        </w:rPr>
+        <w:t>Object.keys</w:t>
+      </w:r>
+      <w:proofErr w:type="spellEnd"/>
+      <w:r>
+        <w:rPr>
+          <w:rFonts w:ascii="Consolas" w:hAnsi="Consolas"/>
+          <w:sz w:val="24"/>
+        </w:rPr>
+        <w:t>(</w:t>
+      </w:r>
+      <w:proofErr w:type="spellStart"/>
+      <w:r>
+        <w:rPr>
+          <w:rFonts w:ascii="Consolas" w:hAnsi="Consolas"/>
+          <w:sz w:val="24"/>
+        </w:rPr>
+        <w:t>myObj</w:t>
+      </w:r>
+      <w:proofErr w:type="spellEnd"/>
+      <w:r>
+        <w:rPr>
+          <w:rFonts w:ascii="Consolas" w:hAnsi="Consolas"/>
+          <w:sz w:val="24"/>
+        </w:rPr>
+        <w:t>)</w:t>
+      </w:r>
+      <w:r>
+        <w:rPr>
+          <w:rFonts w:ascii="Consolas" w:hAnsi="Consolas"/>
+          <w:sz w:val="24"/>
+        </w:rPr>
+        <w:t>;</w:t>
+      </w:r>
+    </w:p>
+    <w:p>
+      <w:pPr>
+        <w:ind w:left="720" w:firstLine="720"/>
+        <w:rPr>
+          <w:rFonts w:ascii="Consolas" w:hAnsi="Consolas"/>
+          <w:sz w:val="24"/>
+        </w:rPr>
+      </w:pPr>
+      <w:r>
+        <w:rPr>
+          <w:rFonts w:ascii="Consolas" w:hAnsi="Consolas"/>
+          <w:sz w:val="24"/>
+        </w:rPr>
+        <w:t>for (</w:t>
+      </w:r>
+      <w:r>
+        <w:rPr>
+          <w:rFonts w:ascii="Consolas" w:hAnsi="Consolas"/>
+          <w:sz w:val="24"/>
+        </w:rPr>
+        <w:t>var</w:t>
+      </w:r>
+      <w:r>
+        <w:rPr>
+          <w:rFonts w:ascii="Consolas" w:hAnsi="Consolas"/>
+          <w:sz w:val="24"/>
+        </w:rPr>
+        <w:t xml:space="preserve"> key of </w:t>
+      </w:r>
+      <w:proofErr w:type="spellStart"/>
+      <w:r>
+        <w:rPr>
+          <w:rFonts w:ascii="Consolas" w:hAnsi="Consolas"/>
+          <w:sz w:val="24"/>
+        </w:rPr>
+        <w:t>keys</w:t>
+      </w:r>
+      <w:r>
+        <w:rPr>
+          <w:rFonts w:ascii="Consolas" w:hAnsi="Consolas"/>
+          <w:sz w:val="24"/>
+        </w:rPr>
+        <w:t>Arr</w:t>
+      </w:r>
+      <w:proofErr w:type="spellEnd"/>
+      <w:r>
+        <w:rPr>
+          <w:rFonts w:ascii="Consolas" w:hAnsi="Consolas"/>
+          <w:sz w:val="24"/>
+        </w:rPr>
+        <w:t>) {</w:t>
+      </w:r>
+    </w:p>
+    <w:p>
+      <w:pPr>
+        <w:rPr>
+          <w:rFonts w:ascii="Consolas" w:hAnsi="Consolas"/>
+          <w:sz w:val="24"/>
+        </w:rPr>
+      </w:pPr>
+      <w:r>
+        <w:rPr>
+          <w:rFonts w:ascii="Consolas" w:hAnsi="Consolas"/>
+          <w:sz w:val="24"/>
+        </w:rPr>
+        <w:t xml:space="preserve">  </w:t>
+      </w:r>
+      <w:r>
+        <w:rPr>
+          <w:rFonts w:ascii="Consolas" w:hAnsi="Consolas"/>
+          <w:sz w:val="24"/>
+        </w:rPr>
+        <w:tab/>
+      </w:r>
+      <w:r>
+        <w:rPr>
+          <w:rFonts w:ascii="Consolas" w:hAnsi="Consolas"/>
+          <w:sz w:val="24"/>
+        </w:rPr>
+        <w:tab/>
+      </w:r>
+      <w:r>
+        <w:rPr>
+          <w:rFonts w:ascii="Consolas" w:hAnsi="Consolas"/>
+          <w:sz w:val="24"/>
+        </w:rPr>
+        <w:tab/>
+      </w:r>
+      <w:r>
+        <w:rPr>
+          <w:rFonts w:ascii="Consolas" w:hAnsi="Consolas"/>
+          <w:sz w:val="24"/>
+        </w:rPr>
+        <w:t>console.log(key)</w:t>
+      </w:r>
+      <w:r>
+        <w:rPr>
+          <w:rFonts w:ascii="Consolas" w:hAnsi="Consolas"/>
+          <w:sz w:val="24"/>
+        </w:rPr>
+        <w:t>;</w:t>
+      </w:r>
+    </w:p>
+    <w:p>
+      <w:pPr>
+        <w:ind w:left="720" w:firstLine="720"/>
+        <w:rPr>
+          <w:rFonts w:ascii="Consolas" w:hAnsi="Consolas"/>
+          <w:sz w:val="24"/>
+        </w:rPr>
+      </w:pPr>
+      <w:r>
+        <w:rPr>
+          <w:rFonts w:ascii="Consolas" w:hAnsi="Consolas"/>
+          <w:sz w:val="24"/>
+        </w:rPr>
+        <w:t>}</w:t>
+      </w:r>
+    </w:p>
+    <w:p>
+      <w:pPr>
+        <w:rPr>
+          <w:rFonts w:ascii="Consolas" w:hAnsi="Consolas"/>
+          <w:sz w:val="24"/>
+        </w:rPr>
+      </w:pPr>
+    </w:p>
+    <w:p>
+      <w:pPr>
+        <w:rPr>
+          <w:rFonts w:cstheme="minorHAnsi"/>
+          <w:sz w:val="24"/>
+        </w:rPr>
+      </w:pPr>
+      <w:r>
+        <w:rPr>
+          <w:rFonts w:cstheme="minorHAnsi"/>
+          <w:sz w:val="24"/>
+        </w:rPr>
+        <w:t xml:space="preserve">Now in the case of </w:t>
+      </w:r>
+      <w:proofErr w:type="spellStart"/>
+      <w:r>
+        <w:rPr>
+          <w:rFonts w:cstheme="minorHAnsi"/>
+          <w:sz w:val="24"/>
+        </w:rPr>
+        <w:t>Object.entries</w:t>
+      </w:r>
+      <w:proofErr w:type="spellEnd"/>
+      <w:r>
+        <w:rPr>
+          <w:rFonts w:cstheme="minorHAnsi"/>
+          <w:sz w:val="24"/>
+        </w:rPr>
+        <w:t xml:space="preserve"> we might want to use the following method to </w:t>
+      </w:r>
+      <w:proofErr w:type="spellStart"/>
+      <w:r>
+        <w:rPr>
+          <w:rFonts w:cstheme="minorHAnsi"/>
+          <w:sz w:val="24"/>
+        </w:rPr>
+        <w:t>destructurize</w:t>
+      </w:r>
+      <w:proofErr w:type="spellEnd"/>
+      <w:r>
+        <w:rPr>
+          <w:rFonts w:cstheme="minorHAnsi"/>
+          <w:sz w:val="24"/>
+        </w:rPr>
+        <w:t xml:space="preserve"> the array:</w:t>
+      </w:r>
+    </w:p>
+    <w:p>
+      <w:pPr>
+        <w:rPr>
+          <w:rFonts w:cstheme="minorHAnsi"/>
+          <w:sz w:val="24"/>
+        </w:rPr>
+      </w:pPr>
+    </w:p>
+    <w:p>
+      <w:pPr>
+        <w:rPr>
+          <w:rFonts w:ascii="Consolas" w:hAnsi="Consolas" w:cstheme="minorHAnsi"/>
+          <w:sz w:val="24"/>
+        </w:rPr>
+      </w:pPr>
+      <w:r>
+        <w:rPr>
+          <w:rFonts w:cstheme="minorHAnsi"/>
+          <w:sz w:val="24"/>
+        </w:rPr>
+        <w:tab/>
       </w:r>
       <w:bookmarkStart w:id="1" w:name="_GoBack"/>
+      <w:r>
+        <w:rPr>
+          <w:rFonts w:ascii="Consolas" w:hAnsi="Consolas" w:cstheme="minorHAnsi"/>
+          <w:sz w:val="24"/>
+        </w:rPr>
+        <w:t>for (const [fruit, count] of entries) {</w:t>
+      </w:r>
+    </w:p>
+    <w:p>
+      <w:pPr>
+        <w:rPr>
+          <w:rFonts w:ascii="Consolas" w:hAnsi="Consolas" w:cstheme="minorHAnsi"/>
+          <w:sz w:val="24"/>
+        </w:rPr>
+      </w:pPr>
+      <w:r>
+        <w:rPr>
+          <w:rFonts w:ascii="Consolas" w:hAnsi="Consolas" w:cstheme="minorHAnsi"/>
+          <w:sz w:val="24"/>
+        </w:rPr>
+        <w:t xml:space="preserve"> </w:t>
+      </w:r>
+      <w:r>
+        <w:rPr>
+          <w:rFonts w:ascii="Consolas" w:hAnsi="Consolas" w:cstheme="minorHAnsi"/>
+          <w:sz w:val="24"/>
+        </w:rPr>
+        <w:tab/>
+      </w:r>
+      <w:r>
+        <w:rPr>
+          <w:rFonts w:ascii="Consolas" w:hAnsi="Consolas" w:cstheme="minorHAnsi"/>
+          <w:sz w:val="24"/>
+        </w:rPr>
+        <w:tab/>
+      </w:r>
+      <w:r>
+        <w:rPr>
+          <w:rFonts w:ascii="Consolas" w:hAnsi="Consolas" w:cstheme="minorHAnsi"/>
+          <w:sz w:val="24"/>
+        </w:rPr>
+        <w:t>console.log(`There are ${count} ${fruit}s`)</w:t>
+      </w:r>
+    </w:p>
+    <w:p>
+      <w:pPr>
+        <w:ind w:firstLine="720"/>
+        <w:rPr>
+          <w:rFonts w:ascii="Consolas" w:hAnsi="Consolas" w:cstheme="minorHAnsi"/>
+          <w:sz w:val="24"/>
+        </w:rPr>
+      </w:pPr>
+      <w:r>
+        <w:rPr>
+          <w:rFonts w:ascii="Consolas" w:hAnsi="Consolas" w:cstheme="minorHAnsi"/>
+          <w:sz w:val="24"/>
+        </w:rPr>
+        <w:t>}</w:t>
+      </w:r>
       <w:bookmarkEnd w:id="1"/>
-      <w:r>
-        <w:t xml:space="preserve"> ES 6:</w:t>
-      </w:r>
     </w:p>
     <w:sectPr>
       <w:pgSz w:w="12240" w:h="15840"/>
@@ -30528,7 +31377,7 @@
 </file>
 
 <file path=customXml/itemProps2.xml><?xml version="1.0" encoding="utf-8"?>
-<ds:datastoreItem xmlns:ds="http://schemas.openxmlformats.org/officeDocument/2006/customXml" ds:itemID="{ED21BA78-1161-443A-9647-B283EF7218EA}">
+<ds:datastoreItem xmlns:ds="http://schemas.openxmlformats.org/officeDocument/2006/customXml" ds:itemID="{22963706-2D79-4DBE-AF46-8F530CF9DF51}">
   <ds:schemaRefs>
     <ds:schemaRef ds:uri="http://schemas.openxmlformats.org/officeDocument/2006/bibliography"/>
   </ds:schemaRefs>

</xml_diff>